<commit_message>
after discussion with sascha and stefan
</commit_message>
<xml_diff>
--- a/Opinion_paper/naturalness_opinion_paper_v6.docx
+++ b/Opinion_paper/naturalness_opinion_paper_v6.docx
@@ -11,8 +11,6 @@
           <w:szCs w:val="36"/>
         </w:rPr>
       </w:pPr>
-      <w:commentRangeStart w:id="0"/>
-      <w:commentRangeStart w:id="1"/>
       <w:r>
         <w:rPr>
           <w:rFonts w:ascii="Times New Roman" w:hAnsi="Times New Roman" w:cs="Times New Roman"/>
@@ -20,42 +18,8 @@
           <w:sz w:val="36"/>
           <w:szCs w:val="36"/>
         </w:rPr>
-        <w:t>Naturalness</w:t>
-      </w:r>
-      <w:commentRangeEnd w:id="0"/>
-      <w:r>
-        <w:rPr>
-          <w:rStyle w:val="Kommentarzeichen"/>
-        </w:rPr>
-        <w:commentReference w:id="0"/>
-      </w:r>
-      <w:commentRangeEnd w:id="1"/>
-      <w:r>
-        <w:rPr>
-          <w:rStyle w:val="Kommentarzeichen"/>
-        </w:rPr>
-        <w:commentReference w:id="1"/>
-      </w:r>
-      <w:r>
-        <w:rPr>
-          <w:rFonts w:ascii="Times New Roman" w:hAnsi="Times New Roman" w:cs="Times New Roman"/>
-          <w:b/>
-          <w:sz w:val="36"/>
-          <w:szCs w:val="36"/>
-        </w:rPr>
-        <w:t xml:space="preserve"> in </w:t>
-      </w:r>
-      <w:proofErr w:type="spellStart"/>
-      <w:r>
-        <w:rPr>
-          <w:rFonts w:ascii="Times New Roman" w:hAnsi="Times New Roman" w:cs="Times New Roman"/>
-          <w:b/>
-          <w:sz w:val="36"/>
-          <w:szCs w:val="36"/>
-        </w:rPr>
-        <w:t>voices</w:t>
-      </w:r>
-      <w:proofErr w:type="spellEnd"/>
+        <w:t xml:space="preserve">Understanding Voice Naturalness </w:t>
+      </w:r>
     </w:p>
     <w:p>
       <w:pPr>
@@ -96,6 +60,8 @@
           <w:rFonts w:ascii="Times New Roman" w:hAnsi="Times New Roman" w:cs="Times New Roman"/>
         </w:rPr>
       </w:pPr>
+      <w:bookmarkStart w:id="0" w:name="_GoBack"/>
+      <w:bookmarkEnd w:id="0"/>
     </w:p>
     <w:p>
       <w:pPr>
@@ -1656,7 +1622,7 @@
           <w:lang w:val="en"/>
         </w:rPr>
       </w:pPr>
-      <w:bookmarkStart w:id="2" w:name="_Toc160791725"/>
+      <w:bookmarkStart w:id="1" w:name="_Toc160791725"/>
       <w:r>
         <w:rPr>
           <w:lang w:val="en"/>
@@ -1676,7 +1642,7 @@
         </w:rPr>
         <w:t>)</w:t>
       </w:r>
-      <w:bookmarkEnd w:id="2"/>
+      <w:bookmarkEnd w:id="1"/>
     </w:p>
     <w:p>
       <w:pPr>
@@ -1691,7 +1657,7 @@
           <w:lang w:val="en-US"/>
         </w:rPr>
       </w:pPr>
-      <w:bookmarkStart w:id="3" w:name="_Hlk160715361"/>
+      <w:bookmarkStart w:id="2" w:name="_Hlk160715361"/>
       <w:r>
         <w:rPr>
           <w:lang w:val="en-US"/>
@@ -1916,8 +1882,8 @@
         </w:rPr>
         <w:t xml:space="preserve"> and beyond</w:t>
       </w:r>
-      <w:commentRangeStart w:id="4"/>
-      <w:ins w:id="5" w:author="Stefan Schweinberger" w:date="2024-06-10T18:47:00Z">
+      <w:commentRangeStart w:id="3"/>
+      <w:ins w:id="4" w:author="Stefan Schweinberger" w:date="2024-06-10T18:47:00Z">
         <w:r>
           <w:rPr>
             <w:lang w:val="en-US"/>
@@ -1925,7 +1891,7 @@
           <w:t xml:space="preserve">: </w:t>
         </w:r>
       </w:ins>
-      <w:del w:id="6" w:author="Stefan Schweinberger" w:date="2024-06-10T18:47:00Z">
+      <w:del w:id="5" w:author="Stefan Schweinberger" w:date="2024-06-10T18:47:00Z">
         <w:r>
           <w:rPr>
             <w:lang w:val="en-US"/>
@@ -1945,7 +1911,7 @@
           <w:delText xml:space="preserve"> s</w:delText>
         </w:r>
       </w:del>
-      <w:ins w:id="7" w:author="Stefan Schweinberger" w:date="2024-06-10T18:47:00Z">
+      <w:ins w:id="6" w:author="Stefan Schweinberger" w:date="2024-06-10T18:47:00Z">
         <w:r>
           <w:rPr>
             <w:lang w:val="en-US"/>
@@ -1959,7 +1925,7 @@
         </w:rPr>
         <w:t xml:space="preserve">ynthetic voices </w:t>
       </w:r>
-      <w:del w:id="8" w:author="Stefan Schweinberger" w:date="2024-06-10T18:48:00Z">
+      <w:del w:id="7" w:author="Stefan Schweinberger" w:date="2024-06-10T18:48:00Z">
         <w:r>
           <w:rPr>
             <w:lang w:val="en-US"/>
@@ -1991,7 +1957,7 @@
           <w:delText xml:space="preserve"> the </w:delText>
         </w:r>
       </w:del>
-      <w:ins w:id="9" w:author="Stefan Schweinberger" w:date="2024-06-10T18:48:00Z">
+      <w:ins w:id="8" w:author="Stefan Schweinberger" w:date="2024-06-10T18:48:00Z">
         <w:r>
           <w:rPr>
             <w:lang w:val="en-US"/>
@@ -1999,7 +1965,7 @@
           <w:t xml:space="preserve">increasingly emerge as </w:t>
         </w:r>
       </w:ins>
-      <w:del w:id="10" w:author="Stefan Schweinberger" w:date="2024-06-10T18:48:00Z">
+      <w:del w:id="9" w:author="Stefan Schweinberger" w:date="2024-06-10T18:48:00Z">
         <w:r>
           <w:rPr>
             <w:lang w:val="en-US"/>
@@ -2007,7 +1973,7 @@
           <w:delText xml:space="preserve">main </w:delText>
         </w:r>
       </w:del>
-      <w:ins w:id="11" w:author="Stefan Schweinberger" w:date="2024-06-10T18:48:00Z">
+      <w:ins w:id="10" w:author="Stefan Schweinberger" w:date="2024-06-10T18:48:00Z">
         <w:r>
           <w:rPr>
             <w:lang w:val="en-US"/>
@@ -2015,7 +1981,7 @@
           <w:t>maj</w:t>
         </w:r>
       </w:ins>
-      <w:ins w:id="12" w:author="Stefan Schweinberger" w:date="2024-06-10T18:49:00Z">
+      <w:ins w:id="11" w:author="Stefan Schweinberger" w:date="2024-06-10T18:49:00Z">
         <w:r>
           <w:rPr>
             <w:lang w:val="en-US"/>
@@ -2023,7 +1989,7 @@
           <w:t>or</w:t>
         </w:r>
       </w:ins>
-      <w:ins w:id="13" w:author="Stefan Schweinberger" w:date="2024-06-10T18:48:00Z">
+      <w:ins w:id="12" w:author="Stefan Schweinberger" w:date="2024-06-10T18:48:00Z">
         <w:r>
           <w:rPr>
             <w:lang w:val="en-US"/>
@@ -2037,7 +2003,7 @@
         </w:rPr>
         <w:t>carrier</w:t>
       </w:r>
-      <w:ins w:id="14" w:author="Stefan Schweinberger" w:date="2024-06-10T18:49:00Z">
+      <w:ins w:id="13" w:author="Stefan Schweinberger" w:date="2024-06-10T18:49:00Z">
         <w:r>
           <w:rPr>
             <w:lang w:val="en-US"/>
@@ -2051,12 +2017,12 @@
         </w:rPr>
         <w:t xml:space="preserve"> </w:t>
       </w:r>
-      <w:commentRangeEnd w:id="4"/>
+      <w:commentRangeEnd w:id="3"/>
       <w:r>
         <w:rPr>
           <w:rStyle w:val="Kommentarzeichen"/>
         </w:rPr>
-        <w:commentReference w:id="4"/>
+        <w:commentReference w:id="3"/>
       </w:r>
       <w:r>
         <w:rPr>
@@ -2343,15 +2309,7 @@
         <w:rPr>
           <w:lang w:val="en-US"/>
         </w:rPr>
-        <w:t>onsistent evidence from different speech-languag</w:t>
-      </w:r>
-      <w:bookmarkStart w:id="15" w:name="_GoBack"/>
-      <w:bookmarkEnd w:id="15"/>
-      <w:r>
-        <w:rPr>
-          <w:lang w:val="en-US"/>
-        </w:rPr>
-        <w:t xml:space="preserve">e pathologies shows that impairments in speech naturalness affect everyday interaction to a degree that can result in social isolation, reduced quality of life, and even depression </w:t>
+        <w:t xml:space="preserve">onsistent evidence from different speech-language pathologies shows that impairments in speech naturalness affect everyday interaction to a degree that can result in social isolation, reduced quality of life, and even depression </w:t>
       </w:r>
       <w:sdt>
         <w:sdtPr>
@@ -2618,7 +2576,7 @@
         </w:rPr>
         <w:t xml:space="preserve">Given the widespread practical importance, it is crucial to put the role of voice naturalness into scientific focus. </w:t>
       </w:r>
-      <w:bookmarkEnd w:id="3"/>
+      <w:bookmarkEnd w:id="2"/>
       <w:r>
         <w:rPr>
           <w:lang w:val="en-US"/>
@@ -2751,7 +2709,7 @@
           <w:numId w:val="7"/>
         </w:numPr>
       </w:pPr>
-      <w:bookmarkStart w:id="16" w:name="_Toc160791726"/>
+      <w:bookmarkStart w:id="14" w:name="_Toc160791726"/>
       <w:proofErr w:type="spellStart"/>
       <w:r>
         <w:t>Current</w:t>
@@ -2769,7 +2727,7 @@
       <w:r>
         <w:t>)</w:t>
       </w:r>
-      <w:bookmarkEnd w:id="16"/>
+      <w:bookmarkEnd w:id="14"/>
     </w:p>
     <w:p>
       <w:pPr>
@@ -2779,7 +2737,7 @@
           <w:numId w:val="7"/>
         </w:numPr>
       </w:pPr>
-      <w:bookmarkStart w:id="17" w:name="_Toc160791727"/>
+      <w:bookmarkStart w:id="15" w:name="_Toc160791727"/>
       <w:proofErr w:type="spellStart"/>
       <w:r>
         <w:t>Conceptual</w:t>
@@ -2802,7 +2760,7 @@
       <w:r>
         <w:t>00)</w:t>
       </w:r>
-      <w:bookmarkEnd w:id="17"/>
+      <w:bookmarkEnd w:id="15"/>
     </w:p>
     <w:p>
       <w:pPr>
@@ -4031,7 +3989,7 @@
           <w:numId w:val="7"/>
         </w:numPr>
       </w:pPr>
-      <w:bookmarkStart w:id="18" w:name="_Toc160791728"/>
+      <w:bookmarkStart w:id="16" w:name="_Toc160791728"/>
       <w:proofErr w:type="spellStart"/>
       <w:r>
         <w:t>Heteregeneous</w:t>
@@ -4054,7 +4012,7 @@
       <w:r>
         <w:t>0)</w:t>
       </w:r>
-      <w:bookmarkEnd w:id="18"/>
+      <w:bookmarkEnd w:id="16"/>
     </w:p>
     <w:p/>
     <w:p>
@@ -5175,7 +5133,7 @@
           <w:lang w:val="en-US"/>
         </w:rPr>
       </w:pPr>
-      <w:bookmarkStart w:id="19" w:name="_Toc160791729"/>
+      <w:bookmarkStart w:id="17" w:name="_Toc160791729"/>
       <w:r>
         <w:rPr>
           <w:lang w:val="en-US"/>
@@ -5200,7 +5158,7 @@
         </w:rPr>
         <w:t>0)</w:t>
       </w:r>
-      <w:bookmarkEnd w:id="19"/>
+      <w:bookmarkEnd w:id="17"/>
     </w:p>
     <w:p>
       <w:pPr>
@@ -5773,7 +5731,7 @@
           <w:lang w:val="en-US"/>
         </w:rPr>
       </w:pPr>
-      <w:bookmarkStart w:id="20" w:name="_Toc160791730"/>
+      <w:bookmarkStart w:id="18" w:name="_Toc160791730"/>
       <w:r>
         <w:rPr>
           <w:lang w:val="en-US"/>
@@ -5792,7 +5750,7 @@
         </w:rPr>
         <w:t>0)</w:t>
       </w:r>
-      <w:bookmarkEnd w:id="20"/>
+      <w:bookmarkEnd w:id="18"/>
     </w:p>
     <w:p>
       <w:pPr>
@@ -5940,7 +5898,7 @@
           <w:lang w:val="en-US"/>
         </w:rPr>
       </w:pPr>
-      <w:bookmarkStart w:id="21" w:name="_Toc160791731"/>
+      <w:bookmarkStart w:id="19" w:name="_Toc160791731"/>
       <w:r>
         <w:rPr>
           <w:lang w:val="en-US"/>
@@ -5979,7 +5937,7 @@
         </w:rPr>
         <w:t>)</w:t>
       </w:r>
-      <w:bookmarkEnd w:id="21"/>
+      <w:bookmarkEnd w:id="19"/>
     </w:p>
     <w:p>
       <w:pPr>
@@ -6119,7 +6077,7 @@
           <w:numId w:val="7"/>
         </w:numPr>
       </w:pPr>
-      <w:bookmarkStart w:id="22" w:name="_Toc160791732"/>
+      <w:bookmarkStart w:id="20" w:name="_Toc160791732"/>
       <w:proofErr w:type="spellStart"/>
       <w:r>
         <w:t>Definitions</w:t>
@@ -6144,7 +6102,7 @@
       <w:r>
         <w:t xml:space="preserve"> (500)</w:t>
       </w:r>
-      <w:bookmarkEnd w:id="22"/>
+      <w:bookmarkEnd w:id="20"/>
     </w:p>
     <w:p>
       <w:pPr>
@@ -6296,27 +6254,27 @@
         </w:rPr>
         <w:t xml:space="preserve"> “Does this voice sound </w:t>
       </w:r>
-      <w:commentRangeStart w:id="23"/>
-      <w:commentRangeStart w:id="24"/>
+      <w:commentRangeStart w:id="21"/>
+      <w:commentRangeStart w:id="22"/>
       <w:r>
         <w:rPr>
           <w:lang w:val="en-US"/>
         </w:rPr>
         <w:t>rare</w:t>
       </w:r>
-      <w:commentRangeEnd w:id="23"/>
+      <w:commentRangeEnd w:id="21"/>
       <w:r>
         <w:rPr>
           <w:rStyle w:val="Kommentarzeichen"/>
         </w:rPr>
-        <w:commentReference w:id="23"/>
-      </w:r>
-      <w:commentRangeEnd w:id="24"/>
+        <w:commentReference w:id="21"/>
+      </w:r>
+      <w:commentRangeEnd w:id="22"/>
       <w:r>
         <w:rPr>
           <w:rStyle w:val="Kommentarzeichen"/>
         </w:rPr>
-        <w:commentReference w:id="24"/>
+        <w:commentReference w:id="22"/>
       </w:r>
       <w:r>
         <w:rPr>
@@ -7232,7 +7190,7 @@
         <w:lastRenderedPageBreak/>
         <w:t xml:space="preserve">uncanniness resulted from “deviation from familiar categories” rather “categorical ambiguity”. </w:t>
       </w:r>
-      <w:commentRangeStart w:id="25"/>
+      <w:commentRangeStart w:id="23"/>
       <w:r>
         <w:rPr>
           <w:lang w:val="en-US"/>
@@ -7245,12 +7203,12 @@
         </w:rPr>
         <w:t xml:space="preserve">differentiation, providing initial evidence for distinguishable perceptual outcomes. </w:t>
       </w:r>
-      <w:commentRangeEnd w:id="25"/>
+      <w:commentRangeEnd w:id="23"/>
       <w:r>
         <w:rPr>
           <w:rStyle w:val="Kommentarzeichen"/>
         </w:rPr>
-        <w:commentReference w:id="25"/>
+        <w:commentReference w:id="23"/>
       </w:r>
     </w:p>
     <w:p>
@@ -7271,22 +7229,22 @@
           <w:lang w:val="en-US"/>
         </w:rPr>
       </w:pPr>
-      <w:bookmarkStart w:id="26" w:name="_Toc160791733"/>
-      <w:commentRangeStart w:id="27"/>
+      <w:bookmarkStart w:id="24" w:name="_Toc160791733"/>
+      <w:commentRangeStart w:id="25"/>
       <w:r>
         <w:rPr>
           <w:lang w:val="en-US"/>
         </w:rPr>
         <w:t xml:space="preserve">Differentiation from </w:t>
       </w:r>
-      <w:commentRangeEnd w:id="27"/>
+      <w:commentRangeEnd w:id="25"/>
       <w:r>
         <w:rPr>
           <w:rStyle w:val="Kommentarzeichen"/>
           <w:rFonts w:asciiTheme="minorHAnsi" w:eastAsiaTheme="minorHAnsi" w:hAnsiTheme="minorHAnsi" w:cstheme="minorBidi"/>
           <w:color w:val="auto"/>
         </w:rPr>
-        <w:commentReference w:id="27"/>
+        <w:commentReference w:id="25"/>
       </w:r>
       <w:r>
         <w:rPr>
@@ -7312,7 +7270,7 @@
         </w:rPr>
         <w:t>00)</w:t>
       </w:r>
-      <w:bookmarkEnd w:id="26"/>
+      <w:bookmarkEnd w:id="24"/>
     </w:p>
     <w:p>
       <w:pPr>
@@ -7506,8 +7464,8 @@
         </w:rPr>
         <w:t xml:space="preserve">a norm/reference and a deviation. </w:t>
       </w:r>
-      <w:commentRangeStart w:id="28"/>
-      <w:del w:id="29" w:author="Stefan Schweinberger" w:date="2024-06-10T19:02:00Z">
+      <w:commentRangeStart w:id="26"/>
+      <w:del w:id="27" w:author="Stefan Schweinberger" w:date="2024-06-10T19:02:00Z">
         <w:r>
           <w:rPr>
             <w:lang w:val="en-US"/>
@@ -7515,12 +7473,12 @@
           <w:delText xml:space="preserve">Therefore, we would assume that they are correlated.  </w:delText>
         </w:r>
       </w:del>
-      <w:commentRangeEnd w:id="28"/>
+      <w:commentRangeEnd w:id="26"/>
       <w:r>
         <w:rPr>
           <w:rStyle w:val="Kommentarzeichen"/>
         </w:rPr>
-        <w:commentReference w:id="28"/>
+        <w:commentReference w:id="26"/>
       </w:r>
       <w:r>
         <w:rPr>
@@ -7993,7 +7951,7 @@
           <w:lang w:val="en-US"/>
         </w:rPr>
       </w:pPr>
-      <w:bookmarkStart w:id="30" w:name="_Toc160791734"/>
+      <w:bookmarkStart w:id="28" w:name="_Toc160791734"/>
       <w:r>
         <w:rPr>
           <w:lang w:val="en-US"/>
@@ -8024,7 +7982,7 @@
         </w:rPr>
         <w:t>)</w:t>
       </w:r>
-      <w:bookmarkEnd w:id="30"/>
+      <w:bookmarkEnd w:id="28"/>
     </w:p>
     <w:p>
       <w:pPr>
@@ -8173,8 +8131,8 @@
           <w:lang w:val="en-US"/>
         </w:rPr>
       </w:pPr>
-      <w:commentRangeStart w:id="31"/>
-      <w:commentRangeStart w:id="32"/>
+      <w:commentRangeStart w:id="29"/>
+      <w:commentRangeStart w:id="30"/>
       <w:r>
         <w:rPr>
           <w:lang w:val="en-US"/>
@@ -8212,7 +8170,7 @@
         </w:rPr>
         <w:t xml:space="preserve">answers. </w:t>
       </w:r>
-      <w:del w:id="33" w:author="Stefan Schweinberger" w:date="2024-05-07T17:49:00Z">
+      <w:del w:id="31" w:author="Stefan Schweinberger" w:date="2024-05-07T17:49:00Z">
         <w:r>
           <w:rPr>
             <w:lang w:val="en-US"/>
@@ -8477,7 +8435,7 @@
           <w:lang w:val="en-US"/>
         </w:rPr>
       </w:pPr>
-      <w:bookmarkStart w:id="34" w:name="_Hlk160787226"/>
+      <w:bookmarkStart w:id="32" w:name="_Hlk160787226"/>
       <w:r>
         <w:rPr>
           <w:lang w:val="en-US"/>
@@ -8572,19 +8530,19 @@
         </w:rPr>
         <w:t>]</w:t>
       </w:r>
-      <w:commentRangeEnd w:id="31"/>
+      <w:commentRangeEnd w:id="29"/>
       <w:r>
         <w:rPr>
           <w:rStyle w:val="Kommentarzeichen"/>
         </w:rPr>
-        <w:commentReference w:id="31"/>
-      </w:r>
-      <w:commentRangeEnd w:id="32"/>
+        <w:commentReference w:id="29"/>
+      </w:r>
+      <w:commentRangeEnd w:id="30"/>
       <w:r>
         <w:rPr>
           <w:rStyle w:val="Kommentarzeichen"/>
         </w:rPr>
-        <w:commentReference w:id="32"/>
+        <w:commentReference w:id="30"/>
       </w:r>
     </w:p>
     <w:p>
@@ -8605,8 +8563,8 @@
           <w:lang w:val="en-US"/>
         </w:rPr>
       </w:pPr>
-      <w:bookmarkStart w:id="35" w:name="_Toc160791735"/>
-      <w:bookmarkEnd w:id="34"/>
+      <w:bookmarkStart w:id="33" w:name="_Toc160791735"/>
+      <w:bookmarkEnd w:id="32"/>
       <w:r>
         <w:rPr>
           <w:lang w:val="en-US"/>
@@ -8637,7 +8595,7 @@
         </w:rPr>
         <w:t>00)</w:t>
       </w:r>
-      <w:bookmarkEnd w:id="35"/>
+      <w:bookmarkEnd w:id="33"/>
     </w:p>
     <w:p>
       <w:pPr>
@@ -9042,27 +9000,27 @@
         </w:rPr>
         <w:t xml:space="preserve">Voices with varying degrees of naturalness provide a powerful tool to shed new light on this debate. </w:t>
       </w:r>
-      <w:commentRangeStart w:id="36"/>
-      <w:commentRangeStart w:id="37"/>
+      <w:commentRangeStart w:id="34"/>
+      <w:commentRangeStart w:id="35"/>
       <w:r>
         <w:rPr>
           <w:lang w:val="en-US"/>
         </w:rPr>
         <w:t xml:space="preserve">What makes human voices special? What makes natural voices special? </w:t>
       </w:r>
-      <w:commentRangeEnd w:id="36"/>
+      <w:commentRangeEnd w:id="34"/>
       <w:r>
         <w:rPr>
           <w:rStyle w:val="Kommentarzeichen"/>
         </w:rPr>
-        <w:commentReference w:id="36"/>
-      </w:r>
-      <w:commentRangeEnd w:id="37"/>
+        <w:commentReference w:id="34"/>
+      </w:r>
+      <w:commentRangeEnd w:id="35"/>
       <w:r>
         <w:rPr>
           <w:rStyle w:val="Kommentarzeichen"/>
         </w:rPr>
-        <w:commentReference w:id="37"/>
+        <w:commentReference w:id="35"/>
       </w:r>
       <w:r>
         <w:rPr>
@@ -9540,9 +9498,9 @@
           <w:lang w:val="en-US"/>
         </w:rPr>
       </w:pPr>
-      <w:bookmarkStart w:id="38" w:name="_Toc160791736"/>
-      <w:commentRangeStart w:id="39"/>
-      <w:commentRangeStart w:id="40"/>
+      <w:bookmarkStart w:id="36" w:name="_Toc160791736"/>
+      <w:commentRangeStart w:id="37"/>
+      <w:commentRangeStart w:id="38"/>
       <w:r>
         <w:rPr>
           <w:lang w:val="en-US"/>
@@ -9573,7 +9531,7 @@
         </w:rPr>
         <w:t>00)</w:t>
       </w:r>
-      <w:bookmarkEnd w:id="38"/>
+      <w:bookmarkEnd w:id="36"/>
     </w:p>
     <w:p>
       <w:pPr>
@@ -9653,19 +9611,19 @@
         </w:rPr>
         <w:t xml:space="preserve"> kinds of brain data)</w:t>
       </w:r>
-      <w:commentRangeEnd w:id="39"/>
+      <w:commentRangeEnd w:id="37"/>
       <w:r>
         <w:rPr>
           <w:rStyle w:val="Kommentarzeichen"/>
         </w:rPr>
-        <w:commentReference w:id="39"/>
-      </w:r>
-      <w:commentRangeEnd w:id="40"/>
+        <w:commentReference w:id="37"/>
+      </w:r>
+      <w:commentRangeEnd w:id="38"/>
       <w:r>
         <w:rPr>
           <w:rStyle w:val="Kommentarzeichen"/>
         </w:rPr>
-        <w:commentReference w:id="40"/>
+        <w:commentReference w:id="38"/>
       </w:r>
     </w:p>
     <w:p>
@@ -9892,7 +9850,7 @@
         </w:rPr>
         <w:t xml:space="preserve">. </w:t>
       </w:r>
-      <w:commentRangeStart w:id="41"/>
+      <w:commentRangeStart w:id="39"/>
       <w:r>
         <w:rPr>
           <w:color w:val="C00000"/>
@@ -9900,12 +9858,12 @@
         </w:rPr>
         <w:t>As an exception, we included a recent pre-print</w:t>
       </w:r>
-      <w:commentRangeEnd w:id="41"/>
+      <w:commentRangeEnd w:id="39"/>
       <w:r>
         <w:rPr>
           <w:rStyle w:val="Kommentarzeichen"/>
         </w:rPr>
-        <w:commentReference w:id="41"/>
+        <w:commentReference w:id="39"/>
       </w:r>
       <w:r>
         <w:rPr>
@@ -10015,7 +9973,7 @@
         </w:rPr>
         <w:t xml:space="preserve">we focused on spoken utterances, </w:t>
       </w:r>
-      <w:del w:id="42" w:author="Stefan Schweinberger" w:date="2024-06-10T19:28:00Z">
+      <w:del w:id="40" w:author="Stefan Schweinberger" w:date="2024-06-10T19:28:00Z">
         <w:r>
           <w:rPr>
             <w:lang w:val="en"/>
@@ -10154,242 +10112,242 @@
         </w:rPr>
         <w:t xml:space="preserve">. </w:t>
       </w:r>
+      <w:commentRangeStart w:id="41"/>
+      <w:r>
+        <w:rPr>
+          <w:color w:val="C00000"/>
+          <w:lang w:val="en"/>
+        </w:rPr>
+        <w:t>46 (</w:t>
+      </w:r>
+      <w:r>
+        <w:rPr>
+          <w:color w:val="C00000"/>
+          <w:lang w:val="en"/>
+        </w:rPr>
+        <w:t>7</w:t>
+      </w:r>
+      <w:r>
+        <w:rPr>
+          <w:color w:val="C00000"/>
+          <w:lang w:val="en"/>
+        </w:rPr>
+        <w:t>0%</w:t>
+      </w:r>
+      <w:r>
+        <w:rPr>
+          <w:color w:val="C00000"/>
+          <w:lang w:val="en"/>
+        </w:rPr>
+        <w:t>)</w:t>
+      </w:r>
+      <w:r>
+        <w:rPr>
+          <w:color w:val="C00000"/>
+          <w:lang w:val="en"/>
+        </w:rPr>
+        <w:t xml:space="preserve"> </w:t>
+      </w:r>
+      <w:commentRangeEnd w:id="41"/>
+      <w:r>
+        <w:rPr>
+          <w:rStyle w:val="Kommentarzeichen"/>
+        </w:rPr>
+        <w:commentReference w:id="41"/>
+      </w:r>
+      <w:r>
+        <w:rPr>
+          <w:lang w:val="en"/>
+        </w:rPr>
+        <w:t>w</w:t>
+      </w:r>
+      <w:r>
+        <w:rPr>
+          <w:lang w:val="en"/>
+        </w:rPr>
+        <w:t>ere</w:t>
+      </w:r>
+      <w:r>
+        <w:rPr>
+          <w:lang w:val="en"/>
+        </w:rPr>
+        <w:t xml:space="preserve"> published in the last 10 years. </w:t>
+      </w:r>
+      <w:r>
+        <w:rPr>
+          <w:color w:val="C00000"/>
+          <w:lang w:val="en"/>
+        </w:rPr>
+        <w:t>61</w:t>
+      </w:r>
+      <w:r>
+        <w:rPr>
+          <w:color w:val="C00000"/>
+          <w:lang w:val="en"/>
+        </w:rPr>
+        <w:t xml:space="preserve"> </w:t>
+      </w:r>
+      <w:r>
+        <w:rPr>
+          <w:lang w:val="en"/>
+        </w:rPr>
+        <w:t>report behavioral empirical data</w:t>
+      </w:r>
+      <w:r>
+        <w:rPr>
+          <w:lang w:val="en"/>
+        </w:rPr>
+        <w:t xml:space="preserve">, of which </w:t>
+      </w:r>
+      <w:r>
+        <w:rPr>
+          <w:color w:val="C00000"/>
+          <w:lang w:val="en"/>
+        </w:rPr>
+        <w:t>47</w:t>
+      </w:r>
+      <w:r>
+        <w:rPr>
+          <w:lang w:val="en"/>
+        </w:rPr>
+        <w:t xml:space="preserve"> </w:t>
+      </w:r>
+      <w:commentRangeStart w:id="42"/>
+      <w:r>
+        <w:rPr>
+          <w:lang w:val="en"/>
+        </w:rPr>
+        <w:t xml:space="preserve">are </w:t>
+      </w:r>
       <w:commentRangeStart w:id="43"/>
       <w:r>
         <w:rPr>
+          <w:lang w:val="en"/>
+        </w:rPr>
+        <w:t>solely rating data</w:t>
+      </w:r>
+      <w:commentRangeEnd w:id="43"/>
+      <w:r>
+        <w:rPr>
+          <w:rStyle w:val="Kommentarzeichen"/>
+        </w:rPr>
+        <w:commentReference w:id="43"/>
+      </w:r>
+      <w:commentRangeEnd w:id="42"/>
+      <w:r>
+        <w:rPr>
+          <w:rStyle w:val="Kommentarzeichen"/>
+        </w:rPr>
+        <w:commentReference w:id="42"/>
+      </w:r>
+      <w:r>
+        <w:rPr>
+          <w:lang w:val="en"/>
+        </w:rPr>
+        <w:t xml:space="preserve">. </w:t>
+      </w:r>
+      <w:r>
+        <w:rPr>
+          <w:lang w:val="en"/>
+        </w:rPr>
+        <w:t xml:space="preserve"> </w:t>
+      </w:r>
+      <w:r>
+        <w:rPr>
           <w:color w:val="C00000"/>
           <w:lang w:val="en"/>
         </w:rPr>
-        <w:t>46 (</w:t>
+        <w:t>T</w:t>
       </w:r>
       <w:r>
         <w:rPr>
           <w:color w:val="C00000"/>
           <w:lang w:val="en"/>
         </w:rPr>
-        <w:t>7</w:t>
+        <w:t>hree</w:t>
       </w:r>
       <w:r>
         <w:rPr>
           <w:color w:val="C00000"/>
           <w:lang w:val="en"/>
         </w:rPr>
-        <w:t>0%</w:t>
+        <w:t xml:space="preserve"> </w:t>
+      </w:r>
+      <w:r>
+        <w:rPr>
+          <w:lang w:val="en"/>
+        </w:rPr>
+        <w:t xml:space="preserve">are literature reviews, and </w:t>
       </w:r>
       <w:r>
         <w:rPr>
           <w:color w:val="C00000"/>
           <w:lang w:val="en"/>
         </w:rPr>
-        <w:t>)</w:t>
+        <w:t xml:space="preserve">two </w:t>
+      </w:r>
+      <w:r>
+        <w:rPr>
+          <w:lang w:val="en"/>
+        </w:rPr>
+        <w:t xml:space="preserve">used neurophysiological measures. Regarding voice category, </w:t>
       </w:r>
       <w:r>
         <w:rPr>
           <w:color w:val="C00000"/>
           <w:lang w:val="en"/>
         </w:rPr>
+        <w:t>32</w:t>
+      </w:r>
+      <w:r>
+        <w:rPr>
+          <w:lang w:val="en"/>
+        </w:rPr>
         <w:t xml:space="preserve"> </w:t>
       </w:r>
-      <w:commentRangeEnd w:id="43"/>
-      <w:r>
-        <w:rPr>
-          <w:rStyle w:val="Kommentarzeichen"/>
-        </w:rPr>
-        <w:commentReference w:id="43"/>
-      </w:r>
-      <w:r>
-        <w:rPr>
-          <w:lang w:val="en"/>
-        </w:rPr>
-        <w:t>w</w:t>
-      </w:r>
-      <w:r>
-        <w:rPr>
-          <w:lang w:val="en"/>
-        </w:rPr>
-        <w:t>ere</w:t>
-      </w:r>
-      <w:r>
-        <w:rPr>
-          <w:lang w:val="en"/>
-        </w:rPr>
-        <w:t xml:space="preserve"> published in the last 10 years. </w:t>
+      <w:r>
+        <w:rPr>
+          <w:lang w:val="en"/>
+        </w:rPr>
+        <w:t>used</w:t>
+      </w:r>
+      <w:r>
+        <w:rPr>
+          <w:lang w:val="en"/>
+        </w:rPr>
+        <w:t xml:space="preserve"> synthetic, </w:t>
       </w:r>
       <w:r>
         <w:rPr>
           <w:color w:val="C00000"/>
           <w:lang w:val="en"/>
         </w:rPr>
-        <w:t>61</w:t>
+        <w:t>15</w:t>
+      </w:r>
+      <w:r>
+        <w:rPr>
+          <w:lang w:val="en"/>
+        </w:rPr>
+        <w:t xml:space="preserve"> human-pathological, </w:t>
       </w:r>
       <w:r>
         <w:rPr>
           <w:color w:val="C00000"/>
           <w:lang w:val="en"/>
         </w:rPr>
-        <w:t xml:space="preserve"> </w:t>
-      </w:r>
-      <w:r>
-        <w:rPr>
-          <w:lang w:val="en"/>
-        </w:rPr>
-        <w:t>report behavioral empirical data</w:t>
-      </w:r>
-      <w:r>
-        <w:rPr>
-          <w:lang w:val="en"/>
-        </w:rPr>
-        <w:t xml:space="preserve">, of which </w:t>
+        <w:t>6</w:t>
+      </w:r>
+      <w:r>
+        <w:rPr>
+          <w:lang w:val="en"/>
+        </w:rPr>
+        <w:t xml:space="preserve"> human-manipulated and </w:t>
       </w:r>
       <w:r>
         <w:rPr>
           <w:color w:val="C00000"/>
           <w:lang w:val="en"/>
         </w:rPr>
-        <w:t>47</w:t>
-      </w:r>
-      <w:r>
-        <w:rPr>
-          <w:lang w:val="en"/>
-        </w:rPr>
-        <w:t xml:space="preserve"> </w:t>
-      </w:r>
-      <w:commentRangeStart w:id="44"/>
-      <w:r>
-        <w:rPr>
-          <w:lang w:val="en"/>
-        </w:rPr>
-        <w:t xml:space="preserve">are </w:t>
-      </w:r>
-      <w:commentRangeStart w:id="45"/>
-      <w:r>
-        <w:rPr>
-          <w:lang w:val="en"/>
-        </w:rPr>
-        <w:t>solely rating data</w:t>
-      </w:r>
-      <w:commentRangeEnd w:id="45"/>
-      <w:r>
-        <w:rPr>
-          <w:rStyle w:val="Kommentarzeichen"/>
-        </w:rPr>
-        <w:commentReference w:id="45"/>
-      </w:r>
-      <w:commentRangeEnd w:id="44"/>
-      <w:r>
-        <w:rPr>
-          <w:rStyle w:val="Kommentarzeichen"/>
-        </w:rPr>
-        <w:commentReference w:id="44"/>
-      </w:r>
-      <w:r>
-        <w:rPr>
-          <w:lang w:val="en"/>
-        </w:rPr>
-        <w:t xml:space="preserve">. </w:t>
-      </w:r>
-      <w:r>
-        <w:rPr>
-          <w:lang w:val="en"/>
-        </w:rPr>
-        <w:t xml:space="preserve"> </w:t>
-      </w:r>
-      <w:r>
-        <w:rPr>
-          <w:color w:val="C00000"/>
-          <w:lang w:val="en"/>
-        </w:rPr>
-        <w:t>T</w:t>
-      </w:r>
-      <w:r>
-        <w:rPr>
-          <w:color w:val="C00000"/>
-          <w:lang w:val="en"/>
-        </w:rPr>
-        <w:t>hree</w:t>
-      </w:r>
-      <w:r>
-        <w:rPr>
-          <w:color w:val="C00000"/>
-          <w:lang w:val="en"/>
-        </w:rPr>
-        <w:t xml:space="preserve"> </w:t>
-      </w:r>
-      <w:r>
-        <w:rPr>
-          <w:lang w:val="en"/>
-        </w:rPr>
-        <w:t xml:space="preserve">are literature reviews, and </w:t>
-      </w:r>
-      <w:r>
-        <w:rPr>
-          <w:color w:val="C00000"/>
-          <w:lang w:val="en"/>
-        </w:rPr>
-        <w:t xml:space="preserve">two </w:t>
-      </w:r>
-      <w:r>
-        <w:rPr>
-          <w:lang w:val="en"/>
-        </w:rPr>
-        <w:t xml:space="preserve">used neurophysiological measures. Regarding voice category, </w:t>
-      </w:r>
-      <w:r>
-        <w:rPr>
-          <w:color w:val="C00000"/>
-          <w:lang w:val="en"/>
-        </w:rPr>
-        <w:t>32</w:t>
-      </w:r>
-      <w:r>
-        <w:rPr>
-          <w:lang w:val="en"/>
-        </w:rPr>
-        <w:t xml:space="preserve"> </w:t>
-      </w:r>
-      <w:r>
-        <w:rPr>
-          <w:lang w:val="en"/>
-        </w:rPr>
-        <w:t>used</w:t>
-      </w:r>
-      <w:r>
-        <w:rPr>
-          <w:lang w:val="en"/>
-        </w:rPr>
-        <w:t xml:space="preserve"> synthetic, </w:t>
-      </w:r>
-      <w:r>
-        <w:rPr>
-          <w:color w:val="C00000"/>
-          <w:lang w:val="en"/>
-        </w:rPr>
-        <w:t>15</w:t>
-      </w:r>
-      <w:r>
-        <w:rPr>
-          <w:lang w:val="en"/>
-        </w:rPr>
-        <w:t xml:space="preserve"> human-pathological, </w:t>
-      </w:r>
-      <w:r>
-        <w:rPr>
-          <w:color w:val="C00000"/>
-          <w:lang w:val="en"/>
-        </w:rPr>
-        <w:t>6</w:t>
-      </w:r>
-      <w:r>
-        <w:rPr>
-          <w:lang w:val="en"/>
-        </w:rPr>
-        <w:t xml:space="preserve"> human-manipulated and </w:t>
-      </w:r>
-      <w:r>
-        <w:rPr>
-          <w:color w:val="C00000"/>
-          <w:lang w:val="en"/>
-        </w:rPr>
         <w:t>5</w:t>
       </w:r>
       <w:r>
@@ -10398,7 +10356,7 @@
         </w:rPr>
         <w:t xml:space="preserve"> human-healthy voices</w:t>
       </w:r>
-      <w:ins w:id="46" w:author="Stefan Schweinberger" w:date="2024-06-10T19:29:00Z">
+      <w:ins w:id="44" w:author="Stefan Schweinberger" w:date="2024-06-10T19:29:00Z">
         <w:r>
           <w:rPr>
             <w:lang w:val="en"/>
@@ -10406,7 +10364,7 @@
           <w:t>, with</w:t>
         </w:r>
       </w:ins>
-      <w:del w:id="47" w:author="Stefan Schweinberger" w:date="2024-06-10T19:29:00Z">
+      <w:del w:id="45" w:author="Stefan Schweinberger" w:date="2024-06-10T19:29:00Z">
         <w:r>
           <w:rPr>
             <w:lang w:val="en"/>
@@ -10433,7 +10391,7 @@
         </w:rPr>
         <w:t xml:space="preserve"> </w:t>
       </w:r>
-      <w:del w:id="48" w:author="Stefan Schweinberger" w:date="2024-06-10T19:29:00Z">
+      <w:del w:id="46" w:author="Stefan Schweinberger" w:date="2024-06-10T19:29:00Z">
         <w:r>
           <w:rPr>
             <w:lang w:val="en"/>
@@ -10441,7 +10399,7 @@
           <w:delText xml:space="preserve">used </w:delText>
         </w:r>
       </w:del>
-      <w:ins w:id="49" w:author="Stefan Schweinberger" w:date="2024-06-10T19:29:00Z">
+      <w:ins w:id="47" w:author="Stefan Schweinberger" w:date="2024-06-10T19:29:00Z">
         <w:r>
           <w:rPr>
             <w:lang w:val="en"/>
@@ -10449,19 +10407,19 @@
           <w:t xml:space="preserve">using </w:t>
         </w:r>
       </w:ins>
-      <w:commentRangeStart w:id="50"/>
+      <w:commentRangeStart w:id="48"/>
       <w:r>
         <w:rPr>
           <w:lang w:val="en"/>
         </w:rPr>
         <w:t xml:space="preserve">a mixture </w:t>
       </w:r>
-      <w:commentRangeEnd w:id="50"/>
+      <w:commentRangeEnd w:id="48"/>
       <w:r>
         <w:rPr>
           <w:rStyle w:val="Kommentarzeichen"/>
         </w:rPr>
-        <w:commentReference w:id="50"/>
+        <w:commentReference w:id="48"/>
       </w:r>
       <w:r>
         <w:rPr>
@@ -10573,7 +10531,7 @@
         </w:rPr>
         <w:t>. The output is captured in the word</w:t>
       </w:r>
-      <w:ins w:id="51" w:author="Stefan Schweinberger" w:date="2024-06-10T19:30:00Z">
+      <w:ins w:id="49" w:author="Stefan Schweinberger" w:date="2024-06-10T19:30:00Z">
         <w:r>
           <w:rPr>
             <w:lang w:val="en"/>
@@ -10606,7 +10564,7 @@
         </w:rPr>
         <w:t xml:space="preserve">Subsequently, </w:t>
       </w:r>
-      <w:del w:id="52" w:author="Stefan Schweinberger" w:date="2024-06-10T19:31:00Z">
+      <w:del w:id="50" w:author="Stefan Schweinberger" w:date="2024-06-10T19:31:00Z">
         <w:r>
           <w:rPr>
             <w:lang w:val="en"/>
@@ -10614,7 +10572,7 @@
           <w:delText>these were</w:delText>
         </w:r>
       </w:del>
-      <w:ins w:id="53" w:author="Stefan Schweinberger" w:date="2024-06-10T19:31:00Z">
+      <w:ins w:id="51" w:author="Stefan Schweinberger" w:date="2024-06-10T19:31:00Z">
         <w:r>
           <w:rPr>
             <w:lang w:val="en"/>
@@ -10628,7 +10586,7 @@
         </w:rPr>
         <w:t xml:space="preserve"> compared </w:t>
       </w:r>
-      <w:ins w:id="54" w:author="Stefan Schweinberger" w:date="2024-06-10T19:31:00Z">
+      <w:ins w:id="52" w:author="Stefan Schweinberger" w:date="2024-06-10T19:31:00Z">
         <w:r>
           <w:rPr>
             <w:lang w:val="en"/>
@@ -10687,7 +10645,7 @@
         </w:rPr>
         <w:t xml:space="preserve">, we coded the conceptualization of naturalness according to the taxonomy </w:t>
       </w:r>
-      <w:del w:id="55" w:author="Stefan Schweinberger" w:date="2024-06-10T19:31:00Z">
+      <w:del w:id="53" w:author="Stefan Schweinberger" w:date="2024-06-10T19:31:00Z">
         <w:r>
           <w:rPr>
             <w:lang w:val="en"/>
@@ -10701,7 +10659,7 @@
         </w:rPr>
         <w:t xml:space="preserve">proposed in Section 3. In case no definition of naturalness was provided, we </w:t>
       </w:r>
-      <w:del w:id="56" w:author="Stefan Schweinberger" w:date="2024-06-10T19:31:00Z">
+      <w:del w:id="54" w:author="Stefan Schweinberger" w:date="2024-06-10T19:31:00Z">
         <w:r>
           <w:rPr>
             <w:lang w:val="en"/>
@@ -10715,7 +10673,7 @@
         </w:rPr>
         <w:t>infer</w:t>
       </w:r>
-      <w:ins w:id="57" w:author="Stefan Schweinberger" w:date="2024-06-10T19:31:00Z">
+      <w:ins w:id="55" w:author="Stefan Schweinberger" w:date="2024-06-10T19:31:00Z">
         <w:r>
           <w:rPr>
             <w:lang w:val="en"/>
@@ -11117,14 +11075,14 @@
             </w:rPr>
             <w:tab/>
           </w:r>
-          <w:bookmarkStart w:id="58" w:name="_CTVL001b001e71cfb0d478c9df1887d9aa8fa5d"/>
+          <w:bookmarkStart w:id="56" w:name="_CTVL001b001e71cfb0d478c9df1887d9aa8fa5d"/>
           <w:r>
             <w:rPr>
               <w:lang w:val="en"/>
             </w:rPr>
             <w:t>Young, A.W.; Frühholz, S.; Schweinberger, S.R. Face and voice perception: Understanding commonalities and differences // Face and Voice Perception: Understanding Commonalities and Differences.</w:t>
           </w:r>
-          <w:bookmarkEnd w:id="58"/>
+          <w:bookmarkEnd w:id="56"/>
           <w:r>
             <w:rPr>
               <w:lang w:val="en"/>
@@ -11190,14 +11148,14 @@
             </w:rPr>
             <w:tab/>
           </w:r>
-          <w:bookmarkStart w:id="59" w:name="_CTVL001c436adf58e114813af41749f64b2d8ec"/>
+          <w:bookmarkStart w:id="57" w:name="_CTVL001c436adf58e114813af41749f64b2d8ec"/>
           <w:r>
             <w:rPr>
               <w:lang w:val="en"/>
             </w:rPr>
             <w:t>Rodero, E. Effectiveness, attention, and recall of human and artificial voices in an advertising story. Prosody influence and functions of voices.</w:t>
           </w:r>
-          <w:bookmarkEnd w:id="59"/>
+          <w:bookmarkEnd w:id="57"/>
           <w:r>
             <w:rPr>
               <w:lang w:val="en"/>
@@ -11263,14 +11221,14 @@
             </w:rPr>
             <w:tab/>
           </w:r>
-          <w:bookmarkStart w:id="60" w:name="_CTVL001b2cfed2201dc4bfbb30224d692fe3c7c"/>
+          <w:bookmarkStart w:id="58" w:name="_CTVL001b2cfed2201dc4bfbb30224d692fe3c7c"/>
           <w:r>
             <w:rPr>
               <w:lang w:val="en"/>
             </w:rPr>
             <w:t>Rodero, E.; Lucas, I. Synthetic versus human voices in audiobooks: The human emotional intimacy effect.</w:t>
           </w:r>
-          <w:bookmarkEnd w:id="60"/>
+          <w:bookmarkEnd w:id="58"/>
           <w:r>
             <w:rPr>
               <w:lang w:val="en"/>
@@ -11336,14 +11294,14 @@
             </w:rPr>
             <w:tab/>
           </w:r>
-          <w:bookmarkStart w:id="61" w:name="_CTVL00131a6c35984344b52a0d8347d4d006714"/>
+          <w:bookmarkStart w:id="59" w:name="_CTVL00131a6c35984344b52a0d8347d4d006714"/>
           <w:r>
             <w:rPr>
               <w:lang w:val="en"/>
             </w:rPr>
             <w:t>Lavan, N.; McGettigan, C. A model for person perception from familiar and unfamiliar voices.</w:t>
           </w:r>
-          <w:bookmarkEnd w:id="61"/>
+          <w:bookmarkEnd w:id="59"/>
           <w:r>
             <w:rPr>
               <w:lang w:val="en"/>
@@ -11409,7 +11367,7 @@
             </w:rPr>
             <w:tab/>
           </w:r>
-          <w:bookmarkStart w:id="62" w:name="_CTVL0012277974cb7714b67b5f1e89408e0d8e5"/>
+          <w:bookmarkStart w:id="60" w:name="_CTVL0012277974cb7714b67b5f1e89408e0d8e5"/>
           <w:r>
             <w:rPr>
               <w:i/>
@@ -11417,7 +11375,7 @@
             </w:rPr>
             <w:t>The SAGE Encyclopedia of Human Communication Sciences and Disorders;</w:t>
           </w:r>
-          <w:bookmarkEnd w:id="62"/>
+          <w:bookmarkEnd w:id="60"/>
           <w:r>
             <w:rPr>
               <w:i/>
@@ -11451,14 +11409,14 @@
             </w:rPr>
             <w:tab/>
           </w:r>
-          <w:bookmarkStart w:id="63" w:name="_CTVL001fbae7f6b1f244474a9c6b3bd11fb323c"/>
+          <w:bookmarkStart w:id="61" w:name="_CTVL001fbae7f6b1f244474a9c6b3bd11fb323c"/>
           <w:r>
             <w:rPr>
               <w:lang w:val="en"/>
             </w:rPr>
             <w:t>Klopfenstein, M.; Bernard, K.; Heyman, C. The study of speech naturalness in communication disorders: A systematic review of the literature.</w:t>
           </w:r>
-          <w:bookmarkEnd w:id="63"/>
+          <w:bookmarkEnd w:id="61"/>
           <w:r>
             <w:rPr>
               <w:lang w:val="en"/>
@@ -11524,14 +11482,14 @@
             </w:rPr>
             <w:tab/>
           </w:r>
-          <w:bookmarkStart w:id="64" w:name="_CTVL00166e4bf6bb4a14bf5a861c6fab2ec55bb"/>
+          <w:bookmarkStart w:id="62" w:name="_CTVL00166e4bf6bb4a14bf5a861c6fab2ec55bb"/>
           <w:r>
             <w:rPr>
               <w:lang w:val="en"/>
             </w:rPr>
             <w:t>Birkholz, P.; Martin, L.; Xu, Y.; Scherbaum, S.; Neuschaefer-Rube, C. Manipulation of the prosodic features of vocal tract length, nasality and articulatory precision using articulatory synthesis.</w:t>
           </w:r>
-          <w:bookmarkEnd w:id="64"/>
+          <w:bookmarkEnd w:id="62"/>
           <w:r>
             <w:rPr>
               <w:lang w:val="en"/>
@@ -11598,14 +11556,14 @@
             </w:rPr>
             <w:tab/>
           </w:r>
-          <w:bookmarkStart w:id="65" w:name="_CTVL0013e0761ace0f24a4e893d7b6ed445a286"/>
+          <w:bookmarkStart w:id="63" w:name="_CTVL0013e0761ace0f24a4e893d7b6ed445a286"/>
           <w:r>
             <w:rPr>
               <w:lang w:val="en"/>
             </w:rPr>
             <w:t>Birkholz, P.; Drechsel, S. Effects of the piriform fossae, transvelar acoustic coupling, and laryngeal wall vibration on the naturalness of articulatory speech synthesis.</w:t>
           </w:r>
-          <w:bookmarkEnd w:id="65"/>
+          <w:bookmarkEnd w:id="63"/>
           <w:r>
             <w:rPr>
               <w:lang w:val="en"/>
@@ -11671,14 +11629,14 @@
             </w:rPr>
             <w:tab/>
           </w:r>
-          <w:bookmarkStart w:id="66" w:name="_CTVL0015f5cb147e9724e6da87514966070f76d"/>
+          <w:bookmarkStart w:id="64" w:name="_CTVL0015f5cb147e9724e6da87514966070f76d"/>
           <w:r>
             <w:rPr>
               <w:lang w:val="en"/>
             </w:rPr>
             <w:t>Moore, B.C.J.; Tan, C.-T. Perceived naturalness of spectrally distorted speech and music.</w:t>
           </w:r>
-          <w:bookmarkEnd w:id="66"/>
+          <w:bookmarkEnd w:id="64"/>
           <w:r>
             <w:rPr>
               <w:lang w:val="en"/>
@@ -11744,14 +11702,14 @@
             </w:rPr>
             <w:tab/>
           </w:r>
-          <w:bookmarkStart w:id="67" w:name="_CTVL001a54500133cb04aa185303201aa6afaf2"/>
+          <w:bookmarkStart w:id="65" w:name="_CTVL001a54500133cb04aa185303201aa6afaf2"/>
           <w:r>
             <w:rPr>
               <w:lang w:val="en"/>
             </w:rPr>
             <w:t>Nussbaum, C.; Pöhlmann, M.; Kreysa, H.; Schweinberger, S.R. Perceived naturalness of emotional voice morphs.</w:t>
           </w:r>
-          <w:bookmarkEnd w:id="67"/>
+          <w:bookmarkEnd w:id="65"/>
           <w:r>
             <w:rPr>
               <w:lang w:val="en"/>
@@ -11804,14 +11762,14 @@
             </w:rPr>
             <w:tab/>
           </w:r>
-          <w:bookmarkStart w:id="68" w:name="_CTVL001c655edd88d0c41a08eff9aaa8cdce345"/>
+          <w:bookmarkStart w:id="66" w:name="_CTVL001c655edd88d0c41a08eff9aaa8cdce345"/>
           <w:r>
             <w:rPr>
               <w:lang w:val="en"/>
             </w:rPr>
             <w:t>Seaborn, K.; Miyake, N.P.; Pennefather, P.; Otake-Matsuura, M. Voice in Human–Agent Interaction.</w:t>
           </w:r>
-          <w:bookmarkEnd w:id="68"/>
+          <w:bookmarkEnd w:id="66"/>
           <w:r>
             <w:rPr>
               <w:lang w:val="en"/>
@@ -11877,14 +11835,14 @@
             </w:rPr>
             <w:tab/>
           </w:r>
-          <w:bookmarkStart w:id="69" w:name="_CTVL00142ced9547f004324b210c9bf6a40fc26"/>
+          <w:bookmarkStart w:id="67" w:name="_CTVL00142ced9547f004324b210c9bf6a40fc26"/>
           <w:r>
             <w:rPr>
               <w:lang w:val="en"/>
             </w:rPr>
             <w:t>Triantafyllopoulos, A.; Schuller, B.W.; \.Iymen, G.; Sezgin, M.; He, X.; Yang, Z.; Tzirakis, P.; Liu, S.; Mertes, S.; André, E.; et al. An overview of affective speech synthesis and conversion in the deep learning era.</w:t>
           </w:r>
-          <w:bookmarkEnd w:id="69"/>
+          <w:bookmarkEnd w:id="67"/>
           <w:r>
             <w:rPr>
               <w:lang w:val="en"/>
@@ -11937,14 +11895,14 @@
             </w:rPr>
             <w:tab/>
           </w:r>
-          <w:bookmarkStart w:id="70" w:name="_CTVL0019de342935bc34d6eb106ecb858f07a56"/>
+          <w:bookmarkStart w:id="68" w:name="_CTVL0019de342935bc34d6eb106ecb858f07a56"/>
           <w:r>
             <w:rPr>
               <w:lang w:val="en"/>
             </w:rPr>
             <w:t>Lu, L.; Zhang, P.; Zhang, T. Leveraging “human-likeness” of robotic service at restaurants.</w:t>
           </w:r>
-          <w:bookmarkEnd w:id="70"/>
+          <w:bookmarkEnd w:id="68"/>
           <w:r>
             <w:rPr>
               <w:lang w:val="en"/>
@@ -12010,14 +11968,14 @@
             </w:rPr>
             <w:tab/>
           </w:r>
-          <w:bookmarkStart w:id="71" w:name="_CTVL001336c0a9a324c431a956472a7daab8a11"/>
+          <w:bookmarkStart w:id="69" w:name="_CTVL001336c0a9a324c431a956472a7daab8a11"/>
           <w:r>
             <w:rPr>
               <w:lang w:val="en"/>
             </w:rPr>
             <w:t>Lee, E.-J. The more humanlike, the better? How speech type and users’ cognitive style affect social responses to computers.</w:t>
           </w:r>
-          <w:bookmarkEnd w:id="71"/>
+          <w:bookmarkEnd w:id="69"/>
           <w:r>
             <w:rPr>
               <w:lang w:val="en"/>
@@ -12083,14 +12041,14 @@
             </w:rPr>
             <w:tab/>
           </w:r>
-          <w:bookmarkStart w:id="72" w:name="_CTVL001335b73c635fb42d689284190911887e4"/>
+          <w:bookmarkStart w:id="70" w:name="_CTVL001335b73c635fb42d689284190911887e4"/>
           <w:r>
             <w:rPr>
               <w:lang w:val="en"/>
             </w:rPr>
             <w:t>Kühne, K.; Fischer, M.H.; Zhou, Y. The Human Takes It All: Humanlike Synthesized Voices Are Perceived as Less Eerie and More Likable. Evidence From a Subjective Ratings Study.</w:t>
           </w:r>
-          <w:bookmarkEnd w:id="72"/>
+          <w:bookmarkEnd w:id="70"/>
           <w:r>
             <w:rPr>
               <w:lang w:val="en"/>
@@ -12156,14 +12114,14 @@
             </w:rPr>
             <w:tab/>
           </w:r>
-          <w:bookmarkStart w:id="73" w:name="_CTVL001e756301a1d1043738864e448e45e01b6"/>
+          <w:bookmarkStart w:id="71" w:name="_CTVL001e756301a1d1043738864e448e45e01b6"/>
           <w:r>
             <w:rPr>
               <w:lang w:val="en"/>
             </w:rPr>
             <w:t>Schreibelmayr, S.; Mara, M. Robot Voices in Daily Life: Vocal Human-Likeness and Application Context as Determinants of User Acceptance.</w:t>
           </w:r>
-          <w:bookmarkEnd w:id="73"/>
+          <w:bookmarkEnd w:id="71"/>
           <w:r>
             <w:rPr>
               <w:lang w:val="en"/>
@@ -12229,14 +12187,14 @@
             </w:rPr>
             <w:tab/>
           </w:r>
-          <w:bookmarkStart w:id="74" w:name="_CTVL0019b104d07c5514130a5329f927c8a04c3"/>
+          <w:bookmarkStart w:id="72" w:name="_CTVL0019b104d07c5514130a5329f927c8a04c3"/>
           <w:r>
             <w:rPr>
               <w:lang w:val="en"/>
             </w:rPr>
             <w:t>Baird, A.; Parada-Cabaleiro, E.; Hantke, S.; Burkhardt, F.; Cummings, N.; Schüller, B. The Perception and Analysis of the Likeability and Human Likeness of Synthesized Speech. In</w:t>
           </w:r>
-          <w:bookmarkEnd w:id="74"/>
+          <w:bookmarkEnd w:id="72"/>
           <w:r>
             <w:rPr>
               <w:lang w:val="en"/>
@@ -12276,14 +12234,14 @@
             </w:rPr>
             <w:tab/>
           </w:r>
-          <w:bookmarkStart w:id="75" w:name="_CTVL00125d4d8430d794cccb355109d2ce051ce"/>
+          <w:bookmarkStart w:id="73" w:name="_CTVL00125d4d8430d794cccb355109d2ce051ce"/>
           <w:r>
             <w:rPr>
               <w:lang w:val="en"/>
             </w:rPr>
             <w:t>Yorkston, K.M.; Beukelman, D.R.; Strand, E.A.; Hakel, M.</w:t>
           </w:r>
-          <w:bookmarkEnd w:id="75"/>
+          <w:bookmarkEnd w:id="73"/>
           <w:r>
             <w:rPr>
               <w:lang w:val="en"/>
@@ -12323,14 +12281,14 @@
             </w:rPr>
             <w:tab/>
           </w:r>
-          <w:bookmarkStart w:id="76" w:name="_CTVL0010669a1f449a44641b1bb9ea328d0b29e"/>
+          <w:bookmarkStart w:id="74" w:name="_CTVL0010669a1f449a44641b1bb9ea328d0b29e"/>
           <w:r>
             <w:rPr>
               <w:lang w:val="en"/>
             </w:rPr>
             <w:t>Mawalim, C.O.; Galajit, K.; Karnjana, J.; Kidani, S.; Unoki, M. Speaker anonymization by modifying fundamental frequency and x-vector singular value.</w:t>
           </w:r>
-          <w:bookmarkEnd w:id="76"/>
+          <w:bookmarkEnd w:id="74"/>
           <w:r>
             <w:rPr>
               <w:lang w:val="en"/>
@@ -12396,14 +12354,14 @@
             </w:rPr>
             <w:tab/>
           </w:r>
-          <w:bookmarkStart w:id="77" w:name="_CTVL001a0a26c980df9436cb8a925b9aef5bcab"/>
+          <w:bookmarkStart w:id="75" w:name="_CTVL001a0a26c980df9436cb8a925b9aef5bcab"/>
           <w:r>
             <w:rPr>
               <w:lang w:val="en"/>
             </w:rPr>
             <w:t>Hu, P.; Lu, Y.; Gong, Y. Dual humanness and trust in conversational AI: A person-centered approach.</w:t>
           </w:r>
-          <w:bookmarkEnd w:id="77"/>
+          <w:bookmarkEnd w:id="75"/>
           <w:r>
             <w:rPr>
               <w:lang w:val="en"/>
@@ -12469,14 +12427,14 @@
             </w:rPr>
             <w:tab/>
           </w:r>
-          <w:bookmarkStart w:id="78" w:name="_CTVL001cb3dca543f4445dd95bfd8233cab7281"/>
+          <w:bookmarkStart w:id="76" w:name="_CTVL001cb3dca543f4445dd95bfd8233cab7281"/>
           <w:r>
             <w:rPr>
               <w:lang w:val="en"/>
             </w:rPr>
             <w:t>Mayo, C.; Clark, R.A.J.; King, S. Listeners’ weighting of acoustic cues to synthetic speech naturalness: A multidimensional scaling analysis.</w:t>
           </w:r>
-          <w:bookmarkEnd w:id="78"/>
+          <w:bookmarkEnd w:id="76"/>
           <w:r>
             <w:rPr>
               <w:lang w:val="en"/>
@@ -12542,14 +12500,14 @@
             </w:rPr>
             <w:tab/>
           </w:r>
-          <w:bookmarkStart w:id="79" w:name="_CTVL001a77e43335938474caf43c1ac87097ad7"/>
+          <w:bookmarkStart w:id="77" w:name="_CTVL001a77e43335938474caf43c1ac87097ad7"/>
           <w:r>
             <w:rPr>
               <w:lang w:val="en"/>
             </w:rPr>
             <w:t>Velner, E.; Boersma, P.P.; Graaf, M.M. de. Intonation in Robot Speech. In</w:t>
           </w:r>
-          <w:bookmarkEnd w:id="79"/>
+          <w:bookmarkEnd w:id="77"/>
           <w:r>
             <w:rPr>
               <w:lang w:val="en"/>
@@ -12589,14 +12547,14 @@
             </w:rPr>
             <w:tab/>
           </w:r>
-          <w:bookmarkStart w:id="80" w:name="_CTVL00112cb11d5f07e4a4fa077d5b119b964ee"/>
+          <w:bookmarkStart w:id="78" w:name="_CTVL00112cb11d5f07e4a4fa077d5b119b964ee"/>
           <w:r>
             <w:rPr>
               <w:lang w:val="en"/>
             </w:rPr>
             <w:t>Urakami, J.; Sutthithatip, S.; Moore, B.A. The Effect of Naturalness of Voice and Empathic Responses on Enjoyment, Attitudes and Motivation for Interacting with a Voice User Interface. In</w:t>
           </w:r>
-          <w:bookmarkEnd w:id="80"/>
+          <w:bookmarkEnd w:id="78"/>
           <w:r>
             <w:rPr>
               <w:lang w:val="en"/>
@@ -12636,14 +12594,14 @@
             </w:rPr>
             <w:tab/>
           </w:r>
-          <w:bookmarkStart w:id="81" w:name="_CTVL001ddf2261829a143b5b43f6808d8527183"/>
+          <w:bookmarkStart w:id="79" w:name="_CTVL001ddf2261829a143b5b43f6808d8527183"/>
           <w:r>
             <w:rPr>
               <w:lang w:val="en"/>
             </w:rPr>
             <w:t>Abdulrahman, A.; Richards, D. Is Natural Necessary? Human Voice versus Synthetic Voice for Intelligent Virtual Agents.</w:t>
           </w:r>
-          <w:bookmarkEnd w:id="81"/>
+          <w:bookmarkEnd w:id="79"/>
           <w:r>
             <w:rPr>
               <w:lang w:val="en"/>
@@ -12710,14 +12668,14 @@
             </w:rPr>
             <w:tab/>
           </w:r>
-          <w:bookmarkStart w:id="82" w:name="_CTVL0015833af7483784f0c929908e878248ca6"/>
+          <w:bookmarkStart w:id="80" w:name="_CTVL0015833af7483784f0c929908e878248ca6"/>
           <w:r>
             <w:rPr>
               <w:lang w:val="en"/>
             </w:rPr>
             <w:t>Ko, S.; Barnes, J.; Dong, J.; Park, C.H.; Howard, A.; Jeon, M. The Effects of Robot Voices and Appearances on Users’ Emotion Recognition and Subjective Perception.</w:t>
           </w:r>
-          <w:bookmarkEnd w:id="82"/>
+          <w:bookmarkEnd w:id="80"/>
           <w:r>
             <w:rPr>
               <w:lang w:val="en"/>
@@ -12783,14 +12741,14 @@
             </w:rPr>
             <w:tab/>
           </w:r>
-          <w:bookmarkStart w:id="83" w:name="_CTVL001f5c5b3728c9c434d96e91d4a4b29a457"/>
+          <w:bookmarkStart w:id="81" w:name="_CTVL001f5c5b3728c9c434d96e91d4a4b29a457"/>
           <w:r>
             <w:rPr>
               <w:lang w:val="en"/>
             </w:rPr>
             <w:t>Abur, D.; Subaciute, A.; Daliri, A.; Lester-Smith, R.A.; Lupiani, A.A.; Cilento, D.; Enos, N.M.; Weerathunge, H.R.; Tardif, M.C.; Stepp, C.E. Feedback and Feedforward Auditory-Motor Processes for Voice and Articulation in Parkinson's Disease.</w:t>
           </w:r>
-          <w:bookmarkEnd w:id="83"/>
+          <w:bookmarkEnd w:id="81"/>
           <w:r>
             <w:rPr>
               <w:lang w:val="en"/>
@@ -12856,14 +12814,14 @@
             </w:rPr>
             <w:tab/>
           </w:r>
-          <w:bookmarkStart w:id="84" w:name="_CTVL0010715d864bf2142b6b4450b3ffb1f10ac"/>
+          <w:bookmarkStart w:id="82" w:name="_CTVL0010715d864bf2142b6b4450b3ffb1f10ac"/>
           <w:r>
             <w:rPr>
               <w:lang w:val="en"/>
             </w:rPr>
             <w:t>Klopfenstein, M. Relationship between acoustic measures and speech naturalness ratings in Parkinson's disease: A within-speaker approach.</w:t>
           </w:r>
-          <w:bookmarkEnd w:id="84"/>
+          <w:bookmarkEnd w:id="82"/>
           <w:r>
             <w:rPr>
               <w:lang w:val="en"/>
@@ -12929,14 +12887,14 @@
             </w:rPr>
             <w:tab/>
           </w:r>
-          <w:bookmarkStart w:id="85" w:name="_CTVL001fc3e2954d7904694bbbc3c5213c1779b"/>
+          <w:bookmarkStart w:id="83" w:name="_CTVL001fc3e2954d7904694bbbc3c5213c1779b"/>
           <w:r>
             <w:rPr>
               <w:lang w:val="en"/>
             </w:rPr>
             <w:t>Eadie, T.L.; Doyle, P.C. Direct Magnitude Estimation and Interval Scaling of Naturalness and Severity in Tracheoesophageal (TE) Speakers.</w:t>
           </w:r>
-          <w:bookmarkEnd w:id="85"/>
+          <w:bookmarkEnd w:id="83"/>
           <w:r>
             <w:rPr>
               <w:lang w:val="en"/>
@@ -13002,14 +12960,14 @@
             </w:rPr>
             <w:tab/>
           </w:r>
-          <w:bookmarkStart w:id="86" w:name="_CTVL0016fb6fe0193014b3a81361d605bd78864"/>
+          <w:bookmarkStart w:id="84" w:name="_CTVL0016fb6fe0193014b3a81361d605bd78864"/>
           <w:r>
             <w:rPr>
               <w:lang w:val="en"/>
             </w:rPr>
             <w:t>Eadie, T.L.; Doyle, P.C.; Hansen, K.; Beaudin, P.G. Influence of speaker gender on listener judgments of tracheoesophageal speech.</w:t>
           </w:r>
-          <w:bookmarkEnd w:id="86"/>
+          <w:bookmarkEnd w:id="84"/>
           <w:r>
             <w:rPr>
               <w:lang w:val="en"/>
@@ -13075,14 +13033,14 @@
             </w:rPr>
             <w:tab/>
           </w:r>
-          <w:bookmarkStart w:id="87" w:name="_CTVL001a1e5bbaffeea488994d4c328929ebf3f"/>
+          <w:bookmarkStart w:id="85" w:name="_CTVL001a1e5bbaffeea488994d4c328929ebf3f"/>
           <w:r>
             <w:rPr>
               <w:lang w:val="en"/>
             </w:rPr>
             <w:t>Yorkston, K.M.; Hammen, V.L.; Beukelman, D.R.; Traynor, C.D. The effect of rate control on the intelligibility and naturalness of dysarthric speech.</w:t>
           </w:r>
-          <w:bookmarkEnd w:id="87"/>
+          <w:bookmarkEnd w:id="85"/>
           <w:r>
             <w:rPr>
               <w:lang w:val="en"/>
@@ -13148,14 +13106,14 @@
             </w:rPr>
             <w:tab/>
           </w:r>
-          <w:bookmarkStart w:id="88" w:name="_CTVL001edf9aa5e00b04865a7eea9c6bf966c9c"/>
+          <w:bookmarkStart w:id="86" w:name="_CTVL001edf9aa5e00b04865a7eea9c6bf966c9c"/>
           <w:r>
             <w:rPr>
               <w:lang w:val="en"/>
             </w:rPr>
             <w:t>Euler, H.A.; Merkel, A.; Hente, K.; Neef, N.; Wolff von Gudenberg, A.; Neumann, K. Speech restructuring group treatment for 6-to-9-year-old children who stutter: A therapeutic trial.</w:t>
           </w:r>
-          <w:bookmarkEnd w:id="88"/>
+          <w:bookmarkEnd w:id="86"/>
           <w:r>
             <w:rPr>
               <w:lang w:val="en"/>
@@ -13221,14 +13179,14 @@
             </w:rPr>
             <w:tab/>
           </w:r>
-          <w:bookmarkStart w:id="89" w:name="_CTVL001c33bb1c6b27e44c39530db03049fa031"/>
+          <w:bookmarkStart w:id="87" w:name="_CTVL001c33bb1c6b27e44c39530db03049fa031"/>
           <w:r>
             <w:rPr>
               <w:lang w:val="en"/>
             </w:rPr>
             <w:t>Assmann, P.F.; Dembling, S.; Nearey, T.M. Effects of frequency shifts on perceived naturalness and gender information in speech. In</w:t>
           </w:r>
-          <w:bookmarkEnd w:id="89"/>
+          <w:bookmarkEnd w:id="87"/>
           <w:r>
             <w:rPr>
               <w:lang w:val="en"/>
@@ -13268,14 +13226,14 @@
             </w:rPr>
             <w:tab/>
           </w:r>
-          <w:bookmarkStart w:id="90" w:name="_CTVL0016a6f74b49bda4923b3e7d77f5a7e4472"/>
+          <w:bookmarkStart w:id="88" w:name="_CTVL0016a6f74b49bda4923b3e7d77f5a7e4472"/>
           <w:r>
             <w:rPr>
               <w:lang w:val="en"/>
             </w:rPr>
             <w:t>Venkatraman, A.; Sivasankar, M.P. Continuous Vocal Fry Simulated in Laboratory Subjects: A Preliminary Report on Voice Production and Listener Ratings.</w:t>
           </w:r>
-          <w:bookmarkEnd w:id="90"/>
+          <w:bookmarkEnd w:id="88"/>
           <w:r>
             <w:rPr>
               <w:lang w:val="en"/>
@@ -13341,14 +13299,14 @@
             </w:rPr>
             <w:tab/>
           </w:r>
-          <w:bookmarkStart w:id="91" w:name="_CTVL001d8e5a7d3a7924fc3aad5dd8287ced150"/>
+          <w:bookmarkStart w:id="89" w:name="_CTVL001d8e5a7d3a7924fc3aad5dd8287ced150"/>
           <w:r>
             <w:rPr>
               <w:lang w:val="en"/>
             </w:rPr>
             <w:t>Tamagawa, R.; Watson, C.I.; Kuo, I.H.; MacDonald, B.A.; Broadbent, E. The Effects of Synthesized Voice Accents on User Perceptions of Robots.</w:t>
           </w:r>
-          <w:bookmarkEnd w:id="91"/>
+          <w:bookmarkEnd w:id="89"/>
           <w:r>
             <w:rPr>
               <w:lang w:val="en"/>
@@ -13414,14 +13372,14 @@
             </w:rPr>
             <w:tab/>
           </w:r>
-          <w:bookmarkStart w:id="92" w:name="_CTVL0011668ab7cd410419e9aefa6881534a39a"/>
+          <w:bookmarkStart w:id="90" w:name="_CTVL0011668ab7cd410419e9aefa6881534a39a"/>
           <w:r>
             <w:rPr>
               <w:lang w:val="en"/>
             </w:rPr>
             <w:t>Kapolowicz, M.R.; Guest, D.R.; Montazeri, V.; Baese-Berk, M.M.; Assmann, P.F. Effects of Spectral Envelope and Fundamental Frequency Shifts on the Perception of Foreign-Accented Speech.</w:t>
           </w:r>
-          <w:bookmarkEnd w:id="92"/>
+          <w:bookmarkEnd w:id="90"/>
           <w:r>
             <w:rPr>
               <w:lang w:val="en"/>
@@ -13487,14 +13445,14 @@
             </w:rPr>
             <w:tab/>
           </w:r>
-          <w:bookmarkStart w:id="93" w:name="_CTVL001911c749244c740a7b84a7c7cf28c79b3"/>
+          <w:bookmarkStart w:id="91" w:name="_CTVL001911c749244c740a7b84a7c7cf28c79b3"/>
           <w:r>
             <w:rPr>
               <w:lang w:val="en"/>
             </w:rPr>
             <w:t>Mackey, L.S.; Finn, P.; Ingham, R.J. Effect of speech dialect on speech naturalness ratings: a systematic replication of Martin, Haroldson, and Triden (1984).</w:t>
           </w:r>
-          <w:bookmarkEnd w:id="93"/>
+          <w:bookmarkEnd w:id="91"/>
           <w:r>
             <w:rPr>
               <w:lang w:val="en"/>
@@ -13560,14 +13518,14 @@
             </w:rPr>
             <w:tab/>
           </w:r>
-          <w:bookmarkStart w:id="94" w:name="_CTVL0015eb8ea740b8b4b32b5bd3c19a883932a"/>
+          <w:bookmarkStart w:id="92" w:name="_CTVL0015eb8ea740b8b4b32b5bd3c19a883932a"/>
           <w:r>
             <w:rPr>
               <w:lang w:val="en"/>
             </w:rPr>
             <w:t>Baird, A.; Jørgensen, S.H.; Parada-Cabaleiro, E.; Hantke, S.; Cummins, N.; Schuller, B. Perception of Paralinguistic Traits in Synthesized Voices. In</w:t>
           </w:r>
-          <w:bookmarkEnd w:id="94"/>
+          <w:bookmarkEnd w:id="92"/>
           <w:r>
             <w:rPr>
               <w:lang w:val="en"/>
@@ -13607,14 +13565,14 @@
             </w:rPr>
             <w:tab/>
           </w:r>
-          <w:bookmarkStart w:id="95" w:name="_CTVL001c8231789e4d14d77913aa17a88f839d9"/>
+          <w:bookmarkStart w:id="93" w:name="_CTVL001c8231789e4d14d77913aa17a88f839d9"/>
           <w:r>
             <w:rPr>
               <w:lang w:val="en"/>
             </w:rPr>
             <w:t>Coughlin-Woods, S.; Lehman, M.E.; Cooke, P.A. Ratings of speech naturalness of children ages 8-16 years.</w:t>
           </w:r>
-          <w:bookmarkEnd w:id="95"/>
+          <w:bookmarkEnd w:id="93"/>
           <w:r>
             <w:rPr>
               <w:lang w:val="en"/>
@@ -13680,14 +13638,14 @@
             </w:rPr>
             <w:tab/>
           </w:r>
-          <w:bookmarkStart w:id="96" w:name="_CTVL0010059c4a0093a4b149839794fadc949e3"/>
+          <w:bookmarkStart w:id="94" w:name="_CTVL0010059c4a0093a4b149839794fadc949e3"/>
           <w:r>
             <w:rPr>
               <w:lang w:val="en"/>
             </w:rPr>
             <w:t>Goy, H.; Kathleen Pichora-Fuller, M.; van Lieshout, P. Effects of age on speech and voice quality ratings.</w:t>
           </w:r>
-          <w:bookmarkEnd w:id="96"/>
+          <w:bookmarkEnd w:id="94"/>
           <w:r>
             <w:rPr>
               <w:lang w:val="en"/>
@@ -13753,14 +13711,14 @@
             </w:rPr>
             <w:tab/>
           </w:r>
-          <w:bookmarkStart w:id="97" w:name="_CTVL00166cf4fb4ebf64a718a45565302ccef7e"/>
+          <w:bookmarkStart w:id="95" w:name="_CTVL00166cf4fb4ebf64a718a45565302ccef7e"/>
           <w:r>
             <w:rPr>
               <w:lang w:val="en"/>
             </w:rPr>
             <w:t>Baird, A.; Jørgensen, S.H.; Parada-Cabaleiro, E.; Cummings, N.; Hantke, S.; Schüller, B. The Perception of Vocal Traits in Synthesized Voices: Age, Gender, and Human Likeness.</w:t>
           </w:r>
-          <w:bookmarkEnd w:id="97"/>
+          <w:bookmarkEnd w:id="95"/>
           <w:r>
             <w:rPr>
               <w:lang w:val="en"/>
@@ -13827,14 +13785,14 @@
             </w:rPr>
             <w:tab/>
           </w:r>
-          <w:bookmarkStart w:id="98" w:name="_CTVL0017d117b830a4744c5ab87356d432e2dc7"/>
+          <w:bookmarkStart w:id="96" w:name="_CTVL0017d117b830a4744c5ab87356d432e2dc7"/>
           <w:r>
             <w:rPr>
               <w:lang w:val="en"/>
             </w:rPr>
             <w:t>Hardy, T.L.D.; Rieger, J.M.; Wells, K.; Boliek, C.A. Acoustic Predictors of Gender Attribution, Masculinity-Femininity, and Vocal Naturalness Ratings Amongst Transgender and Cisgender Speakers.</w:t>
           </w:r>
-          <w:bookmarkEnd w:id="98"/>
+          <w:bookmarkEnd w:id="96"/>
           <w:r>
             <w:rPr>
               <w:lang w:val="en"/>
@@ -13900,14 +13858,14 @@
             </w:rPr>
             <w:tab/>
           </w:r>
-          <w:bookmarkStart w:id="99" w:name="_CTVL001c0e2675ecdaf4536acede0659e31b5d4"/>
+          <w:bookmarkStart w:id="97" w:name="_CTVL001c0e2675ecdaf4536acede0659e31b5d4"/>
           <w:r>
             <w:rPr>
               <w:lang w:val="en"/>
             </w:rPr>
             <w:t>Merritt, B.; Bent, T. Perceptual Evaluation of Speech Naturalness in Speakers of Varying Gender Identities.</w:t>
           </w:r>
-          <w:bookmarkEnd w:id="99"/>
+          <w:bookmarkEnd w:id="97"/>
           <w:r>
             <w:rPr>
               <w:lang w:val="en"/>
@@ -13973,14 +13931,14 @@
             </w:rPr>
             <w:tab/>
           </w:r>
-          <w:bookmarkStart w:id="100" w:name="_CTVL001e492b92eb4714b948d4d212ebae94a24"/>
+          <w:bookmarkStart w:id="98" w:name="_CTVL001e492b92eb4714b948d4d212ebae94a24"/>
           <w:r>
             <w:rPr>
               <w:lang w:val="en"/>
             </w:rPr>
             <w:t>Martin, R.R.; Haroldson, S.K.; Triden, K.A. Stuttering and speech naturalness.</w:t>
           </w:r>
-          <w:bookmarkEnd w:id="100"/>
+          <w:bookmarkEnd w:id="98"/>
           <w:r>
             <w:rPr>
               <w:lang w:val="en"/>
@@ -14046,14 +14004,14 @@
             </w:rPr>
             <w:tab/>
           </w:r>
-          <w:bookmarkStart w:id="101" w:name="_CTVL001374ff03861b442ee8c072a0f16b2b98b"/>
+          <w:bookmarkStart w:id="99" w:name="_CTVL001374ff03861b442ee8c072a0f16b2b98b"/>
           <w:r>
             <w:rPr>
               <w:lang w:val="en"/>
             </w:rPr>
             <w:t>van Eck, N.J.; Waltman, L. Software survey: VOSviewer, a computer program for bibliometric mapping.</w:t>
           </w:r>
-          <w:bookmarkEnd w:id="101"/>
+          <w:bookmarkEnd w:id="99"/>
           <w:r>
             <w:rPr>
               <w:lang w:val="en"/>
@@ -14119,14 +14077,14 @@
             </w:rPr>
             <w:tab/>
           </w:r>
-          <w:bookmarkStart w:id="102" w:name="_CTVL001fd79a6f791a44d41938bb87f18345f12"/>
+          <w:bookmarkStart w:id="100" w:name="_CTVL001fd79a6f791a44d41938bb87f18345f12"/>
           <w:r>
             <w:rPr>
               <w:lang w:val="en"/>
             </w:rPr>
             <w:t>van der Linden, S.</w:t>
           </w:r>
-          <w:bookmarkEnd w:id="102"/>
+          <w:bookmarkEnd w:id="100"/>
           <w:r>
             <w:rPr>
               <w:lang w:val="en"/>
@@ -14179,14 +14137,14 @@
             </w:rPr>
             <w:tab/>
           </w:r>
-          <w:bookmarkStart w:id="103" w:name="_CTVL001adb55347b44b4ae8a831b32e2081e422"/>
+          <w:bookmarkStart w:id="101" w:name="_CTVL001adb55347b44b4ae8a831b32e2081e422"/>
           <w:r>
             <w:rPr>
               <w:lang w:val="en"/>
             </w:rPr>
             <w:t>Anand, S.; Stepp, C.E. Listener Perception of Monopitch, Naturalness, and Intelligibility for Speakers With Parkinson's Disease.</w:t>
           </w:r>
-          <w:bookmarkEnd w:id="103"/>
+          <w:bookmarkEnd w:id="101"/>
           <w:r>
             <w:rPr>
               <w:lang w:val="en"/>
@@ -14252,14 +14210,14 @@
             </w:rPr>
             <w:tab/>
           </w:r>
-          <w:bookmarkStart w:id="104" w:name="_CTVL0018cf762b66ae24429b5a54b99d6898cd6"/>
+          <w:bookmarkStart w:id="102" w:name="_CTVL0018cf762b66ae24429b5a54b99d6898cd6"/>
           <w:r>
             <w:rPr>
               <w:lang w:val="en"/>
             </w:rPr>
             <w:t>Romportl, J. Speech Synthesis and Uncanny Valley. In</w:t>
           </w:r>
-          <w:bookmarkEnd w:id="104"/>
+          <w:bookmarkEnd w:id="102"/>
           <w:r>
             <w:rPr>
               <w:lang w:val="en"/>
@@ -14299,14 +14257,14 @@
             </w:rPr>
             <w:tab/>
           </w:r>
-          <w:bookmarkStart w:id="105" w:name="_CTVL001cc0f920a7f0a43be8f79037ddd746f64"/>
+          <w:bookmarkStart w:id="103" w:name="_CTVL001cc0f920a7f0a43be8f79037ddd746f64"/>
           <w:r>
             <w:rPr>
               <w:lang w:val="en"/>
             </w:rPr>
             <w:t>Diel, A.; Lewis, M.</w:t>
           </w:r>
-          <w:bookmarkEnd w:id="105"/>
+          <w:bookmarkEnd w:id="103"/>
           <w:r>
             <w:rPr>
               <w:lang w:val="en"/>
@@ -14346,14 +14304,14 @@
             </w:rPr>
             <w:tab/>
           </w:r>
-          <w:bookmarkStart w:id="106" w:name="_CTVL0015a94f4972ba244ccae6afe9d5df33b4a"/>
+          <w:bookmarkStart w:id="104" w:name="_CTVL0015a94f4972ba244ccae6afe9d5df33b4a"/>
           <w:r>
             <w:rPr>
               <w:lang w:val="en"/>
             </w:rPr>
             <w:t>van Prooije, T.; Knuijt, S.; Oostveen, J.; Kapteijns, K.; Vogel, A.P.; van de Warrenburg, B. Perceptual and Acoustic Analysis of Speech in Spinocerebellar ataxia Type 1.</w:t>
           </w:r>
-          <w:bookmarkEnd w:id="106"/>
+          <w:bookmarkEnd w:id="104"/>
           <w:r>
             <w:rPr>
               <w:lang w:val="en"/>
@@ -14406,14 +14364,14 @@
             </w:rPr>
             <w:tab/>
           </w:r>
-          <w:bookmarkStart w:id="107" w:name="_CTVL001c63b743e03c7465c91b03de7033706b6"/>
+          <w:bookmarkStart w:id="105" w:name="_CTVL001c63b743e03c7465c91b03de7033706b6"/>
           <w:r>
             <w:rPr>
               <w:lang w:val="en"/>
             </w:rPr>
             <w:t>Ratcliff, A.; Coughlin, S.; Lehman, M. Factors influencing ratings of speech naturalness in augmentative and alternative communication.</w:t>
           </w:r>
-          <w:bookmarkEnd w:id="107"/>
+          <w:bookmarkEnd w:id="105"/>
           <w:r>
             <w:rPr>
               <w:lang w:val="en"/>
@@ -14479,14 +14437,14 @@
             </w:rPr>
             <w:tab/>
           </w:r>
-          <w:bookmarkStart w:id="108" w:name="_CTVL00122ae8252eaef42eca7bb1cc817bdcbb7"/>
+          <w:bookmarkStart w:id="106" w:name="_CTVL00122ae8252eaef42eca7bb1cc817bdcbb7"/>
           <w:r>
             <w:rPr>
               <w:lang w:val="en"/>
             </w:rPr>
             <w:t>Rao M V, A.; Victory J, S.; Ghosh, P.K. Effect of source filter interaction on isolated vowel-consonant-vowel perception.</w:t>
           </w:r>
-          <w:bookmarkEnd w:id="108"/>
+          <w:bookmarkEnd w:id="106"/>
           <w:r>
             <w:rPr>
               <w:lang w:val="en"/>
@@ -14552,14 +14510,14 @@
             </w:rPr>
             <w:tab/>
           </w:r>
-          <w:bookmarkStart w:id="109" w:name="_CTVL0015a1db91b33d14ff99658fb9fdac7737e"/>
+          <w:bookmarkStart w:id="107" w:name="_CTVL0015a1db91b33d14ff99658fb9fdac7737e"/>
           <w:r>
             <w:rPr>
               <w:lang w:val="en"/>
             </w:rPr>
             <w:t>Meltzner, G.S.; Hillman, R.E. Impact of Aberrant Acoustic Properties on the Perception of Sound Quality in Electrolarynx Speech.</w:t>
           </w:r>
-          <w:bookmarkEnd w:id="109"/>
+          <w:bookmarkEnd w:id="107"/>
           <w:r>
             <w:rPr>
               <w:lang w:val="en"/>
@@ -14625,14 +14583,14 @@
             </w:rPr>
             <w:tab/>
           </w:r>
-          <w:bookmarkStart w:id="110" w:name="_CTVL001ebaa446f7f2d4cd5974afd754ce56dd4"/>
+          <w:bookmarkStart w:id="108" w:name="_CTVL001ebaa446f7f2d4cd5974afd754ce56dd4"/>
           <w:r>
             <w:rPr>
               <w:lang w:val="en"/>
             </w:rPr>
             <w:t>Anikin, A.; Lima, C.F. Perceptual and acoustic differences between authentic and acted nonverbal emotional vocalizations.</w:t>
           </w:r>
-          <w:bookmarkEnd w:id="110"/>
+          <w:bookmarkEnd w:id="108"/>
           <w:r>
             <w:rPr>
               <w:lang w:val="en"/>
@@ -14698,14 +14656,14 @@
             </w:rPr>
             <w:tab/>
           </w:r>
-          <w:bookmarkStart w:id="111" w:name="_CTVL001a472572f6ad04eff9d5b2d3b0efc71be"/>
+          <w:bookmarkStart w:id="109" w:name="_CTVL001a472572f6ad04eff9d5b2d3b0efc71be"/>
           <w:r>
             <w:rPr>
               <w:lang w:val="en"/>
             </w:rPr>
             <w:t>Lima, C.F.; Arriaga, P.; Anikin, A.; Pires, A.R.; Frade, S.; Neves, L.; Scott, S.K. Authentic and posed emotional vocalizations trigger distinct facial responses.</w:t>
           </w:r>
-          <w:bookmarkEnd w:id="111"/>
+          <w:bookmarkEnd w:id="109"/>
           <w:r>
             <w:rPr>
               <w:lang w:val="en"/>
@@ -14771,14 +14729,14 @@
             </w:rPr>
             <w:tab/>
           </w:r>
-          <w:bookmarkStart w:id="112" w:name="_CTVL001b86ee8fa846646bd89cf8704c1c49406"/>
+          <w:bookmarkStart w:id="110" w:name="_CTVL001b86ee8fa846646bd89cf8704c1c49406"/>
           <w:r>
             <w:rPr>
               <w:lang w:val="en"/>
             </w:rPr>
             <w:t>Sarzedas, J.; Lima, C.F.; Roberto, M.S.; Scott, S.K.; Pinheiro, A.P.; Conde, T. Blindness influences emotional authenticity perception in voices: Behavioral and ERP evidence.</w:t>
           </w:r>
-          <w:bookmarkEnd w:id="112"/>
+          <w:bookmarkEnd w:id="110"/>
           <w:r>
             <w:rPr>
               <w:lang w:val="en"/>
@@ -14844,14 +14802,14 @@
             </w:rPr>
             <w:tab/>
           </w:r>
-          <w:bookmarkStart w:id="113" w:name="_CTVL001bf92f7c4b4d8411fb5c69439c6b07ae0"/>
+          <w:bookmarkStart w:id="111" w:name="_CTVL001bf92f7c4b4d8411fb5c69439c6b07ae0"/>
           <w:r>
             <w:rPr>
               <w:lang w:val="en"/>
             </w:rPr>
             <w:t>Kachel, S.; Steffens, M.C.; Preuß, S.; Simpson, A.P. Gender (Conformity) Matters: Cross-Dimensional and Cross-Modal Associations in Sexual Orientation Perception.</w:t>
           </w:r>
-          <w:bookmarkEnd w:id="113"/>
+          <w:bookmarkEnd w:id="111"/>
           <w:r>
             <w:rPr>
               <w:lang w:val="en"/>
@@ -14917,14 +14875,14 @@
             </w:rPr>
             <w:tab/>
           </w:r>
-          <w:bookmarkStart w:id="114" w:name="_CTVL0019a3d872751d74c3583e3bddb5e28eed7"/>
+          <w:bookmarkStart w:id="112" w:name="_CTVL0019a3d872751d74c3583e3bddb5e28eed7"/>
           <w:r>
             <w:rPr>
               <w:lang w:val="en"/>
             </w:rPr>
             <w:t>Mills, M.; Stoneham, G.; Georgiadou, I. Expanding the evidence: Developments and innovations in clinical practice, training and competency within voice and communication therapy for trans and gender diverse people.</w:t>
           </w:r>
-          <w:bookmarkEnd w:id="114"/>
+          <w:bookmarkEnd w:id="112"/>
           <w:r>
             <w:rPr>
               <w:lang w:val="en"/>
@@ -14991,14 +14949,14 @@
             </w:rPr>
             <w:tab/>
           </w:r>
-          <w:bookmarkStart w:id="115" w:name="_CTVL0012050cdad0b5b4652ae9cccc5a3892f7f"/>
+          <w:bookmarkStart w:id="113" w:name="_CTVL0012050cdad0b5b4652ae9cccc5a3892f7f"/>
           <w:r>
             <w:rPr>
               <w:lang w:val="en"/>
             </w:rPr>
             <w:t>Belin, P.; Fecteau, S.; Bedard, C. Thinking the voice: neural correlates of voice perception.</w:t>
           </w:r>
-          <w:bookmarkEnd w:id="115"/>
+          <w:bookmarkEnd w:id="113"/>
           <w:r>
             <w:rPr>
               <w:lang w:val="en"/>
@@ -15078,13 +15036,10 @@
 
 <file path=word/comments.xml><?xml version="1.0" encoding="utf-8"?>
 <w:comments xmlns:wpc="http://schemas.microsoft.com/office/word/2010/wordprocessingCanvas" xmlns:cx="http://schemas.microsoft.com/office/drawing/2014/chartex" xmlns:cx1="http://schemas.microsoft.com/office/drawing/2015/9/8/chartex" xmlns:cx2="http://schemas.microsoft.com/office/drawing/2015/10/21/chartex" xmlns:cx3="http://schemas.microsoft.com/office/drawing/2016/5/9/chartex" xmlns:cx4="http://schemas.microsoft.com/office/drawing/2016/5/10/chartex" xmlns:cx5="http://schemas.microsoft.com/office/drawing/2016/5/11/chartex" xmlns:cx6="http://schemas.microsoft.com/office/drawing/2016/5/12/chartex" xmlns:cx7="http://schemas.microsoft.com/office/drawing/2016/5/13/chartex" xmlns:cx8="http://schemas.microsoft.com/office/drawing/2016/5/14/chartex" xmlns:mc="http://schemas.openxmlformats.org/markup-compatibility/2006" xmlns:aink="http://schemas.microsoft.com/office/drawing/2016/ink" xmlns:am3d="http://schemas.microsoft.com/office/drawing/2017/model3d" xmlns:o="urn:schemas-microsoft-com:office:office" xmlns:r="http://schemas.openxmlformats.org/officeDocument/2006/relationships" xmlns:m="http://schemas.openxmlformats.org/officeDocument/2006/math" xmlns:v="urn:schemas-microsoft-com:vml" xmlns:wp14="http://schemas.microsoft.com/office/word/2010/wordprocessingDrawing" xmlns:wp="http://schemas.openxmlformats.org/drawingml/2006/wordprocessingDrawing" xmlns:w10="urn:schemas-microsoft-com:office:word" xmlns:w="http://schemas.openxmlformats.org/wordprocessingml/2006/main" xmlns:w14="http://schemas.microsoft.com/office/word/2010/wordml" xmlns:w15="http://schemas.microsoft.com/office/word/2012/wordml" xmlns:w16cid="http://schemas.microsoft.com/office/word/2016/wordml/cid" xmlns:w16se="http://schemas.microsoft.com/office/word/2015/wordml/symex" xmlns:wpg="http://schemas.microsoft.com/office/word/2010/wordprocessingGroup" xmlns:wpi="http://schemas.microsoft.com/office/word/2010/wordprocessingInk" xmlns:wne="http://schemas.microsoft.com/office/word/2006/wordml" xmlns:wps="http://schemas.microsoft.com/office/word/2010/wordprocessingShape" mc:Ignorable="w14 w15 w16se w16cid wp14">
-  <w:comment w:id="0" w:author="Stefan Schweinberger" w:date="2024-05-03T07:57:00Z" w:initials="SRS">
+  <w:comment w:id="3" w:author="Christine Nussbaum" w:date="2024-06-13T11:44:00Z" w:initials="CN">
     <w:p>
       <w:pPr>
         <w:pStyle w:val="Kommentartext"/>
-        <w:rPr>
-          <w:lang w:val="en-US"/>
-        </w:rPr>
       </w:pPr>
       <w:r>
         <w:rPr>
@@ -15093,56 +15048,11 @@
         <w:annotationRef/>
       </w:r>
       <w:r>
-        <w:rPr>
-          <w:lang w:val="en-US"/>
-        </w:rPr>
-        <w:t xml:space="preserve">Wie </w:t>
-      </w:r>
-      <w:proofErr w:type="spellStart"/>
-      <w:r>
-        <w:rPr>
-          <w:lang w:val="en-US"/>
-        </w:rPr>
-        <w:t>wäre</w:t>
-      </w:r>
-      <w:proofErr w:type="spellEnd"/>
-      <w:r>
-        <w:rPr>
-          <w:lang w:val="en-US"/>
-        </w:rPr>
-        <w:t xml:space="preserve"> „Understanding naturalness in </w:t>
-      </w:r>
-      <w:proofErr w:type="gramStart"/>
-      <w:r>
-        <w:rPr>
-          <w:lang w:val="en-US"/>
-        </w:rPr>
-        <w:t xml:space="preserve">voices“ </w:t>
-      </w:r>
-      <w:proofErr w:type="spellStart"/>
-      <w:r>
-        <w:rPr>
-          <w:lang w:val="en-US"/>
-        </w:rPr>
-        <w:t>oder</w:t>
-      </w:r>
-      <w:proofErr w:type="spellEnd"/>
-      <w:proofErr w:type="gramEnd"/>
-      <w:r>
-        <w:rPr>
-          <w:lang w:val="en-US"/>
-        </w:rPr>
-        <w:t xml:space="preserve"> „Conceptualizing naturalness in voices</w:t>
-      </w:r>
-      <w:r>
-        <w:rPr>
-          <w:lang w:val="en-US"/>
-        </w:rPr>
-        <w:t>”?</w:t>
+        <w:t xml:space="preserve">Bin mir bzgl. der geänderten Satzstruktur hier nicht so ganz sicher. Hier wollen wir ja rausarbeiten, warum wir uns das Thema gerade in Bezug auf Stimme anschauen und da ist das hier eines der zentralen Argumente.  </w:t>
       </w:r>
     </w:p>
   </w:comment>
-  <w:comment w:id="1" w:author="Christine Nussbaum" w:date="2024-05-08T10:35:00Z" w:initials="CN">
+  <w:comment w:id="21" w:author="Stefan Schweinberger" w:date="2024-06-10T18:53:00Z" w:initials="SRS">
     <w:p>
       <w:pPr>
         <w:pStyle w:val="Kommentartext"/>
@@ -15154,11 +15064,19 @@
         <w:annotationRef/>
       </w:r>
       <w:r>
-        <w:t>Können wir gern nochmal diskutieren</w:t>
+        <w:t>Vielleicht besser „</w:t>
+      </w:r>
+      <w:proofErr w:type="spellStart"/>
+      <w:r>
+        <w:t>unlikely</w:t>
+      </w:r>
+      <w:proofErr w:type="spellEnd"/>
+      <w:r>
+        <w:t>“?</w:t>
       </w:r>
     </w:p>
   </w:comment>
-  <w:comment w:id="4" w:author="Christine Nussbaum" w:date="2024-06-13T11:44:00Z" w:initials="CN">
+  <w:comment w:id="22" w:author="Christine Nussbaum" w:date="2024-06-13T11:44:00Z" w:initials="CN">
     <w:p>
       <w:pPr>
         <w:pStyle w:val="Kommentartext"/>
@@ -15170,14 +15088,20 @@
         <w:annotationRef/>
       </w:r>
       <w:r>
-        <w:t xml:space="preserve">Bin mir bzgl. der geänderten Satzstruktur hier nicht so ganz sicher. Hier wollen wir ja rausarbeiten, warum wir uns das Thema gerade in Bezug auf Stimme anschauen und da ist das hier eines der zentralen Argumente.  </w:t>
+        <w:t>Find ich nicht ganz s</w:t>
+      </w:r>
+      <w:r>
+        <w:t>o passend, muss ich zugeben.</w:t>
       </w:r>
     </w:p>
   </w:comment>
-  <w:comment w:id="23" w:author="Stefan Schweinberger" w:date="2024-06-10T18:53:00Z" w:initials="SRS">
+  <w:comment w:id="23" w:author="Stefan Schweinberger" w:date="2024-06-10T18:57:00Z" w:initials="SRS">
     <w:p>
       <w:pPr>
         <w:pStyle w:val="Kommentartext"/>
+        <w:rPr>
+          <w:lang w:val="en-US"/>
+        </w:rPr>
       </w:pPr>
       <w:r>
         <w:rPr>
@@ -15186,22 +15110,40 @@
         <w:annotationRef/>
       </w:r>
       <w:r>
-        <w:t>Vielleicht besser „</w:t>
+        <w:rPr>
+          <w:lang w:val="en-US"/>
+        </w:rPr>
+        <w:t>Sentence needs clarification</w:t>
+      </w:r>
+      <w:r>
+        <w:rPr>
+          <w:lang w:val="en-US"/>
+        </w:rPr>
+        <w:t xml:space="preserve"> </w:t>
       </w:r>
       <w:proofErr w:type="spellStart"/>
       <w:r>
-        <w:t>unlikely</w:t>
+        <w:rPr>
+          <w:lang w:val="en-US"/>
+        </w:rPr>
+        <w:t>imo</w:t>
       </w:r>
       <w:proofErr w:type="spellEnd"/>
       <w:r>
-        <w:t>“?</w:t>
+        <w:rPr>
+          <w:lang w:val="en-US"/>
+        </w:rPr>
+        <w:t>. How about: “This could reflect initial empirical observations in line with our proposed conceptual distinction”? (but I think we should discuss this sentence</w:t>
       </w:r>
     </w:p>
   </w:comment>
-  <w:comment w:id="24" w:author="Christine Nussbaum" w:date="2024-06-13T11:44:00Z" w:initials="CN">
+  <w:comment w:id="25" w:author="Stefan Schweinberger" w:date="2024-06-10T19:07:00Z" w:initials="SRS">
     <w:p>
       <w:pPr>
         <w:pStyle w:val="Kommentartext"/>
+        <w:rPr>
+          <w:lang w:val="en-US"/>
+        </w:rPr>
       </w:pPr>
       <w:r>
         <w:rPr>
@@ -15209,15 +15151,29 @@
         </w:rPr>
         <w:annotationRef/>
       </w:r>
-      <w:r>
-        <w:t>Find ich nicht ganz s</w:t>
-      </w:r>
-      <w:r>
-        <w:t>o passend, muss ich zugeben.</w:t>
+      <w:proofErr w:type="spellStart"/>
+      <w:r>
+        <w:rPr>
+          <w:lang w:val="en-US"/>
+        </w:rPr>
+        <w:t>Vllt</w:t>
+      </w:r>
+      <w:proofErr w:type="spellEnd"/>
+      <w:r>
+        <w:rPr>
+          <w:lang w:val="en-US"/>
+        </w:rPr>
+        <w:t>: De</w:t>
+      </w:r>
+      <w:r>
+        <w:rPr>
+          <w:lang w:val="en-US"/>
+        </w:rPr>
+        <w:t>limiting distinctiveness and authenticity</w:t>
       </w:r>
     </w:p>
   </w:comment>
-  <w:comment w:id="25" w:author="Stefan Schweinberger" w:date="2024-06-10T18:57:00Z" w:initials="SRS">
+  <w:comment w:id="26" w:author="Christine Nussbaum" w:date="2024-06-13T11:43:00Z" w:initials="CN">
     <w:p>
       <w:pPr>
         <w:pStyle w:val="Kommentartext"/>
@@ -15232,11 +15188,22 @@
         <w:annotationRef/>
       </w:r>
       <w:r>
-        <w:rPr>
-          <w:lang w:val="en-US"/>
-        </w:rPr>
-        <w:t>Sentence needs clarification</w:t>
-      </w:r>
+        <w:t xml:space="preserve">Warum soll der hier raus? </w:t>
+      </w:r>
+      <w:r>
+        <w:rPr>
+          <w:lang w:val="en-US"/>
+        </w:rPr>
+        <w:t xml:space="preserve">Find den </w:t>
+      </w:r>
+      <w:proofErr w:type="spellStart"/>
+      <w:r>
+        <w:rPr>
+          <w:lang w:val="en-US"/>
+        </w:rPr>
+        <w:t>recht</w:t>
+      </w:r>
+      <w:proofErr w:type="spellEnd"/>
       <w:r>
         <w:rPr>
           <w:lang w:val="en-US"/>
@@ -15248,18 +15215,18 @@
         <w:rPr>
           <w:lang w:val="en-US"/>
         </w:rPr>
-        <w:t>imo</w:t>
+        <w:t>wichtig</w:t>
       </w:r>
       <w:proofErr w:type="spellEnd"/>
       <w:r>
         <w:rPr>
           <w:lang w:val="en-US"/>
         </w:rPr>
-        <w:t>. How about: “This could reflect initial empirical observations in line with our proposed conceptual distinction”? (but I think we should discuss this sentence</w:t>
+        <w:t xml:space="preserve">. </w:t>
       </w:r>
     </w:p>
   </w:comment>
-  <w:comment w:id="27" w:author="Stefan Schweinberger" w:date="2024-06-10T19:07:00Z" w:initials="SRS">
+  <w:comment w:id="29" w:author="Stefan Schweinberger" w:date="2024-05-07T17:50:00Z" w:initials="SRS">
     <w:p>
       <w:pPr>
         <w:pStyle w:val="Kommentartext"/>
@@ -15273,29 +15240,21 @@
         </w:rPr>
         <w:annotationRef/>
       </w:r>
-      <w:proofErr w:type="spellStart"/>
-      <w:r>
-        <w:rPr>
-          <w:lang w:val="en-US"/>
-        </w:rPr>
-        <w:t>Vllt</w:t>
-      </w:r>
-      <w:proofErr w:type="spellEnd"/>
-      <w:r>
-        <w:rPr>
-          <w:lang w:val="en-US"/>
-        </w:rPr>
-        <w:t>: De</w:t>
-      </w:r>
-      <w:r>
-        <w:rPr>
-          <w:lang w:val="en-US"/>
-        </w:rPr>
-        <w:t>limiting distinctiveness and authenticity</w:t>
+      <w:r>
+        <w:rPr>
+          <w:lang w:val="en-US"/>
+        </w:rPr>
+        <w:t xml:space="preserve">I haven´t suggested too many changes, but I thought this paragraph still is </w:t>
+      </w:r>
+      <w:r>
+        <w:rPr>
+          <w:lang w:val="en-US"/>
+        </w:rPr>
+        <w:t>in need for substantial work (or streamlining)</w:t>
       </w:r>
     </w:p>
   </w:comment>
-  <w:comment w:id="28" w:author="Christine Nussbaum" w:date="2024-06-13T11:43:00Z" w:initials="CN">
+  <w:comment w:id="30" w:author="Christine Nussbaum" w:date="2024-05-08T10:52:00Z" w:initials="CN">
     <w:p>
       <w:pPr>
         <w:pStyle w:val="Kommentartext"/>
@@ -15307,11 +15266,11 @@
         <w:annotationRef/>
       </w:r>
       <w:r>
-        <w:t xml:space="preserve">Warum soll der hier raus? Find den recht wichtig. </w:t>
+        <w:t>Gerne – wir wollen wir vorgehen?</w:t>
       </w:r>
     </w:p>
   </w:comment>
-  <w:comment w:id="31" w:author="Stefan Schweinberger" w:date="2024-05-07T17:50:00Z" w:initials="SRS">
+  <w:comment w:id="34" w:author="Stefan Schweinberger" w:date="2024-05-07T17:51:00Z" w:initials="SRS">
     <w:p>
       <w:pPr>
         <w:pStyle w:val="Kommentartext"/>
@@ -15329,97 +15288,53 @@
         <w:rPr>
           <w:lang w:val="en-US"/>
         </w:rPr>
-        <w:t xml:space="preserve">I haven´t suggested too many changes, but I thought this paragraph still is </w:t>
-      </w:r>
-      <w:r>
-        <w:rPr>
-          <w:lang w:val="en-US"/>
-        </w:rPr>
-        <w:t>in need for substantial work (or streamlining)</w:t>
+        <w:t>Is it really our ambition to propose (again) precisely these question</w:t>
+      </w:r>
+      <w:r>
+        <w:rPr>
+          <w:lang w:val="en-US"/>
+        </w:rPr>
+        <w:t xml:space="preserve">s (which seem a bit boring to my mind). You know that I´m a bit opinionated here – and if you both really think we should explicitly promote the terms specificity/special then expect that I may eventually give in – but for now, I do think we can do better. </w:t>
+      </w:r>
+    </w:p>
+    <w:p>
+      <w:pPr>
+        <w:pStyle w:val="Kommentartext"/>
+        <w:rPr>
+          <w:lang w:val="en-US"/>
+        </w:rPr>
+      </w:pPr>
+    </w:p>
+    <w:p>
+      <w:pPr>
+        <w:pStyle w:val="Kommentartext"/>
+        <w:rPr>
+          <w:lang w:val="en-US"/>
+        </w:rPr>
+      </w:pPr>
+      <w:r>
+        <w:rPr>
+          <w:lang w:val="en-US"/>
+        </w:rPr>
+        <w:t xml:space="preserve">Hm. Perhaps it already helps to avoid these unfruitful (in the history of science of higher visual and auditory cognition, and in my opinion, but I can quantify this) terms and come up with a </w:t>
+      </w:r>
+      <w:proofErr w:type="gramStart"/>
+      <w:r>
+        <w:rPr>
+          <w:lang w:val="en-US"/>
+        </w:rPr>
+        <w:t>better alternatives</w:t>
+      </w:r>
+      <w:proofErr w:type="gramEnd"/>
+      <w:r>
+        <w:rPr>
+          <w:lang w:val="en-US"/>
+        </w:rPr>
+        <w:t>. E.g.: What are the fundamental characteristics of human voices? What are the fundamental characteristics of natural voices?</w:t>
       </w:r>
     </w:p>
   </w:comment>
-  <w:comment w:id="32" w:author="Christine Nussbaum" w:date="2024-05-08T10:52:00Z" w:initials="CN">
-    <w:p>
-      <w:pPr>
-        <w:pStyle w:val="Kommentartext"/>
-      </w:pPr>
-      <w:r>
-        <w:rPr>
-          <w:rStyle w:val="Kommentarzeichen"/>
-        </w:rPr>
-        <w:annotationRef/>
-      </w:r>
-      <w:r>
-        <w:t>Gerne – wir wollen wir vorgehen?</w:t>
-      </w:r>
-    </w:p>
-  </w:comment>
-  <w:comment w:id="36" w:author="Stefan Schweinberger" w:date="2024-05-07T17:51:00Z" w:initials="SRS">
-    <w:p>
-      <w:pPr>
-        <w:pStyle w:val="Kommentartext"/>
-        <w:rPr>
-          <w:lang w:val="en-US"/>
-        </w:rPr>
-      </w:pPr>
-      <w:r>
-        <w:rPr>
-          <w:rStyle w:val="Kommentarzeichen"/>
-        </w:rPr>
-        <w:annotationRef/>
-      </w:r>
-      <w:r>
-        <w:rPr>
-          <w:lang w:val="en-US"/>
-        </w:rPr>
-        <w:t>Is it really our ambition to propose (again) precisely these question</w:t>
-      </w:r>
-      <w:r>
-        <w:rPr>
-          <w:lang w:val="en-US"/>
-        </w:rPr>
-        <w:t xml:space="preserve">s (which seem a bit boring to my mind). You know that I´m a bit opinionated here – and if you both really think we should explicitly promote the terms specificity/special then expect that I may eventually give in – but for now, I do think we can do better. </w:t>
-      </w:r>
-    </w:p>
-    <w:p>
-      <w:pPr>
-        <w:pStyle w:val="Kommentartext"/>
-        <w:rPr>
-          <w:lang w:val="en-US"/>
-        </w:rPr>
-      </w:pPr>
-    </w:p>
-    <w:p>
-      <w:pPr>
-        <w:pStyle w:val="Kommentartext"/>
-        <w:rPr>
-          <w:lang w:val="en-US"/>
-        </w:rPr>
-      </w:pPr>
-      <w:r>
-        <w:rPr>
-          <w:lang w:val="en-US"/>
-        </w:rPr>
-        <w:t xml:space="preserve">Hm. Perhaps it already helps to avoid these unfruitful (in the history of science of higher visual and auditory cognition, and in my opinion, but I can quantify this) terms and come up with a </w:t>
-      </w:r>
-      <w:proofErr w:type="gramStart"/>
-      <w:r>
-        <w:rPr>
-          <w:lang w:val="en-US"/>
-        </w:rPr>
-        <w:t>better alternatives</w:t>
-      </w:r>
-      <w:proofErr w:type="gramEnd"/>
-      <w:r>
-        <w:rPr>
-          <w:lang w:val="en-US"/>
-        </w:rPr>
-        <w:t>. E.g.: What are the fundamental characteristics of human voices? What are the fundamental characteristics of natural voices?</w:t>
-      </w:r>
-    </w:p>
-  </w:comment>
-  <w:comment w:id="37" w:author="Christine Nussbaum" w:date="2024-05-08T10:54:00Z" w:initials="CN">
+  <w:comment w:id="35" w:author="Christine Nussbaum" w:date="2024-05-08T10:54:00Z" w:initials="CN">
     <w:p>
       <w:pPr>
         <w:pStyle w:val="Kommentartext"/>
@@ -15460,7 +15375,7 @@
       </w:r>
     </w:p>
   </w:comment>
-  <w:comment w:id="39" w:author="Stefan Schweinberger" w:date="2024-05-07T18:00:00Z" w:initials="SRS">
+  <w:comment w:id="37" w:author="Stefan Schweinberger" w:date="2024-05-07T18:00:00Z" w:initials="SRS">
     <w:p>
       <w:pPr>
         <w:pStyle w:val="Kommentartext"/>
@@ -15488,7 +15403,7 @@
       </w:r>
     </w:p>
   </w:comment>
-  <w:comment w:id="40" w:author="Christine Nussbaum" w:date="2024-05-08T10:56:00Z" w:initials="CN">
+  <w:comment w:id="38" w:author="Christine Nussbaum" w:date="2024-05-08T10:56:00Z" w:initials="CN">
     <w:p>
       <w:pPr>
         <w:pStyle w:val="Kommentartext"/>
@@ -15504,7 +15419,7 @@
       </w:r>
     </w:p>
   </w:comment>
-  <w:comment w:id="41" w:author="Stefan Schweinberger" w:date="2024-06-10T19:27:00Z" w:initials="SRS">
+  <w:comment w:id="39" w:author="Stefan Schweinberger" w:date="2024-06-10T19:27:00Z" w:initials="SRS">
     <w:p>
       <w:pPr>
         <w:pStyle w:val="Kommentartext"/>
@@ -15546,7 +15461,7 @@
       </w:r>
     </w:p>
   </w:comment>
-  <w:comment w:id="43" w:author="Christine Nussbaum" w:date="2024-05-27T16:06:00Z" w:initials="CN">
+  <w:comment w:id="41" w:author="Christine Nussbaum" w:date="2024-05-27T16:06:00Z" w:initials="CN">
     <w:p>
       <w:pPr>
         <w:pStyle w:val="Kommentartext"/>
@@ -15568,7 +15483,7 @@
       </w:r>
     </w:p>
   </w:comment>
-  <w:comment w:id="45" w:author="Christine Nussbaum" w:date="2024-05-27T16:05:00Z" w:initials="CN">
+  <w:comment w:id="43" w:author="Christine Nussbaum" w:date="2024-05-27T16:05:00Z" w:initials="CN">
     <w:p>
       <w:pPr>
         <w:pStyle w:val="Kommentartext"/>
@@ -15596,7 +15511,7 @@
       </w:r>
     </w:p>
   </w:comment>
-  <w:comment w:id="44" w:author="Stefan Schweinberger" w:date="2024-06-10T19:28:00Z" w:initials="SRS">
+  <w:comment w:id="42" w:author="Stefan Schweinberger" w:date="2024-06-10T19:28:00Z" w:initials="SRS">
     <w:p>
       <w:pPr>
         <w:pStyle w:val="Kommentartext"/>
@@ -15618,7 +15533,7 @@
       </w:r>
     </w:p>
   </w:comment>
-  <w:comment w:id="50" w:author="Stefan Schweinberger" w:date="2024-06-10T19:29:00Z" w:initials="SRS">
+  <w:comment w:id="48" w:author="Stefan Schweinberger" w:date="2024-06-10T19:29:00Z" w:initials="SRS">
     <w:p>
       <w:pPr>
         <w:pStyle w:val="Kommentartext"/>
@@ -15645,8 +15560,6 @@
 
 <file path=word/commentsExtended.xml><?xml version="1.0" encoding="utf-8"?>
 <w15:commentsEx xmlns:wpc="http://schemas.microsoft.com/office/word/2010/wordprocessingCanvas" xmlns:cx="http://schemas.microsoft.com/office/drawing/2014/chartex" xmlns:cx1="http://schemas.microsoft.com/office/drawing/2015/9/8/chartex" xmlns:cx2="http://schemas.microsoft.com/office/drawing/2015/10/21/chartex" xmlns:cx3="http://schemas.microsoft.com/office/drawing/2016/5/9/chartex" xmlns:cx4="http://schemas.microsoft.com/office/drawing/2016/5/10/chartex" xmlns:cx5="http://schemas.microsoft.com/office/drawing/2016/5/11/chartex" xmlns:cx6="http://schemas.microsoft.com/office/drawing/2016/5/12/chartex" xmlns:cx7="http://schemas.microsoft.com/office/drawing/2016/5/13/chartex" xmlns:cx8="http://schemas.microsoft.com/office/drawing/2016/5/14/chartex" xmlns:mc="http://schemas.openxmlformats.org/markup-compatibility/2006" xmlns:aink="http://schemas.microsoft.com/office/drawing/2016/ink" xmlns:am3d="http://schemas.microsoft.com/office/drawing/2017/model3d" xmlns:o="urn:schemas-microsoft-com:office:office" xmlns:r="http://schemas.openxmlformats.org/officeDocument/2006/relationships" xmlns:m="http://schemas.openxmlformats.org/officeDocument/2006/math" xmlns:v="urn:schemas-microsoft-com:vml" xmlns:wp14="http://schemas.microsoft.com/office/word/2010/wordprocessingDrawing" xmlns:wp="http://schemas.openxmlformats.org/drawingml/2006/wordprocessingDrawing" xmlns:w10="urn:schemas-microsoft-com:office:word" xmlns:w="http://schemas.openxmlformats.org/wordprocessingml/2006/main" xmlns:w14="http://schemas.microsoft.com/office/word/2010/wordml" xmlns:w15="http://schemas.microsoft.com/office/word/2012/wordml" xmlns:w16cid="http://schemas.microsoft.com/office/word/2016/wordml/cid" xmlns:w16se="http://schemas.microsoft.com/office/word/2015/wordml/symex" xmlns:wpg="http://schemas.microsoft.com/office/word/2010/wordprocessingGroup" xmlns:wpi="http://schemas.microsoft.com/office/word/2010/wordprocessingInk" xmlns:wne="http://schemas.microsoft.com/office/word/2006/wordml" xmlns:wps="http://schemas.microsoft.com/office/word/2010/wordprocessingShape" mc:Ignorable="w14 w15 w16se w16cid wp14">
-  <w15:commentEx w15:paraId="2A01980E" w15:done="0"/>
-  <w15:commentEx w15:paraId="118B4062" w15:paraIdParent="2A01980E" w15:done="0"/>
   <w15:commentEx w15:paraId="54692464" w15:done="0"/>
   <w15:commentEx w15:paraId="0E1D12E4" w15:done="0"/>
   <w15:commentEx w15:paraId="57A502C9" w15:paraIdParent="0E1D12E4" w15:done="0"/>
@@ -15688,8 +15601,6 @@
 
 <file path=word/commentsIds.xml><?xml version="1.0" encoding="utf-8"?>
 <w16cid:commentsIds xmlns:wpc="http://schemas.microsoft.com/office/word/2010/wordprocessingCanvas" xmlns:cx="http://schemas.microsoft.com/office/drawing/2014/chartex" xmlns:cx1="http://schemas.microsoft.com/office/drawing/2015/9/8/chartex" xmlns:cx2="http://schemas.microsoft.com/office/drawing/2015/10/21/chartex" xmlns:cx3="http://schemas.microsoft.com/office/drawing/2016/5/9/chartex" xmlns:cx4="http://schemas.microsoft.com/office/drawing/2016/5/10/chartex" xmlns:cx5="http://schemas.microsoft.com/office/drawing/2016/5/11/chartex" xmlns:cx6="http://schemas.microsoft.com/office/drawing/2016/5/12/chartex" xmlns:cx7="http://schemas.microsoft.com/office/drawing/2016/5/13/chartex" xmlns:cx8="http://schemas.microsoft.com/office/drawing/2016/5/14/chartex" xmlns:mc="http://schemas.openxmlformats.org/markup-compatibility/2006" xmlns:aink="http://schemas.microsoft.com/office/drawing/2016/ink" xmlns:am3d="http://schemas.microsoft.com/office/drawing/2017/model3d" xmlns:o="urn:schemas-microsoft-com:office:office" xmlns:r="http://schemas.openxmlformats.org/officeDocument/2006/relationships" xmlns:m="http://schemas.openxmlformats.org/officeDocument/2006/math" xmlns:v="urn:schemas-microsoft-com:vml" xmlns:wp14="http://schemas.microsoft.com/office/word/2010/wordprocessingDrawing" xmlns:wp="http://schemas.openxmlformats.org/drawingml/2006/wordprocessingDrawing" xmlns:w10="urn:schemas-microsoft-com:office:word" xmlns:w="http://schemas.openxmlformats.org/wordprocessingml/2006/main" xmlns:w14="http://schemas.microsoft.com/office/word/2010/wordml" xmlns:w15="http://schemas.microsoft.com/office/word/2012/wordml" xmlns:w16cid="http://schemas.microsoft.com/office/word/2016/wordml/cid" xmlns:w16se="http://schemas.microsoft.com/office/word/2015/wordml/symex" xmlns:wpg="http://schemas.microsoft.com/office/word/2010/wordprocessingGroup" xmlns:wpi="http://schemas.microsoft.com/office/word/2010/wordprocessingInk" xmlns:wne="http://schemas.microsoft.com/office/word/2006/wordml" xmlns:wps="http://schemas.microsoft.com/office/word/2010/wordprocessingShape" mc:Ignorable="w14 w15 w16se w16cid wp14">
-  <w16cid:commentId w16cid:paraId="2A01980E" w16cid:durableId="5C8A2B25"/>
-  <w16cid:commentId w16cid:paraId="118B4062" w16cid:durableId="29E5D3F0"/>
   <w16cid:commentId w16cid:paraId="54692464" w16cid:durableId="2A155A34"/>
   <w16cid:commentId w16cid:paraId="0E1D12E4" w16cid:durableId="46389A63"/>
   <w16cid:commentId w16cid:paraId="57A502C9" w16cid:durableId="2A155A15"/>
@@ -18277,7 +18188,7 @@
     <w:charset w:val="00"/>
     <w:family w:val="swiss"/>
     <w:pitch w:val="variable"/>
-    <w:sig w:usb0="00000003" w:usb1="02000000" w:usb2="00000000" w:usb3="00000000" w:csb0="00000001" w:csb1="00000000"/>
+    <w:sig w:usb0="00000003" w:usb1="02000000" w:usb2="08000000" w:usb3="00000000" w:csb0="00000001" w:csb1="00000000"/>
   </w:font>
 </w:fonts>
 </file>
@@ -18304,6 +18215,7 @@
     <w:rsid w:val="007C1D5F"/>
     <w:rsid w:val="009E2606"/>
     <w:rsid w:val="00A231AC"/>
+    <w:rsid w:val="00A866DD"/>
     <w:rsid w:val="00AF0169"/>
     <w:rsid w:val="00B95004"/>
     <w:rsid w:val="00D674F7"/>
@@ -19075,7 +18987,7 @@
 </file>
 
 <file path=customXml/itemProps1.xml><?xml version="1.0" encoding="utf-8"?>
-<ds:datastoreItem xmlns:ds="http://schemas.openxmlformats.org/officeDocument/2006/customXml" ds:itemID="{4A165AAC-558B-4E09-995E-F8FCEDD9329E}">
+<ds:datastoreItem xmlns:ds="http://schemas.openxmlformats.org/officeDocument/2006/customXml" ds:itemID="{6DB0FB9E-D8E4-455C-890A-5E7EAFCEC777}">
   <ds:schemaRefs>
     <ds:schemaRef ds:uri="http://schemas.openxmlformats.org/officeDocument/2006/bibliography"/>
   </ds:schemaRefs>

</xml_diff>

<commit_message>
scanned through remaining papers
</commit_message>
<xml_diff>
--- a/Opinion_paper/naturalness_opinion_paper_v6.docx
+++ b/Opinion_paper/naturalness_opinion_paper_v6.docx
@@ -3706,34 +3706,16 @@
         </w:rPr>
         <w:t xml:space="preserve"> A similar word cloud but generated by ChatGPT (</w:t>
       </w:r>
-      <w:r>
-        <w:fldChar w:fldCharType="begin"/>
-      </w:r>
-      <w:r>
-        <w:rPr>
-          <w:lang w:val="en-US"/>
-        </w:rPr>
-        <w:instrText>HYPERLINK "https://chatgpt.com/?oai"</w:instrText>
-      </w:r>
-      <w:r>
-        <w:fldChar w:fldCharType="separate"/>
-      </w:r>
-      <w:r>
-        <w:rPr>
-          <w:rStyle w:val="Hyperlink"/>
-          <w:i/>
-          <w:lang w:val="en-US"/>
-        </w:rPr>
-        <w:t>https://chatgpt.com/?oai</w:t>
-      </w:r>
-      <w:r>
-        <w:rPr>
-          <w:rStyle w:val="Hyperlink"/>
-          <w:i/>
-          <w:lang w:val="en-US"/>
-        </w:rPr>
-        <w:fldChar w:fldCharType="end"/>
-      </w:r>
+      <w:hyperlink r:id="rId12" w:history="1">
+        <w:r>
+          <w:rPr>
+            <w:rStyle w:val="Hyperlink"/>
+            <w:i/>
+            <w:lang w:val="en-US"/>
+          </w:rPr>
+          <w:t>https://chatgpt.com/?oai</w:t>
+        </w:r>
+      </w:hyperlink>
       <w:r>
         <w:rPr>
           <w:i/>
@@ -9882,21 +9864,19 @@
         <w:rPr>
           <w:lang w:val="en"/>
         </w:rPr>
-        <w:t xml:space="preserve">we focused on spoken utterances, </w:t>
-      </w:r>
-      <w:del w:id="39" w:author="Stefan Schweinberger" w:date="2024-06-10T19:28:00Z">
-        <w:r>
-          <w:rPr>
-            <w:lang w:val="en"/>
-          </w:rPr>
-          <w:delText xml:space="preserve">thereby </w:delText>
-        </w:r>
-      </w:del>
-      <w:r>
-        <w:rPr>
-          <w:lang w:val="en"/>
-        </w:rPr>
-        <w:t>excluding singing voices. Following these criteria, w</w:t>
+        <w:t>we focused on spoken utterances, excluding singing voices</w:t>
+      </w:r>
+      <w:r>
+        <w:rPr>
+          <w:lang w:val="en"/>
+        </w:rPr>
+        <w:t xml:space="preserve"> and non-linguistic vocalizations</w:t>
+      </w:r>
+      <w:r>
+        <w:rPr>
+          <w:lang w:val="en"/>
+        </w:rPr>
+        <w:t>. Following these criteria, w</w:t>
       </w:r>
       <w:r>
         <w:rPr>
@@ -10023,99 +10003,465 @@
         </w:rPr>
         <w:t xml:space="preserve">. </w:t>
       </w:r>
+      <w:commentRangeStart w:id="39"/>
+      <w:r>
+        <w:rPr>
+          <w:color w:val="C00000"/>
+          <w:lang w:val="en"/>
+        </w:rPr>
+        <w:t>46 (</w:t>
+      </w:r>
+      <w:r>
+        <w:rPr>
+          <w:color w:val="C00000"/>
+          <w:lang w:val="en"/>
+        </w:rPr>
+        <w:t>7</w:t>
+      </w:r>
+      <w:r>
+        <w:rPr>
+          <w:color w:val="C00000"/>
+          <w:lang w:val="en"/>
+        </w:rPr>
+        <w:t>0%</w:t>
+      </w:r>
+      <w:r>
+        <w:rPr>
+          <w:color w:val="C00000"/>
+          <w:lang w:val="en"/>
+        </w:rPr>
+        <w:t>)</w:t>
+      </w:r>
+      <w:r>
+        <w:rPr>
+          <w:color w:val="C00000"/>
+          <w:lang w:val="en"/>
+        </w:rPr>
+        <w:t xml:space="preserve"> </w:t>
+      </w:r>
+      <w:commentRangeEnd w:id="39"/>
+      <w:r>
+        <w:rPr>
+          <w:rStyle w:val="Kommentarzeichen"/>
+        </w:rPr>
+        <w:commentReference w:id="39"/>
+      </w:r>
+      <w:r>
+        <w:rPr>
+          <w:lang w:val="en"/>
+        </w:rPr>
+        <w:t>w</w:t>
+      </w:r>
+      <w:r>
+        <w:rPr>
+          <w:lang w:val="en"/>
+        </w:rPr>
+        <w:t>ere</w:t>
+      </w:r>
+      <w:r>
+        <w:rPr>
+          <w:lang w:val="en"/>
+        </w:rPr>
+        <w:t xml:space="preserve"> published in the last 10 years. </w:t>
+      </w:r>
+      <w:r>
+        <w:rPr>
+          <w:color w:val="C00000"/>
+          <w:lang w:val="en"/>
+        </w:rPr>
+        <w:t>61</w:t>
+      </w:r>
+      <w:r>
+        <w:rPr>
+          <w:color w:val="C00000"/>
+          <w:lang w:val="en"/>
+        </w:rPr>
+        <w:t xml:space="preserve"> </w:t>
+      </w:r>
+      <w:r>
+        <w:rPr>
+          <w:lang w:val="en"/>
+        </w:rPr>
+        <w:t>report behavioral empirical data</w:t>
+      </w:r>
+      <w:r>
+        <w:rPr>
+          <w:lang w:val="en"/>
+        </w:rPr>
+        <w:t xml:space="preserve">, of which </w:t>
+      </w:r>
+      <w:r>
+        <w:rPr>
+          <w:color w:val="C00000"/>
+          <w:lang w:val="en"/>
+        </w:rPr>
+        <w:t>47</w:t>
+      </w:r>
+      <w:r>
+        <w:rPr>
+          <w:lang w:val="en"/>
+        </w:rPr>
+        <w:t xml:space="preserve"> </w:t>
+      </w:r>
       <w:commentRangeStart w:id="40"/>
       <w:r>
         <w:rPr>
+          <w:lang w:val="en"/>
+        </w:rPr>
+        <w:t xml:space="preserve">are </w:t>
+      </w:r>
+      <w:commentRangeStart w:id="41"/>
+      <w:r>
+        <w:rPr>
+          <w:lang w:val="en"/>
+        </w:rPr>
+        <w:t>solely rating data</w:t>
+      </w:r>
+      <w:commentRangeEnd w:id="41"/>
+      <w:r>
+        <w:rPr>
+          <w:rStyle w:val="Kommentarzeichen"/>
+        </w:rPr>
+        <w:commentReference w:id="41"/>
+      </w:r>
+      <w:commentRangeEnd w:id="40"/>
+      <w:r>
+        <w:rPr>
+          <w:rStyle w:val="Kommentarzeichen"/>
+        </w:rPr>
+        <w:commentReference w:id="40"/>
+      </w:r>
+      <w:r>
+        <w:rPr>
+          <w:lang w:val="en"/>
+        </w:rPr>
+        <w:t xml:space="preserve">. </w:t>
+      </w:r>
+      <w:r>
+        <w:rPr>
+          <w:lang w:val="en"/>
+        </w:rPr>
+        <w:t xml:space="preserve"> </w:t>
+      </w:r>
+      <w:r>
+        <w:rPr>
           <w:color w:val="C00000"/>
           <w:lang w:val="en"/>
         </w:rPr>
-        <w:t>46 (</w:t>
+        <w:t>T</w:t>
       </w:r>
       <w:r>
         <w:rPr>
           <w:color w:val="C00000"/>
           <w:lang w:val="en"/>
         </w:rPr>
-        <w:t>7</w:t>
+        <w:t>hree</w:t>
       </w:r>
       <w:r>
         <w:rPr>
           <w:color w:val="C00000"/>
           <w:lang w:val="en"/>
         </w:rPr>
-        <w:t>0%</w:t>
+        <w:t xml:space="preserve"> </w:t>
+      </w:r>
+      <w:r>
+        <w:rPr>
+          <w:lang w:val="en"/>
+        </w:rPr>
+        <w:t xml:space="preserve">are literature reviews, and </w:t>
       </w:r>
       <w:r>
         <w:rPr>
           <w:color w:val="C00000"/>
           <w:lang w:val="en"/>
         </w:rPr>
-        <w:t>)</w:t>
+        <w:t xml:space="preserve">two </w:t>
+      </w:r>
+      <w:r>
+        <w:rPr>
+          <w:lang w:val="en"/>
+        </w:rPr>
+        <w:t xml:space="preserve">used neurophysiological measures. Regarding voice category, </w:t>
       </w:r>
       <w:r>
         <w:rPr>
           <w:color w:val="C00000"/>
           <w:lang w:val="en"/>
         </w:rPr>
+        <w:t>32</w:t>
+      </w:r>
+      <w:r>
+        <w:rPr>
+          <w:lang w:val="en"/>
+        </w:rPr>
         <w:t xml:space="preserve"> </w:t>
       </w:r>
-      <w:commentRangeEnd w:id="40"/>
+      <w:r>
+        <w:rPr>
+          <w:lang w:val="en"/>
+        </w:rPr>
+        <w:t>used</w:t>
+      </w:r>
+      <w:r>
+        <w:rPr>
+          <w:lang w:val="en"/>
+        </w:rPr>
+        <w:t xml:space="preserve"> synthetic, </w:t>
+      </w:r>
+      <w:r>
+        <w:rPr>
+          <w:color w:val="C00000"/>
+          <w:lang w:val="en"/>
+        </w:rPr>
+        <w:t>15</w:t>
+      </w:r>
+      <w:r>
+        <w:rPr>
+          <w:lang w:val="en"/>
+        </w:rPr>
+        <w:t xml:space="preserve"> human-pathological, </w:t>
+      </w:r>
+      <w:r>
+        <w:rPr>
+          <w:color w:val="C00000"/>
+          <w:lang w:val="en"/>
+        </w:rPr>
+        <w:t>6</w:t>
+      </w:r>
+      <w:r>
+        <w:rPr>
+          <w:lang w:val="en"/>
+        </w:rPr>
+        <w:t xml:space="preserve"> human-manipulated and </w:t>
+      </w:r>
+      <w:r>
+        <w:rPr>
+          <w:color w:val="C00000"/>
+          <w:lang w:val="en"/>
+        </w:rPr>
+        <w:t>5</w:t>
+      </w:r>
+      <w:r>
+        <w:rPr>
+          <w:lang w:val="en"/>
+        </w:rPr>
+        <w:t xml:space="preserve"> human-healthy voices</w:t>
+      </w:r>
+      <w:r>
+        <w:rPr>
+          <w:lang w:val="en"/>
+        </w:rPr>
+        <w:t>, with</w:t>
+      </w:r>
+      <w:r>
+        <w:rPr>
+          <w:lang w:val="en"/>
+        </w:rPr>
+        <w:t xml:space="preserve"> </w:t>
+      </w:r>
+      <w:r>
+        <w:rPr>
+          <w:color w:val="C00000"/>
+          <w:lang w:val="en"/>
+        </w:rPr>
+        <w:t>8</w:t>
+      </w:r>
+      <w:r>
+        <w:rPr>
+          <w:lang w:val="en"/>
+        </w:rPr>
+        <w:t xml:space="preserve"> </w:t>
+      </w:r>
+      <w:r>
+        <w:rPr>
+          <w:lang w:val="en"/>
+        </w:rPr>
+        <w:t xml:space="preserve">using </w:t>
+      </w:r>
+      <w:commentRangeStart w:id="42"/>
+      <w:r>
+        <w:rPr>
+          <w:lang w:val="en"/>
+        </w:rPr>
+        <w:t xml:space="preserve">a mixture </w:t>
+      </w:r>
+      <w:commentRangeEnd w:id="42"/>
       <w:r>
         <w:rPr>
           <w:rStyle w:val="Kommentarzeichen"/>
         </w:rPr>
-        <w:commentReference w:id="40"/>
-      </w:r>
-      <w:r>
-        <w:rPr>
-          <w:lang w:val="en"/>
-        </w:rPr>
-        <w:t>w</w:t>
-      </w:r>
-      <w:r>
-        <w:rPr>
-          <w:lang w:val="en"/>
-        </w:rPr>
-        <w:t>ere</w:t>
-      </w:r>
-      <w:r>
-        <w:rPr>
-          <w:lang w:val="en"/>
-        </w:rPr>
-        <w:t xml:space="preserve"> published in the last 10 years. </w:t>
+        <w:commentReference w:id="42"/>
+      </w:r>
+      <w:r>
+        <w:rPr>
+          <w:lang w:val="en"/>
+        </w:rPr>
+        <w:t xml:space="preserve">of these voice types. </w:t>
+      </w:r>
+      <w:r>
+        <w:rPr>
+          <w:lang w:val="en"/>
+        </w:rPr>
+        <w:t xml:space="preserve">In only </w:t>
       </w:r>
       <w:r>
         <w:rPr>
           <w:color w:val="C00000"/>
           <w:lang w:val="en"/>
         </w:rPr>
-        <w:t>61</w:t>
+        <w:t>29</w:t>
+      </w:r>
+      <w:r>
+        <w:rPr>
+          <w:lang w:val="en"/>
+        </w:rPr>
+        <w:t xml:space="preserve"> papers, we could identify an explicit definition of naturalness. The full compilation of </w:t>
+      </w:r>
+      <w:r>
+        <w:rPr>
+          <w:lang w:val="en"/>
+        </w:rPr>
+        <w:t xml:space="preserve">extracted </w:t>
+      </w:r>
+      <w:r>
+        <w:rPr>
+          <w:lang w:val="en"/>
+        </w:rPr>
+        <w:t xml:space="preserve">definitions can be accessed on </w:t>
       </w:r>
       <w:r>
         <w:rPr>
           <w:color w:val="C00000"/>
           <w:lang w:val="en"/>
         </w:rPr>
+        <w:t>OSF</w:t>
+      </w:r>
+      <w:r>
+        <w:rPr>
+          <w:lang w:val="en"/>
+        </w:rPr>
+        <w:t>.</w:t>
+      </w:r>
+      <w:r>
+        <w:rPr>
+          <w:lang w:val="en"/>
+        </w:rPr>
         <w:t xml:space="preserve"> </w:t>
       </w:r>
       <w:r>
         <w:rPr>
           <w:lang w:val="en"/>
         </w:rPr>
-        <w:t>report behavioral empirical data</w:t>
-      </w:r>
-      <w:r>
-        <w:rPr>
-          <w:lang w:val="en"/>
-        </w:rPr>
-        <w:t xml:space="preserve">, of which </w:t>
+        <w:t>We noticed that the</w:t>
+      </w:r>
+      <w:r>
+        <w:rPr>
+          <w:lang w:val="en"/>
+        </w:rPr>
+        <w:t xml:space="preserve"> </w:t>
+      </w:r>
+      <w:r>
+        <w:rPr>
+          <w:lang w:val="en"/>
+        </w:rPr>
+        <w:t>articles</w:t>
+      </w:r>
+      <w:r>
+        <w:rPr>
+          <w:lang w:val="en"/>
+        </w:rPr>
+        <w:t xml:space="preserve"> presented a large variability in wording </w:t>
+      </w:r>
+      <w:r>
+        <w:rPr>
+          <w:lang w:val="en"/>
+        </w:rPr>
+        <w:t>and vocabulary. In an attempt to capture this verbal space</w:t>
+      </w:r>
+      <w:r>
+        <w:rPr>
+          <w:lang w:val="en"/>
+        </w:rPr>
+        <w:t xml:space="preserve">, we scanned all </w:t>
+      </w:r>
+      <w:r>
+        <w:rPr>
+          <w:lang w:val="en"/>
+        </w:rPr>
+        <w:t>articles</w:t>
+      </w:r>
+      <w:r>
+        <w:rPr>
+          <w:lang w:val="en"/>
+        </w:rPr>
+        <w:t xml:space="preserve"> for synonyms and closely related concepts of naturalness</w:t>
+      </w:r>
+      <w:r>
+        <w:rPr>
+          <w:lang w:val="en"/>
+        </w:rPr>
+        <w:t>. The output is captured in the word</w:t>
+      </w:r>
+      <w:r>
+        <w:rPr>
+          <w:lang w:val="en"/>
+        </w:rPr>
+        <w:t xml:space="preserve"> </w:t>
+      </w:r>
+      <w:r>
+        <w:rPr>
+          <w:lang w:val="en"/>
+        </w:rPr>
+        <w:t xml:space="preserve">cloud in </w:t>
       </w:r>
       <w:r>
         <w:rPr>
           <w:color w:val="C00000"/>
           <w:lang w:val="en"/>
         </w:rPr>
-        <w:t>47</w:t>
+        <w:t>Figure 1, A</w:t>
+      </w:r>
+      <w:r>
+        <w:rPr>
+          <w:lang w:val="en"/>
+        </w:rPr>
+        <w:t xml:space="preserve">. </w:t>
+      </w:r>
+      <w:r>
+        <w:rPr>
+          <w:lang w:val="en"/>
+        </w:rPr>
+        <w:t xml:space="preserve">Subsequently, </w:t>
+      </w:r>
+      <w:r>
+        <w:rPr>
+          <w:lang w:val="en"/>
+        </w:rPr>
+        <w:t>we</w:t>
+      </w:r>
+      <w:r>
+        <w:rPr>
+          <w:lang w:val="en"/>
+        </w:rPr>
+        <w:t xml:space="preserve"> compared </w:t>
+      </w:r>
+      <w:r>
+        <w:rPr>
+          <w:lang w:val="en"/>
+        </w:rPr>
+        <w:t xml:space="preserve">these </w:t>
+      </w:r>
+      <w:r>
+        <w:rPr>
+          <w:lang w:val="en"/>
+        </w:rPr>
+        <w:t xml:space="preserve">to </w:t>
+      </w:r>
+      <w:r>
+        <w:rPr>
+          <w:lang w:val="en"/>
+        </w:rPr>
+        <w:t>the articles’</w:t>
       </w:r>
       <w:r>
         <w:rPr>
@@ -10123,425 +10469,31 @@
         </w:rPr>
         <w:t xml:space="preserve"> </w:t>
       </w:r>
-      <w:commentRangeStart w:id="41"/>
-      <w:r>
-        <w:rPr>
-          <w:lang w:val="en"/>
-        </w:rPr>
-        <w:t xml:space="preserve">are </w:t>
-      </w:r>
-      <w:commentRangeStart w:id="42"/>
-      <w:r>
-        <w:rPr>
-          <w:lang w:val="en"/>
-        </w:rPr>
-        <w:t>solely rating data</w:t>
-      </w:r>
-      <w:commentRangeEnd w:id="42"/>
-      <w:r>
-        <w:rPr>
-          <w:rStyle w:val="Kommentarzeichen"/>
-        </w:rPr>
-        <w:commentReference w:id="42"/>
-      </w:r>
-      <w:commentRangeEnd w:id="41"/>
-      <w:r>
-        <w:rPr>
-          <w:rStyle w:val="Kommentarzeichen"/>
-        </w:rPr>
-        <w:commentReference w:id="41"/>
-      </w:r>
-      <w:r>
-        <w:rPr>
-          <w:lang w:val="en"/>
-        </w:rPr>
-        <w:t xml:space="preserve">. </w:t>
-      </w:r>
-      <w:r>
-        <w:rPr>
-          <w:lang w:val="en"/>
-        </w:rPr>
-        <w:t xml:space="preserve"> </w:t>
+      <w:r>
+        <w:rPr>
+          <w:lang w:val="en"/>
+        </w:rPr>
+        <w:lastRenderedPageBreak/>
+        <w:t xml:space="preserve">keywords: </w:t>
       </w:r>
       <w:r>
         <w:rPr>
           <w:color w:val="C00000"/>
           <w:lang w:val="en"/>
         </w:rPr>
-        <w:t>T</w:t>
+        <w:t>53</w:t>
+      </w:r>
+      <w:r>
+        <w:rPr>
+          <w:lang w:val="en"/>
+        </w:rPr>
+        <w:t xml:space="preserve"> papers provided keywords, but only </w:t>
       </w:r>
       <w:r>
         <w:rPr>
           <w:color w:val="C00000"/>
           <w:lang w:val="en"/>
         </w:rPr>
-        <w:t>hree</w:t>
-      </w:r>
-      <w:r>
-        <w:rPr>
-          <w:color w:val="C00000"/>
-          <w:lang w:val="en"/>
-        </w:rPr>
-        <w:t xml:space="preserve"> </w:t>
-      </w:r>
-      <w:r>
-        <w:rPr>
-          <w:lang w:val="en"/>
-        </w:rPr>
-        <w:t xml:space="preserve">are literature reviews, and </w:t>
-      </w:r>
-      <w:r>
-        <w:rPr>
-          <w:color w:val="C00000"/>
-          <w:lang w:val="en"/>
-        </w:rPr>
-        <w:t xml:space="preserve">two </w:t>
-      </w:r>
-      <w:r>
-        <w:rPr>
-          <w:lang w:val="en"/>
-        </w:rPr>
-        <w:t xml:space="preserve">used neurophysiological measures. Regarding voice category, </w:t>
-      </w:r>
-      <w:r>
-        <w:rPr>
-          <w:color w:val="C00000"/>
-          <w:lang w:val="en"/>
-        </w:rPr>
-        <w:t>32</w:t>
-      </w:r>
-      <w:r>
-        <w:rPr>
-          <w:lang w:val="en"/>
-        </w:rPr>
-        <w:t xml:space="preserve"> </w:t>
-      </w:r>
-      <w:r>
-        <w:rPr>
-          <w:lang w:val="en"/>
-        </w:rPr>
-        <w:t>used</w:t>
-      </w:r>
-      <w:r>
-        <w:rPr>
-          <w:lang w:val="en"/>
-        </w:rPr>
-        <w:t xml:space="preserve"> synthetic, </w:t>
-      </w:r>
-      <w:r>
-        <w:rPr>
-          <w:color w:val="C00000"/>
-          <w:lang w:val="en"/>
-        </w:rPr>
-        <w:t>15</w:t>
-      </w:r>
-      <w:r>
-        <w:rPr>
-          <w:lang w:val="en"/>
-        </w:rPr>
-        <w:t xml:space="preserve"> human-pathological, </w:t>
-      </w:r>
-      <w:r>
-        <w:rPr>
-          <w:color w:val="C00000"/>
-          <w:lang w:val="en"/>
-        </w:rPr>
-        <w:t>6</w:t>
-      </w:r>
-      <w:r>
-        <w:rPr>
-          <w:lang w:val="en"/>
-        </w:rPr>
-        <w:t xml:space="preserve"> human-manipulated and </w:t>
-      </w:r>
-      <w:r>
-        <w:rPr>
-          <w:color w:val="C00000"/>
-          <w:lang w:val="en"/>
-        </w:rPr>
-        <w:t>5</w:t>
-      </w:r>
-      <w:r>
-        <w:rPr>
-          <w:lang w:val="en"/>
-        </w:rPr>
-        <w:t xml:space="preserve"> human-healthy voices</w:t>
-      </w:r>
-      <w:ins w:id="43" w:author="Stefan Schweinberger" w:date="2024-06-10T19:29:00Z">
-        <w:r>
-          <w:rPr>
-            <w:lang w:val="en"/>
-          </w:rPr>
-          <w:t>, with</w:t>
-        </w:r>
-      </w:ins>
-      <w:del w:id="44" w:author="Stefan Schweinberger" w:date="2024-06-10T19:29:00Z">
-        <w:r>
-          <w:rPr>
-            <w:lang w:val="en"/>
-          </w:rPr>
-          <w:delText>.</w:delText>
-        </w:r>
-      </w:del>
-      <w:r>
-        <w:rPr>
-          <w:lang w:val="en"/>
-        </w:rPr>
-        <w:t xml:space="preserve"> </w:t>
-      </w:r>
-      <w:r>
-        <w:rPr>
-          <w:color w:val="C00000"/>
-          <w:lang w:val="en"/>
-        </w:rPr>
-        <w:t>8</w:t>
-      </w:r>
-      <w:r>
-        <w:rPr>
-          <w:lang w:val="en"/>
-        </w:rPr>
-        <w:t xml:space="preserve"> </w:t>
-      </w:r>
-      <w:del w:id="45" w:author="Stefan Schweinberger" w:date="2024-06-10T19:29:00Z">
-        <w:r>
-          <w:rPr>
-            <w:lang w:val="en"/>
-          </w:rPr>
-          <w:delText xml:space="preserve">used </w:delText>
-        </w:r>
-      </w:del>
-      <w:ins w:id="46" w:author="Stefan Schweinberger" w:date="2024-06-10T19:29:00Z">
-        <w:r>
-          <w:rPr>
-            <w:lang w:val="en"/>
-          </w:rPr>
-          <w:t xml:space="preserve">using </w:t>
-        </w:r>
-      </w:ins>
-      <w:commentRangeStart w:id="47"/>
-      <w:r>
-        <w:rPr>
-          <w:lang w:val="en"/>
-        </w:rPr>
-        <w:t xml:space="preserve">a mixture </w:t>
-      </w:r>
-      <w:commentRangeEnd w:id="47"/>
-      <w:r>
-        <w:rPr>
-          <w:rStyle w:val="Kommentarzeichen"/>
-        </w:rPr>
-        <w:commentReference w:id="47"/>
-      </w:r>
-      <w:r>
-        <w:rPr>
-          <w:lang w:val="en"/>
-        </w:rPr>
-        <w:t xml:space="preserve">of these voice types. </w:t>
-      </w:r>
-      <w:r>
-        <w:rPr>
-          <w:lang w:val="en"/>
-        </w:rPr>
-        <w:t xml:space="preserve">In only </w:t>
-      </w:r>
-      <w:r>
-        <w:rPr>
-          <w:color w:val="C00000"/>
-          <w:lang w:val="en"/>
-        </w:rPr>
-        <w:t>29</w:t>
-      </w:r>
-      <w:r>
-        <w:rPr>
-          <w:lang w:val="en"/>
-        </w:rPr>
-        <w:t xml:space="preserve"> papers, we could identify an explicit definition of naturalness. The full compilation of </w:t>
-      </w:r>
-      <w:r>
-        <w:rPr>
-          <w:lang w:val="en"/>
-        </w:rPr>
-        <w:t xml:space="preserve">extracted </w:t>
-      </w:r>
-      <w:r>
-        <w:rPr>
-          <w:lang w:val="en"/>
-        </w:rPr>
-        <w:t xml:space="preserve">definitions can be accessed on </w:t>
-      </w:r>
-      <w:r>
-        <w:rPr>
-          <w:color w:val="C00000"/>
-          <w:lang w:val="en"/>
-        </w:rPr>
-        <w:t>OSF</w:t>
-      </w:r>
-      <w:r>
-        <w:rPr>
-          <w:lang w:val="en"/>
-        </w:rPr>
-        <w:t>.</w:t>
-      </w:r>
-      <w:r>
-        <w:rPr>
-          <w:lang w:val="en"/>
-        </w:rPr>
-        <w:t xml:space="preserve"> </w:t>
-      </w:r>
-      <w:r>
-        <w:rPr>
-          <w:lang w:val="en"/>
-        </w:rPr>
-        <w:t>We noticed that the</w:t>
-      </w:r>
-      <w:r>
-        <w:rPr>
-          <w:lang w:val="en"/>
-        </w:rPr>
-        <w:t xml:space="preserve"> </w:t>
-      </w:r>
-      <w:r>
-        <w:rPr>
-          <w:lang w:val="en"/>
-        </w:rPr>
-        <w:t>articles</w:t>
-      </w:r>
-      <w:r>
-        <w:rPr>
-          <w:lang w:val="en"/>
-        </w:rPr>
-        <w:t xml:space="preserve"> presented a large variability in wording </w:t>
-      </w:r>
-      <w:r>
-        <w:rPr>
-          <w:lang w:val="en"/>
-        </w:rPr>
-        <w:t>and vocabulary. In an attempt to capture this verbal space</w:t>
-      </w:r>
-      <w:r>
-        <w:rPr>
-          <w:lang w:val="en"/>
-        </w:rPr>
-        <w:t xml:space="preserve">, we scanned all </w:t>
-      </w:r>
-      <w:r>
-        <w:rPr>
-          <w:lang w:val="en"/>
-        </w:rPr>
-        <w:t>articles</w:t>
-      </w:r>
-      <w:r>
-        <w:rPr>
-          <w:lang w:val="en"/>
-        </w:rPr>
-        <w:t xml:space="preserve"> for synonyms and closely related concepts of naturalness</w:t>
-      </w:r>
-      <w:r>
-        <w:rPr>
-          <w:lang w:val="en"/>
-        </w:rPr>
-        <w:t>. The output is captured in the word</w:t>
-      </w:r>
-      <w:ins w:id="48" w:author="Stefan Schweinberger" w:date="2024-06-10T19:30:00Z">
-        <w:r>
-          <w:rPr>
-            <w:lang w:val="en"/>
-          </w:rPr>
-          <w:t xml:space="preserve"> </w:t>
-        </w:r>
-      </w:ins>
-      <w:r>
-        <w:rPr>
-          <w:lang w:val="en"/>
-        </w:rPr>
-        <w:t xml:space="preserve">cloud in </w:t>
-      </w:r>
-      <w:r>
-        <w:rPr>
-          <w:color w:val="C00000"/>
-          <w:lang w:val="en"/>
-        </w:rPr>
-        <w:t>Figure 1, A</w:t>
-      </w:r>
-      <w:r>
-        <w:rPr>
-          <w:lang w:val="en"/>
-        </w:rPr>
-        <w:t xml:space="preserve">. </w:t>
-      </w:r>
-      <w:r>
-        <w:rPr>
-          <w:lang w:val="en"/>
-        </w:rPr>
-        <w:t xml:space="preserve">Subsequently, </w:t>
-      </w:r>
-      <w:del w:id="49" w:author="Stefan Schweinberger" w:date="2024-06-10T19:31:00Z">
-        <w:r>
-          <w:rPr>
-            <w:lang w:val="en"/>
-          </w:rPr>
-          <w:delText>these were</w:delText>
-        </w:r>
-      </w:del>
-      <w:ins w:id="50" w:author="Stefan Schweinberger" w:date="2024-06-10T19:31:00Z">
-        <w:r>
-          <w:rPr>
-            <w:lang w:val="en"/>
-          </w:rPr>
-          <w:t>we</w:t>
-        </w:r>
-      </w:ins>
-      <w:r>
-        <w:rPr>
-          <w:lang w:val="en"/>
-        </w:rPr>
-        <w:t xml:space="preserve"> compared </w:t>
-      </w:r>
-      <w:ins w:id="51" w:author="Stefan Schweinberger" w:date="2024-06-10T19:31:00Z">
-        <w:r>
-          <w:rPr>
-            <w:lang w:val="en"/>
-          </w:rPr>
-          <w:t xml:space="preserve">these </w:t>
-        </w:r>
-      </w:ins>
-      <w:r>
-        <w:rPr>
-          <w:lang w:val="en"/>
-        </w:rPr>
-        <w:t xml:space="preserve">to </w:t>
-      </w:r>
-      <w:r>
-        <w:rPr>
-          <w:lang w:val="en"/>
-        </w:rPr>
-        <w:lastRenderedPageBreak/>
-        <w:t>the articles’</w:t>
-      </w:r>
-      <w:r>
-        <w:rPr>
-          <w:lang w:val="en"/>
-        </w:rPr>
-        <w:t xml:space="preserve"> keywords: </w:t>
-      </w:r>
-      <w:r>
-        <w:rPr>
-          <w:color w:val="C00000"/>
-          <w:lang w:val="en"/>
-        </w:rPr>
-        <w:t>53</w:t>
-      </w:r>
-      <w:r>
-        <w:rPr>
-          <w:lang w:val="en"/>
-        </w:rPr>
-        <w:t xml:space="preserve"> papers provided keywords, but only </w:t>
-      </w:r>
-      <w:r>
-        <w:rPr>
-          <w:color w:val="C00000"/>
-          <w:lang w:val="en"/>
-        </w:rPr>
         <w:t>13</w:t>
       </w:r>
       <w:r>
@@ -10554,44 +10506,14 @@
         <w:rPr>
           <w:lang w:val="en"/>
         </w:rPr>
-        <w:t xml:space="preserve">, we coded the conceptualization of naturalness according to the taxonomy </w:t>
-      </w:r>
-      <w:del w:id="52" w:author="Stefan Schweinberger" w:date="2024-06-10T19:31:00Z">
-        <w:r>
-          <w:rPr>
-            <w:lang w:val="en"/>
-          </w:rPr>
-          <w:delText xml:space="preserve">we </w:delText>
-        </w:r>
-      </w:del>
-      <w:r>
-        <w:rPr>
-          <w:lang w:val="en"/>
-        </w:rPr>
-        <w:t xml:space="preserve">proposed in Section 3. In case no definition of naturalness was provided, we </w:t>
-      </w:r>
-      <w:del w:id="53" w:author="Stefan Schweinberger" w:date="2024-06-10T19:31:00Z">
-        <w:r>
-          <w:rPr>
-            <w:lang w:val="en"/>
-          </w:rPr>
-          <w:delText xml:space="preserve">tried to </w:delText>
-        </w:r>
-      </w:del>
-      <w:r>
-        <w:rPr>
-          <w:lang w:val="en"/>
-        </w:rPr>
-        <w:t>infer</w:t>
-      </w:r>
-      <w:ins w:id="54" w:author="Stefan Schweinberger" w:date="2024-06-10T19:31:00Z">
-        <w:r>
-          <w:rPr>
-            <w:lang w:val="en"/>
-          </w:rPr>
-          <w:t>red</w:t>
-        </w:r>
-      </w:ins>
+        <w:t>, we coded the conceptualization of naturalness according to the taxonomy proposed in Section 3. In case no definition of naturalness was provided, we infer</w:t>
+      </w:r>
+      <w:r>
+        <w:rPr>
+          <w:lang w:val="en"/>
+        </w:rPr>
+        <w:t>red</w:t>
+      </w:r>
       <w:r>
         <w:rPr>
           <w:lang w:val="en"/>
@@ -10985,14 +10907,14 @@
             </w:rPr>
             <w:tab/>
           </w:r>
-          <w:bookmarkStart w:id="55" w:name="_CTVL001b001e71cfb0d478c9df1887d9aa8fa5d"/>
+          <w:bookmarkStart w:id="43" w:name="_CTVL001b001e71cfb0d478c9df1887d9aa8fa5d"/>
           <w:r>
             <w:rPr>
               <w:lang w:val="en"/>
             </w:rPr>
             <w:t>Young, A.W.; Frühholz, S.; Schweinberger, S.R. Face and voice perception: Understanding commonalities and differences // Face and Voice Perception: Understanding Commonalities and Differences.</w:t>
           </w:r>
-          <w:bookmarkEnd w:id="55"/>
+          <w:bookmarkEnd w:id="43"/>
           <w:r>
             <w:rPr>
               <w:lang w:val="en"/>
@@ -11058,14 +10980,14 @@
             </w:rPr>
             <w:tab/>
           </w:r>
-          <w:bookmarkStart w:id="56" w:name="_CTVL001c436adf58e114813af41749f64b2d8ec"/>
+          <w:bookmarkStart w:id="44" w:name="_CTVL001c436adf58e114813af41749f64b2d8ec"/>
           <w:r>
             <w:rPr>
               <w:lang w:val="en"/>
             </w:rPr>
             <w:t>Rodero, E. Effectiveness, attention, and recall of human and artificial voices in an advertising story. Prosody influence and functions of voices.</w:t>
           </w:r>
-          <w:bookmarkEnd w:id="56"/>
+          <w:bookmarkEnd w:id="44"/>
           <w:r>
             <w:rPr>
               <w:lang w:val="en"/>
@@ -11131,14 +11053,14 @@
             </w:rPr>
             <w:tab/>
           </w:r>
-          <w:bookmarkStart w:id="57" w:name="_CTVL001b2cfed2201dc4bfbb30224d692fe3c7c"/>
+          <w:bookmarkStart w:id="45" w:name="_CTVL001b2cfed2201dc4bfbb30224d692fe3c7c"/>
           <w:r>
             <w:rPr>
               <w:lang w:val="en"/>
             </w:rPr>
             <w:t>Rodero, E.; Lucas, I. Synthetic versus human voices in audiobooks: The human emotional intimacy effect.</w:t>
           </w:r>
-          <w:bookmarkEnd w:id="57"/>
+          <w:bookmarkEnd w:id="45"/>
           <w:r>
             <w:rPr>
               <w:lang w:val="en"/>
@@ -11204,14 +11126,14 @@
             </w:rPr>
             <w:tab/>
           </w:r>
-          <w:bookmarkStart w:id="58" w:name="_CTVL00131a6c35984344b52a0d8347d4d006714"/>
+          <w:bookmarkStart w:id="46" w:name="_CTVL00131a6c35984344b52a0d8347d4d006714"/>
           <w:r>
             <w:rPr>
               <w:lang w:val="en"/>
             </w:rPr>
             <w:t>Lavan, N.; McGettigan, C. A model for person perception from familiar and unfamiliar voices.</w:t>
           </w:r>
-          <w:bookmarkEnd w:id="58"/>
+          <w:bookmarkEnd w:id="46"/>
           <w:r>
             <w:rPr>
               <w:lang w:val="en"/>
@@ -11277,7 +11199,7 @@
             </w:rPr>
             <w:tab/>
           </w:r>
-          <w:bookmarkStart w:id="59" w:name="_CTVL0012277974cb7714b67b5f1e89408e0d8e5"/>
+          <w:bookmarkStart w:id="47" w:name="_CTVL0012277974cb7714b67b5f1e89408e0d8e5"/>
           <w:r>
             <w:rPr>
               <w:i/>
@@ -11285,7 +11207,7 @@
             </w:rPr>
             <w:t>The SAGE Encyclopedia of Human Communication Sciences and Disorders;</w:t>
           </w:r>
-          <w:bookmarkEnd w:id="59"/>
+          <w:bookmarkEnd w:id="47"/>
           <w:r>
             <w:rPr>
               <w:i/>
@@ -11319,14 +11241,14 @@
             </w:rPr>
             <w:tab/>
           </w:r>
-          <w:bookmarkStart w:id="60" w:name="_CTVL001fbae7f6b1f244474a9c6b3bd11fb323c"/>
+          <w:bookmarkStart w:id="48" w:name="_CTVL001fbae7f6b1f244474a9c6b3bd11fb323c"/>
           <w:r>
             <w:rPr>
               <w:lang w:val="en"/>
             </w:rPr>
             <w:t>Klopfenstein, M.; Bernard, K.; Heyman, C. The study of speech naturalness in communication disorders: A systematic review of the literature.</w:t>
           </w:r>
-          <w:bookmarkEnd w:id="60"/>
+          <w:bookmarkEnd w:id="48"/>
           <w:r>
             <w:rPr>
               <w:lang w:val="en"/>
@@ -11392,14 +11314,14 @@
             </w:rPr>
             <w:tab/>
           </w:r>
-          <w:bookmarkStart w:id="61" w:name="_CTVL00166e4bf6bb4a14bf5a861c6fab2ec55bb"/>
+          <w:bookmarkStart w:id="49" w:name="_CTVL00166e4bf6bb4a14bf5a861c6fab2ec55bb"/>
           <w:r>
             <w:rPr>
               <w:lang w:val="en"/>
             </w:rPr>
             <w:t>Birkholz, P.; Martin, L.; Xu, Y.; Scherbaum, S.; Neuschaefer-Rube, C. Manipulation of the prosodic features of vocal tract length, nasality and articulatory precision using articulatory synthesis.</w:t>
           </w:r>
-          <w:bookmarkEnd w:id="61"/>
+          <w:bookmarkEnd w:id="49"/>
           <w:r>
             <w:rPr>
               <w:lang w:val="en"/>
@@ -11466,14 +11388,14 @@
             </w:rPr>
             <w:tab/>
           </w:r>
-          <w:bookmarkStart w:id="62" w:name="_CTVL0013e0761ace0f24a4e893d7b6ed445a286"/>
+          <w:bookmarkStart w:id="50" w:name="_CTVL0013e0761ace0f24a4e893d7b6ed445a286"/>
           <w:r>
             <w:rPr>
               <w:lang w:val="en"/>
             </w:rPr>
             <w:t>Birkholz, P.; Drechsel, S. Effects of the piriform fossae, transvelar acoustic coupling, and laryngeal wall vibration on the naturalness of articulatory speech synthesis.</w:t>
           </w:r>
-          <w:bookmarkEnd w:id="62"/>
+          <w:bookmarkEnd w:id="50"/>
           <w:r>
             <w:rPr>
               <w:lang w:val="en"/>
@@ -11539,14 +11461,14 @@
             </w:rPr>
             <w:tab/>
           </w:r>
-          <w:bookmarkStart w:id="63" w:name="_CTVL0015f5cb147e9724e6da87514966070f76d"/>
+          <w:bookmarkStart w:id="51" w:name="_CTVL0015f5cb147e9724e6da87514966070f76d"/>
           <w:r>
             <w:rPr>
               <w:lang w:val="en"/>
             </w:rPr>
             <w:t>Moore, B.C.J.; Tan, C.-T. Perceived naturalness of spectrally distorted speech and music.</w:t>
           </w:r>
-          <w:bookmarkEnd w:id="63"/>
+          <w:bookmarkEnd w:id="51"/>
           <w:r>
             <w:rPr>
               <w:lang w:val="en"/>
@@ -11612,14 +11534,14 @@
             </w:rPr>
             <w:tab/>
           </w:r>
-          <w:bookmarkStart w:id="64" w:name="_CTVL001a54500133cb04aa185303201aa6afaf2"/>
+          <w:bookmarkStart w:id="52" w:name="_CTVL001a54500133cb04aa185303201aa6afaf2"/>
           <w:r>
             <w:rPr>
               <w:lang w:val="en"/>
             </w:rPr>
             <w:t>Nussbaum, C.; Pöhlmann, M.; Kreysa, H.; Schweinberger, S.R. Perceived naturalness of emotional voice morphs.</w:t>
           </w:r>
-          <w:bookmarkEnd w:id="64"/>
+          <w:bookmarkEnd w:id="52"/>
           <w:r>
             <w:rPr>
               <w:lang w:val="en"/>
@@ -11672,14 +11594,14 @@
             </w:rPr>
             <w:tab/>
           </w:r>
-          <w:bookmarkStart w:id="65" w:name="_CTVL001c655edd88d0c41a08eff9aaa8cdce345"/>
+          <w:bookmarkStart w:id="53" w:name="_CTVL001c655edd88d0c41a08eff9aaa8cdce345"/>
           <w:r>
             <w:rPr>
               <w:lang w:val="en"/>
             </w:rPr>
             <w:t>Seaborn, K.; Miyake, N.P.; Pennefather, P.; Otake-Matsuura, M. Voice in Human–Agent Interaction.</w:t>
           </w:r>
-          <w:bookmarkEnd w:id="65"/>
+          <w:bookmarkEnd w:id="53"/>
           <w:r>
             <w:rPr>
               <w:lang w:val="en"/>
@@ -11745,14 +11667,14 @@
             </w:rPr>
             <w:tab/>
           </w:r>
-          <w:bookmarkStart w:id="66" w:name="_CTVL00142ced9547f004324b210c9bf6a40fc26"/>
+          <w:bookmarkStart w:id="54" w:name="_CTVL00142ced9547f004324b210c9bf6a40fc26"/>
           <w:r>
             <w:rPr>
               <w:lang w:val="en"/>
             </w:rPr>
             <w:t>Triantafyllopoulos, A.; Schuller, B.W.; \.Iymen, G.; Sezgin, M.; He, X.; Yang, Z.; Tzirakis, P.; Liu, S.; Mertes, S.; André, E.; et al. An overview of affective speech synthesis and conversion in the deep learning era.</w:t>
           </w:r>
-          <w:bookmarkEnd w:id="66"/>
+          <w:bookmarkEnd w:id="54"/>
           <w:r>
             <w:rPr>
               <w:lang w:val="en"/>
@@ -11805,14 +11727,14 @@
             </w:rPr>
             <w:tab/>
           </w:r>
-          <w:bookmarkStart w:id="67" w:name="_CTVL0019de342935bc34d6eb106ecb858f07a56"/>
+          <w:bookmarkStart w:id="55" w:name="_CTVL0019de342935bc34d6eb106ecb858f07a56"/>
           <w:r>
             <w:rPr>
               <w:lang w:val="en"/>
             </w:rPr>
             <w:t>Lu, L.; Zhang, P.; Zhang, T. Leveraging “human-likeness” of robotic service at restaurants.</w:t>
           </w:r>
-          <w:bookmarkEnd w:id="67"/>
+          <w:bookmarkEnd w:id="55"/>
           <w:r>
             <w:rPr>
               <w:lang w:val="en"/>
@@ -11878,14 +11800,14 @@
             </w:rPr>
             <w:tab/>
           </w:r>
-          <w:bookmarkStart w:id="68" w:name="_CTVL001336c0a9a324c431a956472a7daab8a11"/>
+          <w:bookmarkStart w:id="56" w:name="_CTVL001336c0a9a324c431a956472a7daab8a11"/>
           <w:r>
             <w:rPr>
               <w:lang w:val="en"/>
             </w:rPr>
             <w:t>Lee, E.-J. The more humanlike, the better? How speech type and users’ cognitive style affect social responses to computers.</w:t>
           </w:r>
-          <w:bookmarkEnd w:id="68"/>
+          <w:bookmarkEnd w:id="56"/>
           <w:r>
             <w:rPr>
               <w:lang w:val="en"/>
@@ -11951,14 +11873,14 @@
             </w:rPr>
             <w:tab/>
           </w:r>
-          <w:bookmarkStart w:id="69" w:name="_CTVL001335b73c635fb42d689284190911887e4"/>
+          <w:bookmarkStart w:id="57" w:name="_CTVL001335b73c635fb42d689284190911887e4"/>
           <w:r>
             <w:rPr>
               <w:lang w:val="en"/>
             </w:rPr>
             <w:t>Kühne, K.; Fischer, M.H.; Zhou, Y. The Human Takes It All: Humanlike Synthesized Voices Are Perceived as Less Eerie and More Likable. Evidence From a Subjective Ratings Study.</w:t>
           </w:r>
-          <w:bookmarkEnd w:id="69"/>
+          <w:bookmarkEnd w:id="57"/>
           <w:r>
             <w:rPr>
               <w:lang w:val="en"/>
@@ -12024,14 +11946,14 @@
             </w:rPr>
             <w:tab/>
           </w:r>
-          <w:bookmarkStart w:id="70" w:name="_CTVL001e756301a1d1043738864e448e45e01b6"/>
+          <w:bookmarkStart w:id="58" w:name="_CTVL001e756301a1d1043738864e448e45e01b6"/>
           <w:r>
             <w:rPr>
               <w:lang w:val="en"/>
             </w:rPr>
             <w:t>Schreibelmayr, S.; Mara, M. Robot Voices in Daily Life: Vocal Human-Likeness and Application Context as Determinants of User Acceptance.</w:t>
           </w:r>
-          <w:bookmarkEnd w:id="70"/>
+          <w:bookmarkEnd w:id="58"/>
           <w:r>
             <w:rPr>
               <w:lang w:val="en"/>
@@ -12097,14 +12019,14 @@
             </w:rPr>
             <w:tab/>
           </w:r>
-          <w:bookmarkStart w:id="71" w:name="_CTVL0019b104d07c5514130a5329f927c8a04c3"/>
+          <w:bookmarkStart w:id="59" w:name="_CTVL0019b104d07c5514130a5329f927c8a04c3"/>
           <w:r>
             <w:rPr>
               <w:lang w:val="en"/>
             </w:rPr>
             <w:t>Baird, A.; Parada-Cabaleiro, E.; Hantke, S.; Burkhardt, F.; Cummings, N.; Schüller, B. The Perception and Analysis of the Likeability and Human Likeness of Synthesized Speech. In</w:t>
           </w:r>
-          <w:bookmarkEnd w:id="71"/>
+          <w:bookmarkEnd w:id="59"/>
           <w:r>
             <w:rPr>
               <w:lang w:val="en"/>
@@ -12144,14 +12066,14 @@
             </w:rPr>
             <w:tab/>
           </w:r>
-          <w:bookmarkStart w:id="72" w:name="_CTVL00125d4d8430d794cccb355109d2ce051ce"/>
+          <w:bookmarkStart w:id="60" w:name="_CTVL00125d4d8430d794cccb355109d2ce051ce"/>
           <w:r>
             <w:rPr>
               <w:lang w:val="en"/>
             </w:rPr>
             <w:t>Yorkston, K.M.; Beukelman, D.R.; Strand, E.A.; Hakel, M.</w:t>
           </w:r>
-          <w:bookmarkEnd w:id="72"/>
+          <w:bookmarkEnd w:id="60"/>
           <w:r>
             <w:rPr>
               <w:lang w:val="en"/>
@@ -12191,14 +12113,14 @@
             </w:rPr>
             <w:tab/>
           </w:r>
-          <w:bookmarkStart w:id="73" w:name="_CTVL0010669a1f449a44641b1bb9ea328d0b29e"/>
+          <w:bookmarkStart w:id="61" w:name="_CTVL0010669a1f449a44641b1bb9ea328d0b29e"/>
           <w:r>
             <w:rPr>
               <w:lang w:val="en"/>
             </w:rPr>
             <w:t>Mawalim, C.O.; Galajit, K.; Karnjana, J.; Kidani, S.; Unoki, M. Speaker anonymization by modifying fundamental frequency and x-vector singular value.</w:t>
           </w:r>
-          <w:bookmarkEnd w:id="73"/>
+          <w:bookmarkEnd w:id="61"/>
           <w:r>
             <w:rPr>
               <w:lang w:val="en"/>
@@ -12264,14 +12186,14 @@
             </w:rPr>
             <w:tab/>
           </w:r>
-          <w:bookmarkStart w:id="74" w:name="_CTVL001a0a26c980df9436cb8a925b9aef5bcab"/>
+          <w:bookmarkStart w:id="62" w:name="_CTVL001a0a26c980df9436cb8a925b9aef5bcab"/>
           <w:r>
             <w:rPr>
               <w:lang w:val="en"/>
             </w:rPr>
             <w:t>Hu, P.; Lu, Y.; Gong, Y. Dual humanness and trust in conversational AI: A person-centered approach.</w:t>
           </w:r>
-          <w:bookmarkEnd w:id="74"/>
+          <w:bookmarkEnd w:id="62"/>
           <w:r>
             <w:rPr>
               <w:lang w:val="en"/>
@@ -12337,14 +12259,14 @@
             </w:rPr>
             <w:tab/>
           </w:r>
-          <w:bookmarkStart w:id="75" w:name="_CTVL001cb3dca543f4445dd95bfd8233cab7281"/>
+          <w:bookmarkStart w:id="63" w:name="_CTVL001cb3dca543f4445dd95bfd8233cab7281"/>
           <w:r>
             <w:rPr>
               <w:lang w:val="en"/>
             </w:rPr>
             <w:t>Mayo, C.; Clark, R.A.J.; King, S. Listeners’ weighting of acoustic cues to synthetic speech naturalness: A multidimensional scaling analysis.</w:t>
           </w:r>
-          <w:bookmarkEnd w:id="75"/>
+          <w:bookmarkEnd w:id="63"/>
           <w:r>
             <w:rPr>
               <w:lang w:val="en"/>
@@ -12410,14 +12332,14 @@
             </w:rPr>
             <w:tab/>
           </w:r>
-          <w:bookmarkStart w:id="76" w:name="_CTVL001a77e43335938474caf43c1ac87097ad7"/>
+          <w:bookmarkStart w:id="64" w:name="_CTVL001a77e43335938474caf43c1ac87097ad7"/>
           <w:r>
             <w:rPr>
               <w:lang w:val="en"/>
             </w:rPr>
             <w:t>Velner, E.; Boersma, P.P.; Graaf, M.M. de. Intonation in Robot Speech. In</w:t>
           </w:r>
-          <w:bookmarkEnd w:id="76"/>
+          <w:bookmarkEnd w:id="64"/>
           <w:r>
             <w:rPr>
               <w:lang w:val="en"/>
@@ -12457,14 +12379,14 @@
             </w:rPr>
             <w:tab/>
           </w:r>
-          <w:bookmarkStart w:id="77" w:name="_CTVL00112cb11d5f07e4a4fa077d5b119b964ee"/>
+          <w:bookmarkStart w:id="65" w:name="_CTVL00112cb11d5f07e4a4fa077d5b119b964ee"/>
           <w:r>
             <w:rPr>
               <w:lang w:val="en"/>
             </w:rPr>
             <w:t>Urakami, J.; Sutthithatip, S.; Moore, B.A. The Effect of Naturalness of Voice and Empathic Responses on Enjoyment, Attitudes and Motivation for Interacting with a Voice User Interface. In</w:t>
           </w:r>
-          <w:bookmarkEnd w:id="77"/>
+          <w:bookmarkEnd w:id="65"/>
           <w:r>
             <w:rPr>
               <w:lang w:val="en"/>
@@ -12504,14 +12426,14 @@
             </w:rPr>
             <w:tab/>
           </w:r>
-          <w:bookmarkStart w:id="78" w:name="_CTVL001ddf2261829a143b5b43f6808d8527183"/>
+          <w:bookmarkStart w:id="66" w:name="_CTVL001ddf2261829a143b5b43f6808d8527183"/>
           <w:r>
             <w:rPr>
               <w:lang w:val="en"/>
             </w:rPr>
             <w:t>Abdulrahman, A.; Richards, D. Is Natural Necessary? Human Voice versus Synthetic Voice for Intelligent Virtual Agents.</w:t>
           </w:r>
-          <w:bookmarkEnd w:id="78"/>
+          <w:bookmarkEnd w:id="66"/>
           <w:r>
             <w:rPr>
               <w:lang w:val="en"/>
@@ -12578,14 +12500,14 @@
             </w:rPr>
             <w:tab/>
           </w:r>
-          <w:bookmarkStart w:id="79" w:name="_CTVL0015833af7483784f0c929908e878248ca6"/>
+          <w:bookmarkStart w:id="67" w:name="_CTVL0015833af7483784f0c929908e878248ca6"/>
           <w:r>
             <w:rPr>
               <w:lang w:val="en"/>
             </w:rPr>
             <w:t>Ko, S.; Barnes, J.; Dong, J.; Park, C.H.; Howard, A.; Jeon, M. The Effects of Robot Voices and Appearances on Users’ Emotion Recognition and Subjective Perception.</w:t>
           </w:r>
-          <w:bookmarkEnd w:id="79"/>
+          <w:bookmarkEnd w:id="67"/>
           <w:r>
             <w:rPr>
               <w:lang w:val="en"/>
@@ -12651,14 +12573,14 @@
             </w:rPr>
             <w:tab/>
           </w:r>
-          <w:bookmarkStart w:id="80" w:name="_CTVL001f5c5b3728c9c434d96e91d4a4b29a457"/>
+          <w:bookmarkStart w:id="68" w:name="_CTVL001f5c5b3728c9c434d96e91d4a4b29a457"/>
           <w:r>
             <w:rPr>
               <w:lang w:val="en"/>
             </w:rPr>
             <w:t>Abur, D.; Subaciute, A.; Daliri, A.; Lester-Smith, R.A.; Lupiani, A.A.; Cilento, D.; Enos, N.M.; Weerathunge, H.R.; Tardif, M.C.; Stepp, C.E. Feedback and Feedforward Auditory-Motor Processes for Voice and Articulation in Parkinson's Disease.</w:t>
           </w:r>
-          <w:bookmarkEnd w:id="80"/>
+          <w:bookmarkEnd w:id="68"/>
           <w:r>
             <w:rPr>
               <w:lang w:val="en"/>
@@ -12724,14 +12646,14 @@
             </w:rPr>
             <w:tab/>
           </w:r>
-          <w:bookmarkStart w:id="81" w:name="_CTVL0010715d864bf2142b6b4450b3ffb1f10ac"/>
+          <w:bookmarkStart w:id="69" w:name="_CTVL0010715d864bf2142b6b4450b3ffb1f10ac"/>
           <w:r>
             <w:rPr>
               <w:lang w:val="en"/>
             </w:rPr>
             <w:t>Klopfenstein, M. Relationship between acoustic measures and speech naturalness ratings in Parkinson's disease: A within-speaker approach.</w:t>
           </w:r>
-          <w:bookmarkEnd w:id="81"/>
+          <w:bookmarkEnd w:id="69"/>
           <w:r>
             <w:rPr>
               <w:lang w:val="en"/>
@@ -12797,14 +12719,14 @@
             </w:rPr>
             <w:tab/>
           </w:r>
-          <w:bookmarkStart w:id="82" w:name="_CTVL001fc3e2954d7904694bbbc3c5213c1779b"/>
+          <w:bookmarkStart w:id="70" w:name="_CTVL001fc3e2954d7904694bbbc3c5213c1779b"/>
           <w:r>
             <w:rPr>
               <w:lang w:val="en"/>
             </w:rPr>
             <w:t>Eadie, T.L.; Doyle, P.C. Direct Magnitude Estimation and Interval Scaling of Naturalness and Severity in Tracheoesophageal (TE) Speakers.</w:t>
           </w:r>
-          <w:bookmarkEnd w:id="82"/>
+          <w:bookmarkEnd w:id="70"/>
           <w:r>
             <w:rPr>
               <w:lang w:val="en"/>
@@ -12870,14 +12792,14 @@
             </w:rPr>
             <w:tab/>
           </w:r>
-          <w:bookmarkStart w:id="83" w:name="_CTVL0016fb6fe0193014b3a81361d605bd78864"/>
+          <w:bookmarkStart w:id="71" w:name="_CTVL0016fb6fe0193014b3a81361d605bd78864"/>
           <w:r>
             <w:rPr>
               <w:lang w:val="en"/>
             </w:rPr>
             <w:t>Eadie, T.L.; Doyle, P.C.; Hansen, K.; Beaudin, P.G. Influence of speaker gender on listener judgments of tracheoesophageal speech.</w:t>
           </w:r>
-          <w:bookmarkEnd w:id="83"/>
+          <w:bookmarkEnd w:id="71"/>
           <w:r>
             <w:rPr>
               <w:lang w:val="en"/>
@@ -12943,14 +12865,14 @@
             </w:rPr>
             <w:tab/>
           </w:r>
-          <w:bookmarkStart w:id="84" w:name="_CTVL001a1e5bbaffeea488994d4c328929ebf3f"/>
+          <w:bookmarkStart w:id="72" w:name="_CTVL001a1e5bbaffeea488994d4c328929ebf3f"/>
           <w:r>
             <w:rPr>
               <w:lang w:val="en"/>
             </w:rPr>
             <w:t>Yorkston, K.M.; Hammen, V.L.; Beukelman, D.R.; Traynor, C.D. The effect of rate control on the intelligibility and naturalness of dysarthric speech.</w:t>
           </w:r>
-          <w:bookmarkEnd w:id="84"/>
+          <w:bookmarkEnd w:id="72"/>
           <w:r>
             <w:rPr>
               <w:lang w:val="en"/>
@@ -13016,14 +12938,14 @@
             </w:rPr>
             <w:tab/>
           </w:r>
-          <w:bookmarkStart w:id="85" w:name="_CTVL001edf9aa5e00b04865a7eea9c6bf966c9c"/>
+          <w:bookmarkStart w:id="73" w:name="_CTVL001edf9aa5e00b04865a7eea9c6bf966c9c"/>
           <w:r>
             <w:rPr>
               <w:lang w:val="en"/>
             </w:rPr>
             <w:t>Euler, H.A.; Merkel, A.; Hente, K.; Neef, N.; Wolff von Gudenberg, A.; Neumann, K. Speech restructuring group treatment for 6-to-9-year-old children who stutter: A therapeutic trial.</w:t>
           </w:r>
-          <w:bookmarkEnd w:id="85"/>
+          <w:bookmarkEnd w:id="73"/>
           <w:r>
             <w:rPr>
               <w:lang w:val="en"/>
@@ -13089,14 +13011,14 @@
             </w:rPr>
             <w:tab/>
           </w:r>
-          <w:bookmarkStart w:id="86" w:name="_CTVL001c33bb1c6b27e44c39530db03049fa031"/>
+          <w:bookmarkStart w:id="74" w:name="_CTVL001c33bb1c6b27e44c39530db03049fa031"/>
           <w:r>
             <w:rPr>
               <w:lang w:val="en"/>
             </w:rPr>
             <w:t>Assmann, P.F.; Dembling, S.; Nearey, T.M. Effects of frequency shifts on perceived naturalness and gender information in speech. In</w:t>
           </w:r>
-          <w:bookmarkEnd w:id="86"/>
+          <w:bookmarkEnd w:id="74"/>
           <w:r>
             <w:rPr>
               <w:lang w:val="en"/>
@@ -13136,14 +13058,14 @@
             </w:rPr>
             <w:tab/>
           </w:r>
-          <w:bookmarkStart w:id="87" w:name="_CTVL0016a6f74b49bda4923b3e7d77f5a7e4472"/>
+          <w:bookmarkStart w:id="75" w:name="_CTVL0016a6f74b49bda4923b3e7d77f5a7e4472"/>
           <w:r>
             <w:rPr>
               <w:lang w:val="en"/>
             </w:rPr>
             <w:t>Venkatraman, A.; Sivasankar, M.P. Continuous Vocal Fry Simulated in Laboratory Subjects: A Preliminary Report on Voice Production and Listener Ratings.</w:t>
           </w:r>
-          <w:bookmarkEnd w:id="87"/>
+          <w:bookmarkEnd w:id="75"/>
           <w:r>
             <w:rPr>
               <w:lang w:val="en"/>
@@ -13209,14 +13131,14 @@
             </w:rPr>
             <w:tab/>
           </w:r>
-          <w:bookmarkStart w:id="88" w:name="_CTVL001d8e5a7d3a7924fc3aad5dd8287ced150"/>
+          <w:bookmarkStart w:id="76" w:name="_CTVL001d8e5a7d3a7924fc3aad5dd8287ced150"/>
           <w:r>
             <w:rPr>
               <w:lang w:val="en"/>
             </w:rPr>
             <w:t>Tamagawa, R.; Watson, C.I.; Kuo, I.H.; MacDonald, B.A.; Broadbent, E. The Effects of Synthesized Voice Accents on User Perceptions of Robots.</w:t>
           </w:r>
-          <w:bookmarkEnd w:id="88"/>
+          <w:bookmarkEnd w:id="76"/>
           <w:r>
             <w:rPr>
               <w:lang w:val="en"/>
@@ -13282,14 +13204,14 @@
             </w:rPr>
             <w:tab/>
           </w:r>
-          <w:bookmarkStart w:id="89" w:name="_CTVL0011668ab7cd410419e9aefa6881534a39a"/>
+          <w:bookmarkStart w:id="77" w:name="_CTVL0011668ab7cd410419e9aefa6881534a39a"/>
           <w:r>
             <w:rPr>
               <w:lang w:val="en"/>
             </w:rPr>
             <w:t>Kapolowicz, M.R.; Guest, D.R.; Montazeri, V.; Baese-Berk, M.M.; Assmann, P.F. Effects of Spectral Envelope and Fundamental Frequency Shifts on the Perception of Foreign-Accented Speech.</w:t>
           </w:r>
-          <w:bookmarkEnd w:id="89"/>
+          <w:bookmarkEnd w:id="77"/>
           <w:r>
             <w:rPr>
               <w:lang w:val="en"/>
@@ -13355,14 +13277,14 @@
             </w:rPr>
             <w:tab/>
           </w:r>
-          <w:bookmarkStart w:id="90" w:name="_CTVL001911c749244c740a7b84a7c7cf28c79b3"/>
+          <w:bookmarkStart w:id="78" w:name="_CTVL001911c749244c740a7b84a7c7cf28c79b3"/>
           <w:r>
             <w:rPr>
               <w:lang w:val="en"/>
             </w:rPr>
             <w:t>Mackey, L.S.; Finn, P.; Ingham, R.J. Effect of speech dialect on speech naturalness ratings: a systematic replication of Martin, Haroldson, and Triden (1984).</w:t>
           </w:r>
-          <w:bookmarkEnd w:id="90"/>
+          <w:bookmarkEnd w:id="78"/>
           <w:r>
             <w:rPr>
               <w:lang w:val="en"/>
@@ -13428,14 +13350,14 @@
             </w:rPr>
             <w:tab/>
           </w:r>
-          <w:bookmarkStart w:id="91" w:name="_CTVL0015eb8ea740b8b4b32b5bd3c19a883932a"/>
+          <w:bookmarkStart w:id="79" w:name="_CTVL0015eb8ea740b8b4b32b5bd3c19a883932a"/>
           <w:r>
             <w:rPr>
               <w:lang w:val="en"/>
             </w:rPr>
             <w:t>Baird, A.; Jørgensen, S.H.; Parada-Cabaleiro, E.; Hantke, S.; Cummins, N.; Schuller, B. Perception of Paralinguistic Traits in Synthesized Voices. In</w:t>
           </w:r>
-          <w:bookmarkEnd w:id="91"/>
+          <w:bookmarkEnd w:id="79"/>
           <w:r>
             <w:rPr>
               <w:lang w:val="en"/>
@@ -13475,14 +13397,14 @@
             </w:rPr>
             <w:tab/>
           </w:r>
-          <w:bookmarkStart w:id="92" w:name="_CTVL001c8231789e4d14d77913aa17a88f839d9"/>
+          <w:bookmarkStart w:id="80" w:name="_CTVL001c8231789e4d14d77913aa17a88f839d9"/>
           <w:r>
             <w:rPr>
               <w:lang w:val="en"/>
             </w:rPr>
             <w:t>Coughlin-Woods, S.; Lehman, M.E.; Cooke, P.A. Ratings of speech naturalness of children ages 8-16 years.</w:t>
           </w:r>
-          <w:bookmarkEnd w:id="92"/>
+          <w:bookmarkEnd w:id="80"/>
           <w:r>
             <w:rPr>
               <w:lang w:val="en"/>
@@ -13548,14 +13470,14 @@
             </w:rPr>
             <w:tab/>
           </w:r>
-          <w:bookmarkStart w:id="93" w:name="_CTVL0010059c4a0093a4b149839794fadc949e3"/>
+          <w:bookmarkStart w:id="81" w:name="_CTVL0010059c4a0093a4b149839794fadc949e3"/>
           <w:r>
             <w:rPr>
               <w:lang w:val="en"/>
             </w:rPr>
             <w:t>Goy, H.; Kathleen Pichora-Fuller, M.; van Lieshout, P. Effects of age on speech and voice quality ratings.</w:t>
           </w:r>
-          <w:bookmarkEnd w:id="93"/>
+          <w:bookmarkEnd w:id="81"/>
           <w:r>
             <w:rPr>
               <w:lang w:val="en"/>
@@ -13621,14 +13543,14 @@
             </w:rPr>
             <w:tab/>
           </w:r>
-          <w:bookmarkStart w:id="94" w:name="_CTVL00166cf4fb4ebf64a718a45565302ccef7e"/>
+          <w:bookmarkStart w:id="82" w:name="_CTVL00166cf4fb4ebf64a718a45565302ccef7e"/>
           <w:r>
             <w:rPr>
               <w:lang w:val="en"/>
             </w:rPr>
             <w:t>Baird, A.; Jørgensen, S.H.; Parada-Cabaleiro, E.; Cummings, N.; Hantke, S.; Schüller, B. The Perception of Vocal Traits in Synthesized Voices: Age, Gender, and Human Likeness.</w:t>
           </w:r>
-          <w:bookmarkEnd w:id="94"/>
+          <w:bookmarkEnd w:id="82"/>
           <w:r>
             <w:rPr>
               <w:lang w:val="en"/>
@@ -13695,14 +13617,14 @@
             </w:rPr>
             <w:tab/>
           </w:r>
-          <w:bookmarkStart w:id="95" w:name="_CTVL0017d117b830a4744c5ab87356d432e2dc7"/>
+          <w:bookmarkStart w:id="83" w:name="_CTVL0017d117b830a4744c5ab87356d432e2dc7"/>
           <w:r>
             <w:rPr>
               <w:lang w:val="en"/>
             </w:rPr>
             <w:t>Hardy, T.L.D.; Rieger, J.M.; Wells, K.; Boliek, C.A. Acoustic Predictors of Gender Attribution, Masculinity-Femininity, and Vocal Naturalness Ratings Amongst Transgender and Cisgender Speakers.</w:t>
           </w:r>
-          <w:bookmarkEnd w:id="95"/>
+          <w:bookmarkEnd w:id="83"/>
           <w:r>
             <w:rPr>
               <w:lang w:val="en"/>
@@ -13768,14 +13690,14 @@
             </w:rPr>
             <w:tab/>
           </w:r>
-          <w:bookmarkStart w:id="96" w:name="_CTVL001c0e2675ecdaf4536acede0659e31b5d4"/>
+          <w:bookmarkStart w:id="84" w:name="_CTVL001c0e2675ecdaf4536acede0659e31b5d4"/>
           <w:r>
             <w:rPr>
               <w:lang w:val="en"/>
             </w:rPr>
             <w:t>Merritt, B.; Bent, T. Perceptual Evaluation of Speech Naturalness in Speakers of Varying Gender Identities.</w:t>
           </w:r>
-          <w:bookmarkEnd w:id="96"/>
+          <w:bookmarkEnd w:id="84"/>
           <w:r>
             <w:rPr>
               <w:lang w:val="en"/>
@@ -13841,14 +13763,14 @@
             </w:rPr>
             <w:tab/>
           </w:r>
-          <w:bookmarkStart w:id="97" w:name="_CTVL001e492b92eb4714b948d4d212ebae94a24"/>
+          <w:bookmarkStart w:id="85" w:name="_CTVL001e492b92eb4714b948d4d212ebae94a24"/>
           <w:r>
             <w:rPr>
               <w:lang w:val="en"/>
             </w:rPr>
             <w:t>Martin, R.R.; Haroldson, S.K.; Triden, K.A. Stuttering and speech naturalness.</w:t>
           </w:r>
-          <w:bookmarkEnd w:id="97"/>
+          <w:bookmarkEnd w:id="85"/>
           <w:r>
             <w:rPr>
               <w:lang w:val="en"/>
@@ -13914,14 +13836,14 @@
             </w:rPr>
             <w:tab/>
           </w:r>
-          <w:bookmarkStart w:id="98" w:name="_CTVL001374ff03861b442ee8c072a0f16b2b98b"/>
+          <w:bookmarkStart w:id="86" w:name="_CTVL001374ff03861b442ee8c072a0f16b2b98b"/>
           <w:r>
             <w:rPr>
               <w:lang w:val="en"/>
             </w:rPr>
             <w:t>van Eck, N.J.; Waltman, L. Software survey: VOSviewer, a computer program for bibliometric mapping.</w:t>
           </w:r>
-          <w:bookmarkEnd w:id="98"/>
+          <w:bookmarkEnd w:id="86"/>
           <w:r>
             <w:rPr>
               <w:lang w:val="en"/>
@@ -13987,14 +13909,14 @@
             </w:rPr>
             <w:tab/>
           </w:r>
-          <w:bookmarkStart w:id="99" w:name="_CTVL001fd79a6f791a44d41938bb87f18345f12"/>
+          <w:bookmarkStart w:id="87" w:name="_CTVL001fd79a6f791a44d41938bb87f18345f12"/>
           <w:r>
             <w:rPr>
               <w:lang w:val="en"/>
             </w:rPr>
             <w:t>van der Linden, S.</w:t>
           </w:r>
-          <w:bookmarkEnd w:id="99"/>
+          <w:bookmarkEnd w:id="87"/>
           <w:r>
             <w:rPr>
               <w:lang w:val="en"/>
@@ -14047,14 +13969,14 @@
             </w:rPr>
             <w:tab/>
           </w:r>
-          <w:bookmarkStart w:id="100" w:name="_CTVL001adb55347b44b4ae8a831b32e2081e422"/>
+          <w:bookmarkStart w:id="88" w:name="_CTVL001adb55347b44b4ae8a831b32e2081e422"/>
           <w:r>
             <w:rPr>
               <w:lang w:val="en"/>
             </w:rPr>
             <w:t>Anand, S.; Stepp, C.E. Listener Perception of Monopitch, Naturalness, and Intelligibility for Speakers With Parkinson's Disease.</w:t>
           </w:r>
-          <w:bookmarkEnd w:id="100"/>
+          <w:bookmarkEnd w:id="88"/>
           <w:r>
             <w:rPr>
               <w:lang w:val="en"/>
@@ -14120,14 +14042,14 @@
             </w:rPr>
             <w:tab/>
           </w:r>
-          <w:bookmarkStart w:id="101" w:name="_CTVL0018cf762b66ae24429b5a54b99d6898cd6"/>
+          <w:bookmarkStart w:id="89" w:name="_CTVL0018cf762b66ae24429b5a54b99d6898cd6"/>
           <w:r>
             <w:rPr>
               <w:lang w:val="en"/>
             </w:rPr>
             <w:t>Romportl, J. Speech Synthesis and Uncanny Valley. In</w:t>
           </w:r>
-          <w:bookmarkEnd w:id="101"/>
+          <w:bookmarkEnd w:id="89"/>
           <w:r>
             <w:rPr>
               <w:lang w:val="en"/>
@@ -14167,14 +14089,14 @@
             </w:rPr>
             <w:tab/>
           </w:r>
-          <w:bookmarkStart w:id="102" w:name="_CTVL001cc0f920a7f0a43be8f79037ddd746f64"/>
+          <w:bookmarkStart w:id="90" w:name="_CTVL001cc0f920a7f0a43be8f79037ddd746f64"/>
           <w:r>
             <w:rPr>
               <w:lang w:val="en"/>
             </w:rPr>
             <w:t>Diel, A.; Lewis, M.</w:t>
           </w:r>
-          <w:bookmarkEnd w:id="102"/>
+          <w:bookmarkEnd w:id="90"/>
           <w:r>
             <w:rPr>
               <w:lang w:val="en"/>
@@ -14214,14 +14136,14 @@
             </w:rPr>
             <w:tab/>
           </w:r>
-          <w:bookmarkStart w:id="103" w:name="_CTVL0015a94f4972ba244ccae6afe9d5df33b4a"/>
+          <w:bookmarkStart w:id="91" w:name="_CTVL0015a94f4972ba244ccae6afe9d5df33b4a"/>
           <w:r>
             <w:rPr>
               <w:lang w:val="en"/>
             </w:rPr>
             <w:t>van Prooije, T.; Knuijt, S.; Oostveen, J.; Kapteijns, K.; Vogel, A.P.; van de Warrenburg, B. Perceptual and Acoustic Analysis of Speech in Spinocerebellar ataxia Type 1.</w:t>
           </w:r>
-          <w:bookmarkEnd w:id="103"/>
+          <w:bookmarkEnd w:id="91"/>
           <w:r>
             <w:rPr>
               <w:lang w:val="en"/>
@@ -14274,14 +14196,14 @@
             </w:rPr>
             <w:tab/>
           </w:r>
-          <w:bookmarkStart w:id="104" w:name="_CTVL001c63b743e03c7465c91b03de7033706b6"/>
+          <w:bookmarkStart w:id="92" w:name="_CTVL001c63b743e03c7465c91b03de7033706b6"/>
           <w:r>
             <w:rPr>
               <w:lang w:val="en"/>
             </w:rPr>
             <w:t>Ratcliff, A.; Coughlin, S.; Lehman, M. Factors influencing ratings of speech naturalness in augmentative and alternative communication.</w:t>
           </w:r>
-          <w:bookmarkEnd w:id="104"/>
+          <w:bookmarkEnd w:id="92"/>
           <w:r>
             <w:rPr>
               <w:lang w:val="en"/>
@@ -14347,14 +14269,14 @@
             </w:rPr>
             <w:tab/>
           </w:r>
-          <w:bookmarkStart w:id="105" w:name="_CTVL00122ae8252eaef42eca7bb1cc817bdcbb7"/>
+          <w:bookmarkStart w:id="93" w:name="_CTVL00122ae8252eaef42eca7bb1cc817bdcbb7"/>
           <w:r>
             <w:rPr>
               <w:lang w:val="en"/>
             </w:rPr>
             <w:t>Rao M V, A.; Victory J, S.; Ghosh, P.K. Effect of source filter interaction on isolated vowel-consonant-vowel perception.</w:t>
           </w:r>
-          <w:bookmarkEnd w:id="105"/>
+          <w:bookmarkEnd w:id="93"/>
           <w:r>
             <w:rPr>
               <w:lang w:val="en"/>
@@ -14420,14 +14342,14 @@
             </w:rPr>
             <w:tab/>
           </w:r>
-          <w:bookmarkStart w:id="106" w:name="_CTVL0015a1db91b33d14ff99658fb9fdac7737e"/>
+          <w:bookmarkStart w:id="94" w:name="_CTVL0015a1db91b33d14ff99658fb9fdac7737e"/>
           <w:r>
             <w:rPr>
               <w:lang w:val="en"/>
             </w:rPr>
             <w:t>Meltzner, G.S.; Hillman, R.E. Impact of Aberrant Acoustic Properties on the Perception of Sound Quality in Electrolarynx Speech.</w:t>
           </w:r>
-          <w:bookmarkEnd w:id="106"/>
+          <w:bookmarkEnd w:id="94"/>
           <w:r>
             <w:rPr>
               <w:lang w:val="en"/>
@@ -14493,14 +14415,14 @@
             </w:rPr>
             <w:tab/>
           </w:r>
-          <w:bookmarkStart w:id="107" w:name="_CTVL001ebaa446f7f2d4cd5974afd754ce56dd4"/>
+          <w:bookmarkStart w:id="95" w:name="_CTVL001ebaa446f7f2d4cd5974afd754ce56dd4"/>
           <w:r>
             <w:rPr>
               <w:lang w:val="en"/>
             </w:rPr>
             <w:t>Anikin, A.; Lima, C.F. Perceptual and acoustic differences between authentic and acted nonverbal emotional vocalizations.</w:t>
           </w:r>
-          <w:bookmarkEnd w:id="107"/>
+          <w:bookmarkEnd w:id="95"/>
           <w:r>
             <w:rPr>
               <w:lang w:val="en"/>
@@ -14566,14 +14488,14 @@
             </w:rPr>
             <w:tab/>
           </w:r>
-          <w:bookmarkStart w:id="108" w:name="_CTVL001a472572f6ad04eff9d5b2d3b0efc71be"/>
+          <w:bookmarkStart w:id="96" w:name="_CTVL001a472572f6ad04eff9d5b2d3b0efc71be"/>
           <w:r>
             <w:rPr>
               <w:lang w:val="en"/>
             </w:rPr>
             <w:t>Lima, C.F.; Arriaga, P.; Anikin, A.; Pires, A.R.; Frade, S.; Neves, L.; Scott, S.K. Authentic and posed emotional vocalizations trigger distinct facial responses.</w:t>
           </w:r>
-          <w:bookmarkEnd w:id="108"/>
+          <w:bookmarkEnd w:id="96"/>
           <w:r>
             <w:rPr>
               <w:lang w:val="en"/>
@@ -14639,14 +14561,14 @@
             </w:rPr>
             <w:tab/>
           </w:r>
-          <w:bookmarkStart w:id="109" w:name="_CTVL001b86ee8fa846646bd89cf8704c1c49406"/>
+          <w:bookmarkStart w:id="97" w:name="_CTVL001b86ee8fa846646bd89cf8704c1c49406"/>
           <w:r>
             <w:rPr>
               <w:lang w:val="en"/>
             </w:rPr>
             <w:t>Sarzedas, J.; Lima, C.F.; Roberto, M.S.; Scott, S.K.; Pinheiro, A.P.; Conde, T. Blindness influences emotional authenticity perception in voices: Behavioral and ERP evidence.</w:t>
           </w:r>
-          <w:bookmarkEnd w:id="109"/>
+          <w:bookmarkEnd w:id="97"/>
           <w:r>
             <w:rPr>
               <w:lang w:val="en"/>
@@ -14712,14 +14634,14 @@
             </w:rPr>
             <w:tab/>
           </w:r>
-          <w:bookmarkStart w:id="110" w:name="_CTVL001bf92f7c4b4d8411fb5c69439c6b07ae0"/>
+          <w:bookmarkStart w:id="98" w:name="_CTVL001bf92f7c4b4d8411fb5c69439c6b07ae0"/>
           <w:r>
             <w:rPr>
               <w:lang w:val="en"/>
             </w:rPr>
             <w:t>Kachel, S.; Steffens, M.C.; Preuß, S.; Simpson, A.P. Gender (Conformity) Matters: Cross-Dimensional and Cross-Modal Associations in Sexual Orientation Perception.</w:t>
           </w:r>
-          <w:bookmarkEnd w:id="110"/>
+          <w:bookmarkEnd w:id="98"/>
           <w:r>
             <w:rPr>
               <w:lang w:val="en"/>
@@ -14785,14 +14707,14 @@
             </w:rPr>
             <w:tab/>
           </w:r>
-          <w:bookmarkStart w:id="111" w:name="_CTVL0019a3d872751d74c3583e3bddb5e28eed7"/>
+          <w:bookmarkStart w:id="99" w:name="_CTVL0019a3d872751d74c3583e3bddb5e28eed7"/>
           <w:r>
             <w:rPr>
               <w:lang w:val="en"/>
             </w:rPr>
             <w:t>Mills, M.; Stoneham, G.; Georgiadou, I. Expanding the evidence: Developments and innovations in clinical practice, training and competency within voice and communication therapy for trans and gender diverse people.</w:t>
           </w:r>
-          <w:bookmarkEnd w:id="111"/>
+          <w:bookmarkEnd w:id="99"/>
           <w:r>
             <w:rPr>
               <w:lang w:val="en"/>
@@ -14859,14 +14781,14 @@
             </w:rPr>
             <w:tab/>
           </w:r>
-          <w:bookmarkStart w:id="112" w:name="_CTVL0012050cdad0b5b4652ae9cccc5a3892f7f"/>
+          <w:bookmarkStart w:id="100" w:name="_CTVL0012050cdad0b5b4652ae9cccc5a3892f7f"/>
           <w:r>
             <w:rPr>
               <w:lang w:val="en"/>
             </w:rPr>
             <w:t>Belin, P.; Fecteau, S.; Bedard, C. Thinking the voice: neural correlates of voice perception.</w:t>
           </w:r>
-          <w:bookmarkEnd w:id="112"/>
+          <w:bookmarkEnd w:id="100"/>
           <w:r>
             <w:rPr>
               <w:lang w:val="en"/>
@@ -14929,12 +14851,12 @@
       </w:pPr>
     </w:p>
     <w:sectPr>
-      <w:headerReference w:type="even" r:id="rId13"/>
-      <w:headerReference w:type="default" r:id="rId14"/>
-      <w:footerReference w:type="even" r:id="rId15"/>
-      <w:footerReference w:type="default" r:id="rId16"/>
-      <w:headerReference w:type="first" r:id="rId17"/>
-      <w:footerReference w:type="first" r:id="rId18"/>
+      <w:headerReference w:type="even" r:id="rId14"/>
+      <w:headerReference w:type="default" r:id="rId15"/>
+      <w:footerReference w:type="even" r:id="rId16"/>
+      <w:footerReference w:type="default" r:id="rId17"/>
+      <w:headerReference w:type="first" r:id="rId18"/>
+      <w:footerReference w:type="first" r:id="rId19"/>
       <w:pgSz w:w="11906" w:h="16838"/>
       <w:pgMar w:top="1417" w:right="1417" w:bottom="1134" w:left="1417" w:header="708" w:footer="708" w:gutter="0"/>
       <w:cols w:space="708"/>
@@ -15021,13 +14943,7 @@
         <w:rPr>
           <w:lang w:val="en-US"/>
         </w:rPr>
-        <w:t xml:space="preserve"> </w:t>
-      </w:r>
-      <w:r>
-        <w:rPr>
-          <w:lang w:val="en-US"/>
-        </w:rPr>
-        <w:t>imo. How about: “This could reflect initial empirical observations in line with our proposed conceptual distinction”? (but I think we should discuss this sentence</w:t>
+        <w:t xml:space="preserve"> imo. How about: “This could reflect initial empirical observations in line with our proposed conceptual distinction”? (but I think we should discuss this sentence</w:t>
       </w:r>
     </w:p>
   </w:comment>
@@ -15080,13 +14996,7 @@
         <w:rPr>
           <w:lang w:val="en-US"/>
         </w:rPr>
-        <w:t xml:space="preserve">Find den </w:t>
-      </w:r>
-      <w:r>
-        <w:rPr>
-          <w:lang w:val="en-US"/>
-        </w:rPr>
-        <w:t xml:space="preserve">recht wichtig. </w:t>
+        <w:t xml:space="preserve">Find den recht wichtig. </w:t>
       </w:r>
     </w:p>
   </w:comment>
@@ -15287,13 +15197,7 @@
         <w:rPr>
           <w:lang w:val="en-US"/>
         </w:rPr>
-        <w:t xml:space="preserve">Yes – but </w:t>
-      </w:r>
-      <w:r>
-        <w:rPr>
-          <w:lang w:val="en-US"/>
-        </w:rPr>
-        <w:t xml:space="preserve">somehow </w:t>
+        <w:t xml:space="preserve">Yes – but somehow </w:t>
       </w:r>
       <w:r>
         <w:rPr>
@@ -15303,7 +15207,7 @@
       </w:r>
     </w:p>
   </w:comment>
-  <w:comment w:id="40" w:author="Christine Nussbaum" w:date="2024-05-27T16:06:00Z" w:initials="CN">
+  <w:comment w:id="39" w:author="Christine Nussbaum" w:date="2024-05-27T16:06:00Z" w:initials="CN">
     <w:p>
       <w:pPr>
         <w:pStyle w:val="Kommentartext"/>
@@ -15325,7 +15229,7 @@
       </w:r>
     </w:p>
   </w:comment>
-  <w:comment w:id="42" w:author="Christine Nussbaum" w:date="2024-05-27T16:05:00Z" w:initials="CN">
+  <w:comment w:id="41" w:author="Christine Nussbaum" w:date="2024-05-27T16:05:00Z" w:initials="CN">
     <w:p>
       <w:pPr>
         <w:pStyle w:val="Kommentartext"/>
@@ -15353,7 +15257,7 @@
       </w:r>
     </w:p>
   </w:comment>
-  <w:comment w:id="41" w:author="Stefan Schweinberger" w:date="2024-06-10T19:28:00Z" w:initials="SRS">
+  <w:comment w:id="40" w:author="Stefan Schweinberger" w:date="2024-06-10T19:28:00Z" w:initials="SRS">
     <w:p>
       <w:pPr>
         <w:pStyle w:val="Kommentartext"/>
@@ -15375,7 +15279,7 @@
       </w:r>
     </w:p>
   </w:comment>
-  <w:comment w:id="47" w:author="Stefan Schweinberger" w:date="2024-06-10T19:29:00Z" w:initials="SRS">
+  <w:comment w:id="42" w:author="Stefan Schweinberger" w:date="2024-06-10T19:29:00Z" w:initials="SRS">
     <w:p>
       <w:pPr>
         <w:pStyle w:val="Kommentartext"/>
@@ -18063,12 +17967,14 @@
     <w:rsid w:val="00163A62"/>
     <w:rsid w:val="0041290D"/>
     <w:rsid w:val="00475846"/>
+    <w:rsid w:val="00582059"/>
     <w:rsid w:val="007B1874"/>
     <w:rsid w:val="007C1D5F"/>
     <w:rsid w:val="009E2606"/>
     <w:rsid w:val="00A231AC"/>
     <w:rsid w:val="00A866DD"/>
     <w:rsid w:val="00AF0169"/>
+    <w:rsid w:val="00B35167"/>
     <w:rsid w:val="00B95004"/>
     <w:rsid w:val="00D674F7"/>
     <w:rsid w:val="00E63BF5"/>

</xml_diff>